<commit_message>
Setting the layout for the documentation
</commit_message>
<xml_diff>
--- a/docs/Proposal.docx
+++ b/docs/Proposal.docx
@@ -2,11 +2,11 @@
 <file path=word/document.xml><?xml version="1.0" encoding="utf-8"?>
 <w:document xmlns:wpc="http://schemas.microsoft.com/office/word/2010/wordprocessingCanvas" xmlns:mc="http://schemas.openxmlformats.org/markup-compatibility/2006" xmlns:o="urn:schemas-microsoft-com:office:office" xmlns:r="http://schemas.openxmlformats.org/officeDocument/2006/relationships" xmlns:m="http://schemas.openxmlformats.org/officeDocument/2006/math" xmlns:v="urn:schemas-microsoft-com:vml" xmlns:wp14="http://schemas.microsoft.com/office/word/2010/wordprocessingDrawing" xmlns:wp="http://schemas.openxmlformats.org/drawingml/2006/wordprocessingDrawing" xmlns:w10="urn:schemas-microsoft-com:office:word" xmlns:w="http://schemas.openxmlformats.org/wordprocessingml/2006/main" xmlns:w14="http://schemas.microsoft.com/office/word/2010/wordml" xmlns:w15="http://schemas.microsoft.com/office/word/2012/wordml" xmlns:wpg="http://schemas.microsoft.com/office/word/2010/wordprocessingGroup" xmlns:wpi="http://schemas.microsoft.com/office/word/2010/wordprocessingInk" xmlns:wne="http://schemas.microsoft.com/office/word/2006/wordml" xmlns:wps="http://schemas.microsoft.com/office/word/2010/wordprocessingShape" mc:Ignorable="w14 w15 wp14">
   <w:body>
-    <w:bookmarkStart w:id="0" w:name="_Toc321147149" w:displacedByCustomXml="next"/>
-    <w:bookmarkStart w:id="1" w:name="_Toc318188227" w:displacedByCustomXml="next"/>
+    <w:bookmarkStart w:id="0" w:name="_Toc321147011" w:displacedByCustomXml="next"/>
+    <w:bookmarkStart w:id="1" w:name="_Toc318189312" w:displacedByCustomXml="next"/>
     <w:bookmarkStart w:id="2" w:name="_Toc318188327" w:displacedByCustomXml="next"/>
-    <w:bookmarkStart w:id="3" w:name="_Toc318189312" w:displacedByCustomXml="next"/>
-    <w:bookmarkStart w:id="4" w:name="_Toc321147011" w:displacedByCustomXml="next"/>
+    <w:bookmarkStart w:id="3" w:name="_Toc318188227" w:displacedByCustomXml="next"/>
+    <w:bookmarkStart w:id="4" w:name="_Toc321147149" w:displacedByCustomXml="next"/>
     <w:sdt>
       <w:sdtPr>
         <w:rPr>
@@ -40,233 +40,16 @@
             <mc:AlternateContent>
               <mc:Choice Requires="wps">
                 <w:drawing>
-                  <wp:anchor distT="0" distB="0" distL="114300" distR="114300" simplePos="0" relativeHeight="251660288" behindDoc="0" locked="0" layoutInCell="1" allowOverlap="0" wp14:anchorId="2F157C5B" wp14:editId="6650781D">
+                  <wp:anchor distT="0" distB="0" distL="114300" distR="114300" simplePos="0" relativeHeight="251661312" behindDoc="0" locked="0" layoutInCell="1" allowOverlap="0" wp14:anchorId="06EBC2D3" wp14:editId="1D9DBBF2">
                     <wp:simplePos x="0" y="0"/>
                     <wp:positionH relativeFrom="margin">
-                      <wp:align>center</wp:align>
+                      <wp:align>left</wp:align>
                     </wp:positionH>
                     <wp:positionV relativeFrom="margin">
-                      <wp:align>bottom</wp:align>
+                      <wp:align>top</wp:align>
                     </wp:positionV>
-                    <wp:extent cx="3943350" cy="265176"/>
-                    <wp:effectExtent l="0" t="0" r="7620" b="0"/>
-                    <wp:wrapSquare wrapText="bothSides"/>
-                    <wp:docPr id="20" name="Text Box 20"/>
-                    <wp:cNvGraphicFramePr/>
-                    <a:graphic xmlns:a="http://schemas.openxmlformats.org/drawingml/2006/main">
-                      <a:graphicData uri="http://schemas.microsoft.com/office/word/2010/wordprocessingShape">
-                        <wps:wsp>
-                          <wps:cNvSpPr txBox="1"/>
-                          <wps:spPr>
-                            <a:xfrm>
-                              <a:off x="0" y="0"/>
-                              <a:ext cx="3943350" cy="265176"/>
-                            </a:xfrm>
-                            <a:prstGeom prst="rect">
-                              <a:avLst/>
-                            </a:prstGeom>
-                            <a:noFill/>
-                            <a:ln w="6350">
-                              <a:noFill/>
-                            </a:ln>
-                            <a:effectLst/>
-                          </wps:spPr>
-                          <wps:style>
-                            <a:lnRef idx="0">
-                              <a:schemeClr val="accent1"/>
-                            </a:lnRef>
-                            <a:fillRef idx="0">
-                              <a:schemeClr val="accent1"/>
-                            </a:fillRef>
-                            <a:effectRef idx="0">
-                              <a:schemeClr val="accent1"/>
-                            </a:effectRef>
-                            <a:fontRef idx="minor">
-                              <a:schemeClr val="dk1"/>
-                            </a:fontRef>
-                          </wps:style>
-                          <wps:txbx>
-                            <w:txbxContent>
-                              <w:p>
-                                <w:pPr>
-                                  <w:pStyle w:val="ContactInfo"/>
-                                </w:pPr>
-                                <w:sdt>
-                                  <w:sdtPr>
-                                    <w:alias w:val="Name"/>
-                                    <w:tag w:val=""/>
-                                    <w:id w:val="-304397026"/>
-                                    <w:placeholder>
-                                      <w:docPart w:val="4374730DC52742F3B4FEF2EC62EF1A2A"/>
-                                    </w:placeholder>
-                                    <w:dataBinding w:prefixMappings="xmlns:ns0='http://purl.org/dc/elements/1.1/' xmlns:ns1='http://schemas.openxmlformats.org/package/2006/metadata/core-properties' " w:xpath="/ns1:coreProperties[1]/ns0:creator[1]" w:storeItemID="{6C3C8BC8-F283-45AE-878A-BAB7291924A1}"/>
-                                    <w:text/>
-                                  </w:sdtPr>
-                                  <w:sdtEndPr/>
-                                  <w:sdtContent>
-                                    <w:r>
-                                      <w:t>Karteek Kumar Mekala</w:t>
-                                    </w:r>
-                                  </w:sdtContent>
-                                </w:sdt>
-                                <w:r>
-                                  <w:t> | </w:t>
-                                </w:r>
-                                <w:r>
-                                  <w:t>Masters Project</w:t>
-                                </w:r>
-                                <w:r>
-                                  <w:t> | </w:t>
-                                </w:r>
-                                <w:sdt>
-                                  <w:sdtPr>
-                                    <w:alias w:val="Date"/>
-                                    <w:tag w:val=""/>
-                                    <w:id w:val="2032065285"/>
-                                    <w:placeholder>
-                                      <w:docPart w:val="89F11F25D4B847BAB43D791455DE942E"/>
-                                    </w:placeholder>
-                                    <w:dataBinding w:prefixMappings="xmlns:ns0='http://schemas.microsoft.com/office/2006/coverPageProps' " w:xpath="/ns0:CoverPageProperties[1]/ns0:PublishDate[1]" w:storeItemID="{55AF091B-3C7A-41E3-B477-F2FDAA23CFDA}"/>
-                                    <w:date w:fullDate="2014-03-01T00:00:00Z">
-                                      <w:dateFormat w:val="MMMM d, yyyy"/>
-                                      <w:lid w:val="en-US"/>
-                                      <w:storeMappedDataAs w:val="dateTime"/>
-                                      <w:calendar w:val="gregorian"/>
-                                    </w:date>
-                                  </w:sdtPr>
-                                  <w:sdtEndPr/>
-                                  <w:sdtContent>
-                                    <w:r>
-                                      <w:t>March</w:t>
-                                    </w:r>
-                                    <w:r>
-                                      <w:t xml:space="preserve"> 2014</w:t>
-                                    </w:r>
-                                  </w:sdtContent>
-                                </w:sdt>
-                              </w:p>
-                            </w:txbxContent>
-                          </wps:txbx>
-                          <wps:bodyPr rot="0" spcFirstLastPara="0" vertOverflow="overflow" horzOverflow="overflow" vert="horz" wrap="square" lIns="0" tIns="45720" rIns="0" bIns="45720" numCol="1" spcCol="0" rtlCol="0" fromWordArt="0" anchor="t" anchorCtr="0" forceAA="0" compatLnSpc="1">
-                            <a:prstTxWarp prst="textNoShape">
-                              <a:avLst/>
-                            </a:prstTxWarp>
-                            <a:spAutoFit/>
-                          </wps:bodyPr>
-                        </wps:wsp>
-                      </a:graphicData>
-                    </a:graphic>
-                    <wp14:sizeRelH relativeFrom="margin">
-                      <wp14:pctWidth>95000</wp14:pctWidth>
-                    </wp14:sizeRelH>
-                    <wp14:sizeRelV relativeFrom="margin">
-                      <wp14:pctHeight>0</wp14:pctHeight>
-                    </wp14:sizeRelV>
-                  </wp:anchor>
-                </w:drawing>
-              </mc:Choice>
-              <mc:Fallback>
-                <w:pict>
-                  <v:shapetype w14:anchorId="2F157C5B" id="_x0000_t202" coordsize="21600,21600" o:spt="202" path="m,l,21600r21600,l21600,xe">
-                    <v:stroke joinstyle="miter"/>
-                    <v:path gradientshapeok="t" o:connecttype="rect"/>
-                  </v:shapetype>
-                  <v:shape id="Text Box 20" o:spid="_x0000_s1026" type="#_x0000_t202" style="position:absolute;margin-left:0;margin-top:0;width:310.5pt;height:20.9pt;z-index:251660288;visibility:visible;mso-wrap-style:square;mso-width-percent:950;mso-height-percent:0;mso-wrap-distance-left:9pt;mso-wrap-distance-top:0;mso-wrap-distance-right:9pt;mso-wrap-distance-bottom:0;mso-position-horizontal:center;mso-position-horizontal-relative:margin;mso-position-vertical:bottom;mso-position-vertical-relative:margin;mso-width-percent:950;mso-height-percent:0;mso-width-relative:margin;mso-height-relative:margin;v-text-anchor:top" o:gfxdata="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" o:allowoverlap="f" filled="f" stroked="f" strokeweight=".5pt">
-                    <v:textbox style="mso-fit-shape-to-text:t" inset="0,,0">
-                      <w:txbxContent>
-                        <w:p>
-                          <w:pPr>
-                            <w:pStyle w:val="ContactInfo"/>
-                          </w:pPr>
-                          <w:sdt>
-                            <w:sdtPr>
-                              <w:alias w:val="Name"/>
-                              <w:tag w:val=""/>
-                              <w:id w:val="-304397026"/>
-                              <w:placeholder>
-                                <w:docPart w:val="4374730DC52742F3B4FEF2EC62EF1A2A"/>
-                              </w:placeholder>
-                              <w:dataBinding w:prefixMappings="xmlns:ns0='http://purl.org/dc/elements/1.1/' xmlns:ns1='http://schemas.openxmlformats.org/package/2006/metadata/core-properties' " w:xpath="/ns1:coreProperties[1]/ns0:creator[1]" w:storeItemID="{6C3C8BC8-F283-45AE-878A-BAB7291924A1}"/>
-                              <w:text/>
-                            </w:sdtPr>
-                            <w:sdtEndPr/>
-                            <w:sdtContent>
-                              <w:r>
-                                <w:t>Karteek Kumar Mekala</w:t>
-                              </w:r>
-                            </w:sdtContent>
-                          </w:sdt>
-                          <w:r>
-                            <w:t> | </w:t>
-                          </w:r>
-                          <w:r>
-                            <w:t>Masters Project</w:t>
-                          </w:r>
-                          <w:r>
-                            <w:t> | </w:t>
-                          </w:r>
-                          <w:sdt>
-                            <w:sdtPr>
-                              <w:alias w:val="Date"/>
-                              <w:tag w:val=""/>
-                              <w:id w:val="2032065285"/>
-                              <w:placeholder>
-                                <w:docPart w:val="89F11F25D4B847BAB43D791455DE942E"/>
-                              </w:placeholder>
-                              <w:dataBinding w:prefixMappings="xmlns:ns0='http://schemas.microsoft.com/office/2006/coverPageProps' " w:xpath="/ns0:CoverPageProperties[1]/ns0:PublishDate[1]" w:storeItemID="{55AF091B-3C7A-41E3-B477-F2FDAA23CFDA}"/>
-                              <w:date w:fullDate="2014-03-01T00:00:00Z">
-                                <w:dateFormat w:val="MMMM d, yyyy"/>
-                                <w:lid w:val="en-US"/>
-                                <w:storeMappedDataAs w:val="dateTime"/>
-                                <w:calendar w:val="gregorian"/>
-                              </w:date>
-                            </w:sdtPr>
-                            <w:sdtEndPr/>
-                            <w:sdtContent>
-                              <w:r>
-                                <w:t>March</w:t>
-                              </w:r>
-                              <w:r>
-                                <w:t xml:space="preserve"> 2014</w:t>
-                              </w:r>
-                            </w:sdtContent>
-                          </w:sdt>
-                        </w:p>
-                      </w:txbxContent>
-                    </v:textbox>
-                    <w10:wrap type="square" anchorx="margin" anchory="margin"/>
-                  </v:shape>
-                </w:pict>
-              </mc:Fallback>
-            </mc:AlternateContent>
-          </w:r>
-          <w:r>
-            <w:rPr>
-              <w:noProof/>
-              <w:lang w:eastAsia="en-US"/>
-            </w:rPr>
-            <mc:AlternateContent>
-              <mc:Choice Requires="wps">
-                <w:drawing>
-                  <wp:anchor distT="0" distB="0" distL="114300" distR="114300" simplePos="0" relativeHeight="251661312" behindDoc="0" locked="0" layoutInCell="1" allowOverlap="0" wp14:anchorId="381CCE32" wp14:editId="441F2FF4">
-                    <wp:simplePos x="0" y="0"/>
-                    <wp:positionH relativeFrom="margin">
-                      <wp:align>center</wp:align>
-                    </wp:positionH>
-                    <mc:AlternateContent>
-                      <mc:Choice Requires="wp14">
-                        <wp:positionV relativeFrom="margin">
-                          <wp14:pctPosVOffset>75000</wp14:pctPosVOffset>
-                        </wp:positionV>
-                      </mc:Choice>
-                      <mc:Fallback>
-                        <wp:positionV relativeFrom="page">
-                          <wp:posOffset>7132320</wp:posOffset>
-                        </wp:positionV>
-                      </mc:Fallback>
-                    </mc:AlternateContent>
                     <wp:extent cx="3943350" cy="1325880"/>
-                    <wp:effectExtent l="0" t="0" r="7620" b="5080"/>
+                    <wp:effectExtent l="0" t="0" r="7620" b="4445"/>
                     <wp:wrapSquare wrapText="bothSides"/>
                     <wp:docPr id="21" name="Text Box 21"/>
                     <wp:cNvGraphicFramePr/>
@@ -308,7 +91,7 @@
                                 <w:sdtPr>
                                   <w:alias w:val="Title"/>
                                   <w:tag w:val=""/>
-                                  <w:id w:val="-970593774"/>
+                                  <w:id w:val="-1955398581"/>
                                   <w:dataBinding w:prefixMappings="xmlns:ns0='http://purl.org/dc/elements/1.1/' xmlns:ns1='http://schemas.openxmlformats.org/package/2006/metadata/core-properties' " w:xpath="/ns1:coreProperties[1]/ns0:title[1]" w:storeItemID="{6C3C8BC8-F283-45AE-878A-BAB7291924A1}"/>
                                   <w:text/>
                                 </w:sdtPr>
@@ -338,7 +121,7 @@
                                   <w:sdtPr>
                                     <w:alias w:val="Subtitle"/>
                                     <w:tag w:val=""/>
-                                    <w:id w:val="235834689"/>
+                                    <w:id w:val="892704297"/>
                                     <w:dataBinding w:prefixMappings="xmlns:ns0='http://purl.org/dc/elements/1.1/' xmlns:ns1='http://schemas.openxmlformats.org/package/2006/metadata/core-properties' " w:xpath="/ns1:coreProperties[1]/ns0:subject[1]" w:storeItemID="{6C3C8BC8-F283-45AE-878A-BAB7291924A1}"/>
                                     <w:text/>
                                   </w:sdtPr>
@@ -351,7 +134,19 @@
                                       <w:t>PERLIN noise height map</w:t>
                                     </w:r>
                                     <w:r>
-                                      <w:t xml:space="preserve"> and slope-based multi texturing</w:t>
+                                      <w:t xml:space="preserve"> and </w:t>
+                                    </w:r>
+                                    <w:r>
+                                      <w:t xml:space="preserve">intelligent </w:t>
+                                    </w:r>
+                                    <w:r>
+                                      <w:t>multi</w:t>
+                                    </w:r>
+                                    <w:r>
+                                      <w:t>-</w:t>
+                                    </w:r>
+                                    <w:r>
+                                      <w:t>texturing</w:t>
                                     </w:r>
                                   </w:sdtContent>
                                 </w:sdt>
@@ -378,14 +173,18 @@
               </mc:Choice>
               <mc:Fallback>
                 <w:pict>
-                  <v:shape w14:anchorId="381CCE32" id="Text Box 21" o:spid="_x0000_s1027" type="#_x0000_t202" style="position:absolute;margin-left:0;margin-top:0;width:310.5pt;height:104.4pt;z-index:251661312;visibility:visible;mso-wrap-style:square;mso-width-percent:950;mso-height-percent:0;mso-top-percent:750;mso-wrap-distance-left:9pt;mso-wrap-distance-top:0;mso-wrap-distance-right:9pt;mso-wrap-distance-bottom:0;mso-position-horizontal:center;mso-position-horizontal-relative:margin;mso-position-vertical-relative:margin;mso-width-percent:950;mso-height-percent:0;mso-top-percent:750;mso-width-relative:margin;mso-height-relative:margin;v-text-anchor:top" o:gfxdata="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" o:allowoverlap="f" filled="f" stroked="f" strokeweight=".5pt">
+                  <v:shapetype w14:anchorId="06EBC2D3" id="_x0000_t202" coordsize="21600,21600" o:spt="202" path="m,l,21600r21600,l21600,xe">
+                    <v:stroke joinstyle="miter"/>
+                    <v:path gradientshapeok="t" o:connecttype="rect"/>
+                  </v:shapetype>
+                  <v:shape id="Text Box 21" o:spid="_x0000_s1026" type="#_x0000_t202" style="position:absolute;margin-left:0;margin-top:0;width:310.5pt;height:104.4pt;z-index:251661312;visibility:visible;mso-wrap-style:square;mso-width-percent:950;mso-height-percent:0;mso-wrap-distance-left:9pt;mso-wrap-distance-top:0;mso-wrap-distance-right:9pt;mso-wrap-distance-bottom:0;mso-position-horizontal:left;mso-position-horizontal-relative:margin;mso-position-vertical:top;mso-position-vertical-relative:margin;mso-width-percent:950;mso-height-percent:0;mso-width-relative:margin;mso-height-relative:margin;v-text-anchor:top" o:gfxdata="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" o:allowoverlap="f" filled="f" stroked="f" strokeweight=".5pt">
                     <v:textbox style="mso-fit-shape-to-text:t" inset="0,0,0,0">
                       <w:txbxContent>
                         <w:sdt>
                           <w:sdtPr>
                             <w:alias w:val="Title"/>
                             <w:tag w:val=""/>
-                            <w:id w:val="-970593774"/>
+                            <w:id w:val="-1955398581"/>
                             <w:dataBinding w:prefixMappings="xmlns:ns0='http://purl.org/dc/elements/1.1/' xmlns:ns1='http://schemas.openxmlformats.org/package/2006/metadata/core-properties' " w:xpath="/ns1:coreProperties[1]/ns0:title[1]" w:storeItemID="{6C3C8BC8-F283-45AE-878A-BAB7291924A1}"/>
                             <w:text/>
                           </w:sdtPr>
@@ -415,7 +214,7 @@
                             <w:sdtPr>
                               <w:alias w:val="Subtitle"/>
                               <w:tag w:val=""/>
-                              <w:id w:val="235834689"/>
+                              <w:id w:val="892704297"/>
                               <w:dataBinding w:prefixMappings="xmlns:ns0='http://purl.org/dc/elements/1.1/' xmlns:ns1='http://schemas.openxmlformats.org/package/2006/metadata/core-properties' " w:xpath="/ns1:coreProperties[1]/ns0:subject[1]" w:storeItemID="{6C3C8BC8-F283-45AE-878A-BAB7291924A1}"/>
                               <w:text/>
                             </w:sdtPr>
@@ -428,7 +227,19 @@
                                 <w:t>PERLIN noise height map</w:t>
                               </w:r>
                               <w:r>
-                                <w:t xml:space="preserve"> and slope-based multi texturing</w:t>
+                                <w:t xml:space="preserve"> and </w:t>
+                              </w:r>
+                              <w:r>
+                                <w:t xml:space="preserve">intelligent </w:t>
+                              </w:r>
+                              <w:r>
+                                <w:t>multi</w:t>
+                              </w:r>
+                              <w:r>
+                                <w:t>-</w:t>
+                              </w:r>
+                              <w:r>
+                                <w:t>texturing</w:t>
                               </w:r>
                             </w:sdtContent>
                           </w:sdt>
@@ -449,16 +260,16 @@
               <w:lang w:eastAsia="en-US"/>
             </w:rPr>
             <w:drawing>
-              <wp:anchor distT="0" distB="0" distL="114300" distR="114300" simplePos="0" relativeHeight="251659264" behindDoc="1" locked="0" layoutInCell="1" allowOverlap="0" wp14:anchorId="7B7F6AAB" wp14:editId="622C29D1">
+              <wp:anchor distT="0" distB="0" distL="114300" distR="114300" simplePos="0" relativeHeight="251659264" behindDoc="1" locked="0" layoutInCell="1" allowOverlap="0" wp14:anchorId="79F79900" wp14:editId="2AB5883E">
                 <wp:simplePos x="0" y="0"/>
                 <wp:positionH relativeFrom="margin">
                   <wp:posOffset>914400</wp:posOffset>
                 </wp:positionH>
                 <wp:positionV relativeFrom="margin">
-                  <wp:posOffset>884555</wp:posOffset>
+                  <wp:posOffset>2717800</wp:posOffset>
                 </wp:positionV>
-                <wp:extent cx="3657600" cy="3693795"/>
-                <wp:effectExtent l="266700" t="285750" r="304800" b="287655"/>
+                <wp:extent cx="3657600" cy="2863850"/>
+                <wp:effectExtent l="266700" t="266700" r="266700" b="260350"/>
                 <wp:wrapSquare wrapText="bothSides"/>
                 <wp:docPr id="22" name="Picture 1"/>
                 <wp:cNvGraphicFramePr>
@@ -488,7 +299,7 @@
                       <pic:spPr bwMode="auto">
                         <a:xfrm>
                           <a:off x="0" y="0"/>
-                          <a:ext cx="3657600" cy="3693795"/>
+                          <a:ext cx="3657600" cy="2863850"/>
                         </a:xfrm>
                         <a:prstGeom prst="rect">
                           <a:avLst/>
@@ -536,6 +347,206 @@
             </w:drawing>
           </w:r>
           <w:r>
+            <w:rPr>
+              <w:noProof/>
+              <w:lang w:eastAsia="en-US"/>
+            </w:rPr>
+            <mc:AlternateContent>
+              <mc:Choice Requires="wps">
+                <w:drawing>
+                  <wp:anchor distT="0" distB="0" distL="114300" distR="114300" simplePos="0" relativeHeight="251660288" behindDoc="0" locked="0" layoutInCell="1" allowOverlap="0" wp14:anchorId="695E1E43" wp14:editId="5ABBD292">
+                    <wp:simplePos x="0" y="0"/>
+                    <wp:positionH relativeFrom="margin">
+                      <wp:align>right</wp:align>
+                    </wp:positionH>
+                    <wp:positionV relativeFrom="bottomMargin">
+                      <wp:align>top</wp:align>
+                    </wp:positionV>
+                    <wp:extent cx="3943350" cy="265176"/>
+                    <wp:effectExtent l="0" t="0" r="7620" b="0"/>
+                    <wp:wrapSquare wrapText="bothSides"/>
+                    <wp:docPr id="20" name="Text Box 20"/>
+                    <wp:cNvGraphicFramePr/>
+                    <a:graphic xmlns:a="http://schemas.openxmlformats.org/drawingml/2006/main">
+                      <a:graphicData uri="http://schemas.microsoft.com/office/word/2010/wordprocessingShape">
+                        <wps:wsp>
+                          <wps:cNvSpPr txBox="1"/>
+                          <wps:spPr>
+                            <a:xfrm>
+                              <a:off x="0" y="0"/>
+                              <a:ext cx="3943350" cy="265176"/>
+                            </a:xfrm>
+                            <a:prstGeom prst="rect">
+                              <a:avLst/>
+                            </a:prstGeom>
+                            <a:noFill/>
+                            <a:ln w="6350">
+                              <a:noFill/>
+                            </a:ln>
+                            <a:effectLst/>
+                          </wps:spPr>
+                          <wps:style>
+                            <a:lnRef idx="0">
+                              <a:schemeClr val="accent1"/>
+                            </a:lnRef>
+                            <a:fillRef idx="0">
+                              <a:schemeClr val="accent1"/>
+                            </a:fillRef>
+                            <a:effectRef idx="0">
+                              <a:schemeClr val="accent1"/>
+                            </a:effectRef>
+                            <a:fontRef idx="minor">
+                              <a:schemeClr val="dk1"/>
+                            </a:fontRef>
+                          </wps:style>
+                          <wps:txbx>
+                            <w:txbxContent>
+                              <w:p>
+                                <w:pPr>
+                                  <w:pStyle w:val="ContactInfo"/>
+                                  <w:jc w:val="right"/>
+                                </w:pPr>
+                                <w:sdt>
+                                  <w:sdtPr>
+                                    <w:alias w:val="Name"/>
+                                    <w:tag w:val=""/>
+                                    <w:id w:val="80646630"/>
+                                    <w:placeholder>
+                                      <w:docPart w:val="4374730DC52742F3B4FEF2EC62EF1A2A"/>
+                                    </w:placeholder>
+                                    <w:dataBinding w:prefixMappings="xmlns:ns0='http://purl.org/dc/elements/1.1/' xmlns:ns1='http://schemas.openxmlformats.org/package/2006/metadata/core-properties' " w:xpath="/ns1:coreProperties[1]/ns0:creator[1]" w:storeItemID="{6C3C8BC8-F283-45AE-878A-BAB7291924A1}"/>
+                                    <w:text/>
+                                  </w:sdtPr>
+                                  <w:sdtEndPr/>
+                                  <w:sdtContent>
+                                    <w:r>
+                                      <w:t>Karteek Kumar Mekala</w:t>
+                                    </w:r>
+                                  </w:sdtContent>
+                                </w:sdt>
+                                <w:r>
+                                  <w:t> | </w:t>
+                                </w:r>
+                                <w:r>
+                                  <w:t>Masters Project</w:t>
+                                </w:r>
+                                <w:r>
+                                  <w:t> | </w:t>
+                                </w:r>
+                                <w:sdt>
+                                  <w:sdtPr>
+                                    <w:alias w:val="Date"/>
+                                    <w:tag w:val=""/>
+                                    <w:id w:val="-2107945744"/>
+                                    <w:placeholder>
+                                      <w:docPart w:val="89F11F25D4B847BAB43D791455DE942E"/>
+                                    </w:placeholder>
+                                    <w:dataBinding w:prefixMappings="xmlns:ns0='http://schemas.microsoft.com/office/2006/coverPageProps' " w:xpath="/ns0:CoverPageProperties[1]/ns0:PublishDate[1]" w:storeItemID="{55AF091B-3C7A-41E3-B477-F2FDAA23CFDA}"/>
+                                    <w:date w:fullDate="2014-03-01T00:00:00Z">
+                                      <w:dateFormat w:val="MMMM d, yyyy"/>
+                                      <w:lid w:val="en-US"/>
+                                      <w:storeMappedDataAs w:val="dateTime"/>
+                                      <w:calendar w:val="gregorian"/>
+                                    </w:date>
+                                  </w:sdtPr>
+                                  <w:sdtEndPr/>
+                                  <w:sdtContent>
+                                    <w:r>
+                                      <w:t>March 1, 2014</w:t>
+                                    </w:r>
+                                  </w:sdtContent>
+                                </w:sdt>
+                              </w:p>
+                            </w:txbxContent>
+                          </wps:txbx>
+                          <wps:bodyPr rot="0" spcFirstLastPara="0" vertOverflow="overflow" horzOverflow="overflow" vert="horz" wrap="square" lIns="0" tIns="45720" rIns="0" bIns="45720" numCol="1" spcCol="0" rtlCol="0" fromWordArt="0" anchor="t" anchorCtr="0" forceAA="0" compatLnSpc="1">
+                            <a:prstTxWarp prst="textNoShape">
+                              <a:avLst/>
+                            </a:prstTxWarp>
+                            <a:spAutoFit/>
+                          </wps:bodyPr>
+                        </wps:wsp>
+                      </a:graphicData>
+                    </a:graphic>
+                    <wp14:sizeRelH relativeFrom="margin">
+                      <wp14:pctWidth>95000</wp14:pctWidth>
+                    </wp14:sizeRelH>
+                    <wp14:sizeRelV relativeFrom="margin">
+                      <wp14:pctHeight>0</wp14:pctHeight>
+                    </wp14:sizeRelV>
+                  </wp:anchor>
+                </w:drawing>
+              </mc:Choice>
+              <mc:Fallback>
+                <w:pict>
+                  <v:shape w14:anchorId="695E1E43" id="Text Box 20" o:spid="_x0000_s1027" type="#_x0000_t202" style="position:absolute;margin-left:259.3pt;margin-top:0;width:310.5pt;height:20.9pt;z-index:251660288;visibility:visible;mso-wrap-style:square;mso-width-percent:950;mso-height-percent:0;mso-wrap-distance-left:9pt;mso-wrap-distance-top:0;mso-wrap-distance-right:9pt;mso-wrap-distance-bottom:0;mso-position-horizontal:right;mso-position-horizontal-relative:margin;mso-position-vertical:top;mso-position-vertical-relative:bottom-margin-area;mso-width-percent:950;mso-height-percent:0;mso-width-relative:margin;mso-height-relative:margin;v-text-anchor:top" o:gfxdata="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" o:allowoverlap="f" filled="f" stroked="f" strokeweight=".5pt">
+                    <v:textbox style="mso-fit-shape-to-text:t" inset="0,,0">
+                      <w:txbxContent>
+                        <w:p>
+                          <w:pPr>
+                            <w:pStyle w:val="ContactInfo"/>
+                            <w:jc w:val="right"/>
+                          </w:pPr>
+                          <w:sdt>
+                            <w:sdtPr>
+                              <w:alias w:val="Name"/>
+                              <w:tag w:val=""/>
+                              <w:id w:val="80646630"/>
+                              <w:placeholder>
+                                <w:docPart w:val="4374730DC52742F3B4FEF2EC62EF1A2A"/>
+                              </w:placeholder>
+                              <w:dataBinding w:prefixMappings="xmlns:ns0='http://purl.org/dc/elements/1.1/' xmlns:ns1='http://schemas.openxmlformats.org/package/2006/metadata/core-properties' " w:xpath="/ns1:coreProperties[1]/ns0:creator[1]" w:storeItemID="{6C3C8BC8-F283-45AE-878A-BAB7291924A1}"/>
+                              <w:text/>
+                            </w:sdtPr>
+                            <w:sdtEndPr/>
+                            <w:sdtContent>
+                              <w:r>
+                                <w:t>Karteek Kumar Mekala</w:t>
+                              </w:r>
+                            </w:sdtContent>
+                          </w:sdt>
+                          <w:r>
+                            <w:t> | </w:t>
+                          </w:r>
+                          <w:r>
+                            <w:t>Masters Project</w:t>
+                          </w:r>
+                          <w:r>
+                            <w:t> | </w:t>
+                          </w:r>
+                          <w:sdt>
+                            <w:sdtPr>
+                              <w:alias w:val="Date"/>
+                              <w:tag w:val=""/>
+                              <w:id w:val="-2107945744"/>
+                              <w:placeholder>
+                                <w:docPart w:val="89F11F25D4B847BAB43D791455DE942E"/>
+                              </w:placeholder>
+                              <w:dataBinding w:prefixMappings="xmlns:ns0='http://schemas.microsoft.com/office/2006/coverPageProps' " w:xpath="/ns0:CoverPageProperties[1]/ns0:PublishDate[1]" w:storeItemID="{55AF091B-3C7A-41E3-B477-F2FDAA23CFDA}"/>
+                              <w:date w:fullDate="2014-03-01T00:00:00Z">
+                                <w:dateFormat w:val="MMMM d, yyyy"/>
+                                <w:lid w:val="en-US"/>
+                                <w:storeMappedDataAs w:val="dateTime"/>
+                                <w:calendar w:val="gregorian"/>
+                              </w:date>
+                            </w:sdtPr>
+                            <w:sdtEndPr/>
+                            <w:sdtContent>
+                              <w:r>
+                                <w:t>March 1, 2014</w:t>
+                              </w:r>
+                            </w:sdtContent>
+                          </w:sdt>
+                        </w:p>
+                      </w:txbxContent>
+                    </v:textbox>
+                    <w10:wrap type="square" anchorx="margin" anchory="margin"/>
+                  </v:shape>
+                </w:pict>
+              </mc:Fallback>
+            </mc:AlternateContent>
+          </w:r>
+          <w:r>
             <w:br w:type="page"/>
           </w:r>
         </w:p>
@@ -579,7 +590,7 @@
           <w:color w:val="auto"/>
           <w:sz w:val="20"/>
         </w:rPr>
-        <w:t>Whether you are driving a tank through a war zone or watching a plane fly across Nevada, a common scene in many video games and animated movies is that of a beautiful mountain terrain. The goal of this project is to render</w:t>
+        <w:t xml:space="preserve">Whether you are driving a tank through a war zone or watching a plane fly across Nevada, a common scene in many video games and animated movies is that of a beautiful mountain terrain. The goal of this project is to render a 3D scene of photorealistic mountain terrain that is vast and can be navigated </w:t>
       </w:r>
       <w:r>
         <w:rPr>
@@ -588,7 +599,7 @@
           <w:color w:val="auto"/>
           <w:sz w:val="20"/>
         </w:rPr>
-        <w:t xml:space="preserve"> a 3D scene of</w:t>
+        <w:t>using a</w:t>
       </w:r>
       <w:r>
         <w:rPr>
@@ -597,7 +608,7 @@
           <w:color w:val="auto"/>
           <w:sz w:val="20"/>
         </w:rPr>
-        <w:t xml:space="preserve"> photorealistic mountain terrain that is vast and can be navigated through a fly through camera. </w:t>
+        <w:t xml:space="preserve"> fly through camera. </w:t>
       </w:r>
     </w:p>
     <w:p>
@@ -616,166 +627,7 @@
           <w:color w:val="auto"/>
           <w:sz w:val="20"/>
         </w:rPr>
-        <w:t xml:space="preserve">The first </w:t>
-      </w:r>
-    </w:p>
-    <w:p>
-      <w:pPr>
-        <w:rPr>
-          <w:rStyle w:val="Heading1Char"/>
-          <w:rFonts w:asciiTheme="minorHAnsi" w:eastAsiaTheme="minorHAnsi" w:hAnsiTheme="minorHAnsi" w:cstheme="minorBidi"/>
-          <w:color w:val="auto"/>
-          <w:sz w:val="20"/>
-        </w:rPr>
-      </w:pPr>
-    </w:p>
-    <w:p>
-      <w:pPr>
-        <w:rPr>
-          <w:rStyle w:val="Heading1Char"/>
-          <w:rFonts w:asciiTheme="minorHAnsi" w:eastAsiaTheme="minorHAnsi" w:hAnsiTheme="minorHAnsi" w:cstheme="minorBidi"/>
-          <w:color w:val="auto"/>
-          <w:sz w:val="20"/>
-        </w:rPr>
-      </w:pPr>
-      <w:r>
-        <w:rPr>
-          <w:rStyle w:val="Heading1Char"/>
-          <w:rFonts w:asciiTheme="minorHAnsi" w:eastAsiaTheme="minorHAnsi" w:hAnsiTheme="minorHAnsi" w:cstheme="minorBidi"/>
-          <w:color w:val="auto"/>
-          <w:sz w:val="20"/>
-        </w:rPr>
-        <w:t xml:space="preserve">The first task to do this is to generate a 2 dimensional array of heights. This is done using the </w:t>
-      </w:r>
-      <w:r>
-        <w:rPr>
-          <w:rStyle w:val="Heading1Char"/>
-          <w:rFonts w:asciiTheme="minorHAnsi" w:eastAsiaTheme="minorHAnsi" w:hAnsiTheme="minorHAnsi" w:cstheme="minorBidi"/>
-          <w:color w:val="auto"/>
-          <w:sz w:val="20"/>
-        </w:rPr>
-        <w:t xml:space="preserve">popular </w:t>
-      </w:r>
-      <w:r>
-        <w:rPr>
-          <w:rStyle w:val="Heading1Char"/>
-          <w:rFonts w:asciiTheme="minorHAnsi" w:eastAsiaTheme="minorHAnsi" w:hAnsiTheme="minorHAnsi" w:cstheme="minorBidi"/>
-          <w:color w:val="auto"/>
-          <w:sz w:val="20"/>
-        </w:rPr>
-        <w:t xml:space="preserve">‘Diamond Square Recursive Subdivision’ algorithm. The next step is tessellation – where the 2 dimensional array of heights is converted to an array of quadrilaterals – which are the primitive polygons used for rendering the mountain terrain. </w:t>
-      </w:r>
-      <w:r>
-        <w:rPr>
-          <w:rStyle w:val="Heading1Char"/>
-          <w:rFonts w:asciiTheme="minorHAnsi" w:eastAsiaTheme="minorHAnsi" w:hAnsiTheme="minorHAnsi" w:cstheme="minorBidi"/>
-          <w:color w:val="auto"/>
-          <w:sz w:val="20"/>
-        </w:rPr>
-        <w:t xml:space="preserve">The final step is to apply color to these quadrilaterals. This is done using the ‘Slope based multi-texturing’ technique – this technique tries to mimic real mountain terrain by applying higher degree of rocky textures to areas of the terrain with high slope, while applying higher degree of grass textures to areas that are more flat. </w:t>
-      </w:r>
-      <w:r>
-        <w:rPr>
-          <w:rStyle w:val="Heading1Char"/>
-          <w:rFonts w:asciiTheme="minorHAnsi" w:eastAsiaTheme="minorHAnsi" w:hAnsiTheme="minorHAnsi" w:cstheme="minorBidi"/>
-          <w:color w:val="auto"/>
-          <w:sz w:val="20"/>
-        </w:rPr>
-        <w:t xml:space="preserve">Areas that are below a certain height are hidden under water and areas that are above a certain height have snow. </w:t>
-      </w:r>
-      <w:r>
-        <w:rPr>
-          <w:rStyle w:val="Heading1Char"/>
-          <w:rFonts w:asciiTheme="minorHAnsi" w:eastAsiaTheme="minorHAnsi" w:hAnsiTheme="minorHAnsi" w:cstheme="minorBidi"/>
-          <w:color w:val="auto"/>
-          <w:sz w:val="20"/>
-        </w:rPr>
-        <w:t xml:space="preserve">In addition to rendering the mountain terrain, images of the sky are painted and a fly-though camera is provided to navigate the photorealistic scene. </w:t>
-      </w:r>
-    </w:p>
-    <w:p>
-      <w:pPr>
-        <w:rPr>
-          <w:rStyle w:val="Heading1Char"/>
-          <w:rFonts w:asciiTheme="minorHAnsi" w:eastAsiaTheme="minorHAnsi" w:hAnsiTheme="minorHAnsi" w:cstheme="minorBidi"/>
-          <w:color w:val="auto"/>
-          <w:sz w:val="20"/>
-        </w:rPr>
-      </w:pPr>
-    </w:p>
-    <w:p>
-      <w:pPr>
-        <w:rPr>
-          <w:rStyle w:val="Heading1Char"/>
-          <w:rFonts w:asciiTheme="minorHAnsi" w:eastAsiaTheme="minorHAnsi" w:hAnsiTheme="minorHAnsi" w:cstheme="minorBidi"/>
-          <w:color w:val="auto"/>
-          <w:sz w:val="20"/>
-        </w:rPr>
-      </w:pPr>
-    </w:p>
-    <w:p>
-      <w:pPr>
-        <w:rPr>
-          <w:rStyle w:val="Heading1Char"/>
-          <w:rFonts w:asciiTheme="minorHAnsi" w:eastAsiaTheme="minorHAnsi" w:hAnsiTheme="minorHAnsi" w:cstheme="minorBidi"/>
-          <w:color w:val="auto"/>
-          <w:sz w:val="20"/>
-        </w:rPr>
-      </w:pPr>
-      <w:r>
-        <w:rPr>
-          <w:rStyle w:val="Heading1Char"/>
-          <w:rFonts w:asciiTheme="minorHAnsi" w:eastAsiaTheme="minorHAnsi" w:hAnsiTheme="minorHAnsi" w:cstheme="minorBidi"/>
-          <w:color w:val="auto"/>
-          <w:sz w:val="20"/>
-        </w:rPr>
-        <w:t>/*</w:t>
-      </w:r>
-      <w:r>
-        <w:rPr>
-          <w:rStyle w:val="Heading1Char"/>
-          <w:rFonts w:asciiTheme="minorHAnsi" w:eastAsiaTheme="minorHAnsi" w:hAnsiTheme="minorHAnsi" w:cstheme="minorBidi"/>
-          <w:color w:val="auto"/>
-          <w:sz w:val="20"/>
-        </w:rPr>
-        <w:t>Virtual scenes with landscape, terrain and clouds are widely used in computer animation and video game scenes. These images are easily reproducible by using simple fractals generation algorithms.</w:t>
-      </w:r>
-    </w:p>
-    <w:p>
-      <w:pPr>
-        <w:rPr>
-          <w:rStyle w:val="Heading1Char"/>
-          <w:rFonts w:asciiTheme="minorHAnsi" w:eastAsiaTheme="minorHAnsi" w:hAnsiTheme="minorHAnsi" w:cstheme="minorBidi"/>
-          <w:color w:val="595959" w:themeColor="text1" w:themeTint="A6"/>
-          <w:sz w:val="20"/>
-        </w:rPr>
-      </w:pPr>
-      <w:r>
-        <w:rPr>
-          <w:rStyle w:val="Heading1Char"/>
-          <w:rFonts w:asciiTheme="minorHAnsi" w:eastAsiaTheme="minorHAnsi" w:hAnsiTheme="minorHAnsi" w:cstheme="minorBidi"/>
-          <w:color w:val="auto"/>
-          <w:sz w:val="20"/>
-        </w:rPr>
-        <w:t>The goal of the project is to render a realistic terrain scene. The scene consists of a terrain generation and a sky background. Rendering the scene involves generating a height map of the terrain, tessellating the terrain, applying texture to the terrain in multiple stages, rendering the terrain and rendering the sky. A fly through camera is provided to navigate through the scene. The height map is generated by recursive subdivision using the Diamond-Square algorithm. The recursive subdivision with diamond square algorithm is a simple and popular technique that has been in used since a long time to produce photorealistic landscapes. The terrain is tessellated using quads as the primitive. A slope based multi-texturing technique is used to apply texture to the tessellated terrain. The sky is rendered using the sky box technique. Skybox is a technique of adding background to a 3d scene by mapping images onto a cube, making the boundary of the scene to appear to be away at a large distance. A fly through camera is provided to navigate through the scene.</w:t>
-      </w:r>
-      <w:r>
-        <w:rPr>
-          <w:rStyle w:val="Heading1Char"/>
-          <w:rFonts w:asciiTheme="minorHAnsi" w:eastAsiaTheme="minorHAnsi" w:hAnsiTheme="minorHAnsi" w:cstheme="minorBidi"/>
-          <w:color w:val="auto"/>
-          <w:sz w:val="20"/>
-        </w:rPr>
-        <w:t>*/</w:t>
-      </w:r>
-      <w:r>
-        <w:rPr>
-          <w:rStyle w:val="Heading1Char"/>
-          <w:rFonts w:asciiTheme="minorHAnsi" w:eastAsiaTheme="minorHAnsi" w:hAnsiTheme="minorHAnsi" w:cstheme="minorBidi"/>
-          <w:color w:val="595959" w:themeColor="text1" w:themeTint="A6"/>
-          <w:sz w:val="20"/>
-        </w:rPr>
-        <w:br w:type="page"/>
+        <w:t>To render the scene - we first generate a map of heights. Using these heights we generate a list of triangles that can be rendered as a wire-mesh of the terrain. Multiple layers of grass, rock and water textures are applied to these triangles intelligently to mimic the look of real terrain. Lighting is applied, a skybox is rendered and a fly-through camera is provided to navigate through the scene.</w:t>
       </w:r>
     </w:p>
     <w:p>
@@ -783,13 +635,305 @@
         <w:pStyle w:val="Heading1"/>
       </w:pPr>
       <w:r>
+        <w:t>Introduction</w:t>
+      </w:r>
+    </w:p>
+    <w:p>
+      <w:r>
+        <w:t>This is it.</w:t>
+      </w:r>
+    </w:p>
+    <w:p>
+      <w:pPr>
+        <w:pStyle w:val="Heading1"/>
+      </w:pPr>
+      <w:r>
+        <w:t>Background</w:t>
+      </w:r>
+    </w:p>
+    <w:p>
+      <w:r>
+        <w:t>This is it.</w:t>
+      </w:r>
+    </w:p>
+    <w:p>
+      <w:pPr>
+        <w:pStyle w:val="Heading1"/>
+      </w:pPr>
+      <w:r>
+        <w:t>Approach</w:t>
+      </w:r>
+    </w:p>
+    <w:p>
+      <w:pPr>
+        <w:pStyle w:val="Heading2"/>
+      </w:pPr>
+      <w:r>
+        <w:t>Scene Description</w:t>
+      </w:r>
+    </w:p>
+    <w:p>
+      <w:r>
+        <w:t>This is it.</w:t>
+      </w:r>
+    </w:p>
+    <w:p>
+      <w:pPr>
+        <w:pStyle w:val="Heading2"/>
+      </w:pPr>
+      <w:r>
+        <w:t>Techniques</w:t>
+      </w:r>
+    </w:p>
+    <w:p>
+      <w:r>
+        <w:t>This is it.</w:t>
+      </w:r>
+    </w:p>
+    <w:p>
+      <w:pPr>
+        <w:pStyle w:val="Heading3"/>
+      </w:pPr>
+      <w:r>
+        <w:t>Height Map</w:t>
+      </w:r>
+    </w:p>
+    <w:p>
+      <w:r>
+        <w:t xml:space="preserve">The height map resource file is generated by storing the output of the </w:t>
+      </w:r>
+      <w:proofErr w:type="spellStart"/>
+      <w:r>
+        <w:t>Perlin</w:t>
+      </w:r>
+      <w:proofErr w:type="spellEnd"/>
+      <w:r>
+        <w:t xml:space="preserve"> noise algorithm in the form of a grey scale bitmap. The resource file is put through a smoothing face to avoid sharp transitions in height values.</w:t>
+      </w:r>
+    </w:p>
+    <w:p>
+      <w:pPr>
+        <w:pStyle w:val="Heading3"/>
+      </w:pPr>
+      <w:r>
+        <w:t>Tessellation</w:t>
+      </w:r>
+    </w:p>
+    <w:p>
+      <w:r>
+        <w:t xml:space="preserve">The height map needs to be converted into a set of triangles that can be rendered. We start with </w:t>
+      </w:r>
+      <w:proofErr w:type="gramStart"/>
+      <w:r>
+        <w:t>flat  M</w:t>
+      </w:r>
+      <w:proofErr w:type="gramEnd"/>
+      <w:r>
+        <w:t xml:space="preserve"> * N grid of rectangles in the XZ plane. The values from the height map are then applied to the vertices of the rectangles in the grid. This results in a grid of 3dimensional quads. Each quad is divided into two triangles which are used as the primitive for rendering the terrain.</w:t>
+      </w:r>
+    </w:p>
+    <w:p>
+      <w:pPr>
+        <w:pStyle w:val="Heading3"/>
+      </w:pPr>
+      <w:r>
+        <w:t xml:space="preserve">Calculating </w:t>
+      </w:r>
+      <w:proofErr w:type="spellStart"/>
+      <w:r>
+        <w:t>Normals</w:t>
+      </w:r>
+      <w:proofErr w:type="spellEnd"/>
+    </w:p>
+    <w:p>
+      <w:r>
+        <w:t>This is it.</w:t>
+      </w:r>
+    </w:p>
+    <w:p/>
+    <w:p>
+      <w:pPr>
+        <w:pStyle w:val="Heading3"/>
+      </w:pPr>
+      <w:r>
+        <w:t>Lighting</w:t>
+      </w:r>
+    </w:p>
+    <w:p>
+      <w:r>
+        <w:t>This is it.</w:t>
+      </w:r>
+    </w:p>
+    <w:p>
+      <w:pPr>
+        <w:pStyle w:val="Heading3"/>
+      </w:pPr>
+      <w:r>
+        <w:t>Multi-Texturing</w:t>
+      </w:r>
+    </w:p>
+    <w:p>
+      <w:r>
+        <w:t>This is it.</w:t>
+      </w:r>
+    </w:p>
+    <w:p>
+      <w:pPr>
+        <w:pStyle w:val="Heading3"/>
+      </w:pPr>
+      <w:r>
+        <w:t>Skybox</w:t>
+      </w:r>
+    </w:p>
+    <w:p>
+      <w:r>
+        <w:t>This is it.</w:t>
+      </w:r>
+    </w:p>
+    <w:p>
+      <w:pPr>
+        <w:pStyle w:val="Heading3"/>
+      </w:pPr>
+      <w:r>
+        <w:t>Camera Controls</w:t>
+      </w:r>
+    </w:p>
+    <w:p>
+      <w:r>
+        <w:t>This is it.</w:t>
+      </w:r>
+    </w:p>
+    <w:p>
+      <w:pPr>
+        <w:pStyle w:val="Heading2"/>
+      </w:pPr>
+      <w:r>
+        <w:t>Performance Statistics</w:t>
+      </w:r>
+    </w:p>
+    <w:p>
+      <w:r>
+        <w:t>This is it.</w:t>
+      </w:r>
+    </w:p>
+    <w:p>
+      <w:pPr>
+        <w:pStyle w:val="Heading1"/>
+      </w:pPr>
+      <w:r>
+        <w:t>Implementation</w:t>
+      </w:r>
+    </w:p>
+    <w:p>
+      <w:pPr>
+        <w:pStyle w:val="Heading2"/>
+      </w:pPr>
+      <w:r>
+        <w:t>Technology</w:t>
+      </w:r>
+    </w:p>
+    <w:p>
+      <w:r>
+        <w:t>This is it.</w:t>
+      </w:r>
+    </w:p>
+    <w:p>
+      <w:pPr>
+        <w:pStyle w:val="Heading2"/>
+      </w:pPr>
+      <w:r>
+        <w:t>Software &amp; Hardware Specifications</w:t>
+      </w:r>
+    </w:p>
+    <w:p>
+      <w:r>
+        <w:t>This is it.</w:t>
+      </w:r>
+    </w:p>
+    <w:p>
+      <w:pPr>
+        <w:pStyle w:val="Heading2"/>
+      </w:pPr>
+      <w:r>
+        <w:t>Overall Program Structure</w:t>
+      </w:r>
+    </w:p>
+    <w:p>
+      <w:r>
+        <w:t>This is it.</w:t>
+      </w:r>
+    </w:p>
+    <w:p>
+      <w:pPr>
+        <w:pStyle w:val="Heading1"/>
+      </w:pPr>
+      <w:r>
+        <w:t>Conclusion</w:t>
+      </w:r>
+    </w:p>
+    <w:p>
+      <w:r>
+        <w:t>This project intends to demonstrate that the combination of techniques described can be used to render photo-realistic mountain terrain. The performance statistics to be collected under different parameters are expected to prove that the solution is efficient and scales easily as per the scene requirements.</w:t>
+      </w:r>
+    </w:p>
+    <w:p>
+      <w:pPr>
+        <w:pStyle w:val="Heading1"/>
+      </w:pPr>
+      <w:r>
+        <w:t>Deliverables</w:t>
+      </w:r>
+    </w:p>
+    <w:p>
+      <w:pPr>
+        <w:pStyle w:val="ListParagraph"/>
+        <w:numPr>
+          <w:ilvl w:val="0"/>
+          <w:numId w:val="7"/>
+        </w:numPr>
+      </w:pPr>
+      <w:r>
+        <w:t>Working demo of the described Mountain Terrain scene</w:t>
+      </w:r>
+    </w:p>
+    <w:p>
+      <w:pPr>
+        <w:pStyle w:val="ListParagraph"/>
+        <w:numPr>
+          <w:ilvl w:val="0"/>
+          <w:numId w:val="7"/>
+        </w:numPr>
+      </w:pPr>
+      <w:r>
+        <w:t>A final r</w:t>
+      </w:r>
+      <w:r>
+        <w:t xml:space="preserve">eport </w:t>
+      </w:r>
+      <w:r>
+        <w:t>including</w:t>
+      </w:r>
+      <w:r>
+        <w:t xml:space="preserve"> the performance statistics </w:t>
+      </w:r>
+      <w:r>
+        <w:t xml:space="preserve">observed </w:t>
+      </w:r>
+      <w:r>
+        <w:t>using different scene-parameters</w:t>
+      </w:r>
+    </w:p>
+    <w:p>
+      <w:pPr>
+        <w:pStyle w:val="ListParagraph"/>
+        <w:numPr>
+          <w:ilvl w:val="0"/>
+          <w:numId w:val="7"/>
+        </w:numPr>
+      </w:pPr>
+      <w:r>
         <w:lastRenderedPageBreak/>
-        <w:t>Introduction</w:t>
-      </w:r>
-    </w:p>
-    <w:p>
-      <w:r>
-        <w:br w:type="page"/>
+        <w:t>A presentation for the final project defense</w:t>
       </w:r>
     </w:p>
     <w:p>
@@ -797,114 +941,442 @@
         <w:pStyle w:val="Heading1"/>
       </w:pPr>
       <w:r>
-        <w:lastRenderedPageBreak/>
-        <w:t>Background</w:t>
-      </w:r>
-    </w:p>
-    <w:p>
-      <w:proofErr w:type="spellStart"/>
-      <w:proofErr w:type="gramStart"/>
-      <w:r>
-        <w:t>asdfasf</w:t>
-      </w:r>
-      <w:proofErr w:type="spellEnd"/>
-      <w:proofErr w:type="gramEnd"/>
-      <w:r>
-        <w:br w:type="page"/>
-      </w:r>
-    </w:p>
+        <w:t>Schedule</w:t>
+      </w:r>
+    </w:p>
+    <w:tbl>
+      <w:tblPr>
+        <w:tblStyle w:val="TableGrid"/>
+        <w:tblW w:w="0" w:type="auto"/>
+        <w:tblLook w:val="04A0" w:firstRow="1" w:lastRow="0" w:firstColumn="1" w:lastColumn="0" w:noHBand="0" w:noVBand="1"/>
+      </w:tblPr>
+      <w:tblGrid>
+        <w:gridCol w:w="2281"/>
+        <w:gridCol w:w="1772"/>
+        <w:gridCol w:w="2443"/>
+        <w:gridCol w:w="2134"/>
+      </w:tblGrid>
+      <w:tr>
+        <w:tc>
+          <w:tcPr>
+            <w:tcW w:w="2350" w:type="dxa"/>
+          </w:tcPr>
+          <w:p>
+            <w:pPr>
+              <w:jc w:val="center"/>
+              <w:rPr>
+                <w:b/>
+              </w:rPr>
+            </w:pPr>
+            <w:r>
+              <w:rPr>
+                <w:b/>
+              </w:rPr>
+              <w:t>Target Date</w:t>
+            </w:r>
+          </w:p>
+        </w:tc>
+        <w:tc>
+          <w:tcPr>
+            <w:tcW w:w="1810" w:type="dxa"/>
+          </w:tcPr>
+          <w:p>
+            <w:pPr>
+              <w:jc w:val="center"/>
+              <w:rPr>
+                <w:b/>
+              </w:rPr>
+            </w:pPr>
+            <w:r>
+              <w:rPr>
+                <w:b/>
+              </w:rPr>
+              <w:t>Actual Date</w:t>
+            </w:r>
+          </w:p>
+        </w:tc>
+        <w:tc>
+          <w:tcPr>
+            <w:tcW w:w="2494" w:type="dxa"/>
+          </w:tcPr>
+          <w:p>
+            <w:pPr>
+              <w:jc w:val="center"/>
+              <w:rPr>
+                <w:b/>
+              </w:rPr>
+            </w:pPr>
+            <w:r>
+              <w:rPr>
+                <w:b/>
+              </w:rPr>
+              <w:t>Event</w:t>
+            </w:r>
+          </w:p>
+        </w:tc>
+        <w:tc>
+          <w:tcPr>
+            <w:tcW w:w="2202" w:type="dxa"/>
+          </w:tcPr>
+          <w:p>
+            <w:pPr>
+              <w:jc w:val="center"/>
+              <w:rPr>
+                <w:b/>
+              </w:rPr>
+            </w:pPr>
+            <w:r>
+              <w:rPr>
+                <w:b/>
+              </w:rPr>
+              <w:t>Status</w:t>
+            </w:r>
+          </w:p>
+        </w:tc>
+      </w:tr>
+      <w:tr>
+        <w:tc>
+          <w:tcPr>
+            <w:tcW w:w="2350" w:type="dxa"/>
+          </w:tcPr>
+          <w:p>
+            <w:r>
+              <w:t>11/09/2012</w:t>
+            </w:r>
+          </w:p>
+        </w:tc>
+        <w:tc>
+          <w:tcPr>
+            <w:tcW w:w="1810" w:type="dxa"/>
+          </w:tcPr>
+          <w:p>
+            <w:r>
+              <w:t>11/09/2012</w:t>
+            </w:r>
+          </w:p>
+        </w:tc>
+        <w:tc>
+          <w:tcPr>
+            <w:tcW w:w="2494" w:type="dxa"/>
+          </w:tcPr>
+          <w:p>
+            <w:r>
+              <w:t>Pre-Proposal</w:t>
+            </w:r>
+          </w:p>
+        </w:tc>
+        <w:tc>
+          <w:tcPr>
+            <w:tcW w:w="2202" w:type="dxa"/>
+          </w:tcPr>
+          <w:p>
+            <w:r>
+              <w:t>Accepted</w:t>
+            </w:r>
+          </w:p>
+        </w:tc>
+      </w:tr>
+      <w:tr>
+        <w:tc>
+          <w:tcPr>
+            <w:tcW w:w="2350" w:type="dxa"/>
+          </w:tcPr>
+          <w:p>
+            <w:r>
+              <w:t>04/30/2013</w:t>
+            </w:r>
+          </w:p>
+        </w:tc>
+        <w:tc>
+          <w:tcPr>
+            <w:tcW w:w="1810" w:type="dxa"/>
+          </w:tcPr>
+          <w:p>
+            <w:r>
+              <w:t>04/30/2013</w:t>
+            </w:r>
+          </w:p>
+        </w:tc>
+        <w:tc>
+          <w:tcPr>
+            <w:tcW w:w="2494" w:type="dxa"/>
+          </w:tcPr>
+          <w:p>
+            <w:r>
+              <w:t>Select frameworks &amp; toolkit</w:t>
+            </w:r>
+          </w:p>
+        </w:tc>
+        <w:tc>
+          <w:tcPr>
+            <w:tcW w:w="2202" w:type="dxa"/>
+          </w:tcPr>
+          <w:p>
+            <w:r>
+              <w:t>Done</w:t>
+            </w:r>
+          </w:p>
+        </w:tc>
+      </w:tr>
+      <w:tr>
+        <w:tc>
+          <w:tcPr>
+            <w:tcW w:w="2350" w:type="dxa"/>
+          </w:tcPr>
+          <w:p>
+            <w:r>
+              <w:t>05/01/2013</w:t>
+            </w:r>
+          </w:p>
+        </w:tc>
+        <w:tc>
+          <w:tcPr>
+            <w:tcW w:w="1810" w:type="dxa"/>
+          </w:tcPr>
+          <w:p/>
+        </w:tc>
+        <w:tc>
+          <w:tcPr>
+            <w:tcW w:w="2494" w:type="dxa"/>
+          </w:tcPr>
+          <w:p>
+            <w:r>
+              <w:t>Project Website</w:t>
+            </w:r>
+          </w:p>
+        </w:tc>
+        <w:tc>
+          <w:tcPr>
+            <w:tcW w:w="2202" w:type="dxa"/>
+          </w:tcPr>
+          <w:p>
+            <w:r>
+              <w:t>In-progress</w:t>
+            </w:r>
+          </w:p>
+        </w:tc>
+      </w:tr>
+      <w:tr>
+        <w:tc>
+          <w:tcPr>
+            <w:tcW w:w="2350" w:type="dxa"/>
+          </w:tcPr>
+          <w:p>
+            <w:r>
+              <w:t>05/14/2013</w:t>
+            </w:r>
+          </w:p>
+        </w:tc>
+        <w:tc>
+          <w:tcPr>
+            <w:tcW w:w="1810" w:type="dxa"/>
+          </w:tcPr>
+          <w:p/>
+        </w:tc>
+        <w:tc>
+          <w:tcPr>
+            <w:tcW w:w="2494" w:type="dxa"/>
+          </w:tcPr>
+          <w:p>
+            <w:r>
+              <w:t>Project Proposal</w:t>
+            </w:r>
+          </w:p>
+        </w:tc>
+        <w:tc>
+          <w:tcPr>
+            <w:tcW w:w="2202" w:type="dxa"/>
+          </w:tcPr>
+          <w:p>
+            <w:r>
+              <w:t>In-progress</w:t>
+            </w:r>
+          </w:p>
+        </w:tc>
+      </w:tr>
+      <w:tr>
+        <w:tc>
+          <w:tcPr>
+            <w:tcW w:w="2350" w:type="dxa"/>
+          </w:tcPr>
+          <w:p>
+            <w:r>
+              <w:t>06/21/2013</w:t>
+            </w:r>
+          </w:p>
+        </w:tc>
+        <w:tc>
+          <w:tcPr>
+            <w:tcW w:w="1810" w:type="dxa"/>
+          </w:tcPr>
+          <w:p/>
+        </w:tc>
+        <w:tc>
+          <w:tcPr>
+            <w:tcW w:w="2494" w:type="dxa"/>
+          </w:tcPr>
+          <w:p>
+            <w:r>
+              <w:t>Design 1 implementation</w:t>
+            </w:r>
+          </w:p>
+        </w:tc>
+        <w:tc>
+          <w:tcPr>
+            <w:tcW w:w="2202" w:type="dxa"/>
+          </w:tcPr>
+          <w:p/>
+        </w:tc>
+      </w:tr>
+      <w:tr>
+        <w:tc>
+          <w:tcPr>
+            <w:tcW w:w="2350" w:type="dxa"/>
+          </w:tcPr>
+          <w:p>
+            <w:r>
+              <w:t>07/08/2013</w:t>
+            </w:r>
+          </w:p>
+        </w:tc>
+        <w:tc>
+          <w:tcPr>
+            <w:tcW w:w="1810" w:type="dxa"/>
+          </w:tcPr>
+          <w:p/>
+        </w:tc>
+        <w:tc>
+          <w:tcPr>
+            <w:tcW w:w="2494" w:type="dxa"/>
+          </w:tcPr>
+          <w:p>
+            <w:r>
+              <w:t>Design 2 implementation</w:t>
+            </w:r>
+          </w:p>
+        </w:tc>
+        <w:tc>
+          <w:tcPr>
+            <w:tcW w:w="2202" w:type="dxa"/>
+          </w:tcPr>
+          <w:p/>
+        </w:tc>
+      </w:tr>
+      <w:tr>
+        <w:tc>
+          <w:tcPr>
+            <w:tcW w:w="2350" w:type="dxa"/>
+          </w:tcPr>
+          <w:p>
+            <w:r>
+              <w:t>07/22/2013</w:t>
+            </w:r>
+          </w:p>
+        </w:tc>
+        <w:tc>
+          <w:tcPr>
+            <w:tcW w:w="1810" w:type="dxa"/>
+          </w:tcPr>
+          <w:p/>
+        </w:tc>
+        <w:tc>
+          <w:tcPr>
+            <w:tcW w:w="2494" w:type="dxa"/>
+          </w:tcPr>
+          <w:p>
+            <w:r>
+              <w:t>Design 3 implementation</w:t>
+            </w:r>
+          </w:p>
+        </w:tc>
+        <w:tc>
+          <w:tcPr>
+            <w:tcW w:w="2202" w:type="dxa"/>
+          </w:tcPr>
+          <w:p/>
+        </w:tc>
+      </w:tr>
+      <w:tr>
+        <w:tc>
+          <w:tcPr>
+            <w:tcW w:w="2350" w:type="dxa"/>
+          </w:tcPr>
+          <w:p>
+            <w:r>
+              <w:t>07/29/2013</w:t>
+            </w:r>
+          </w:p>
+        </w:tc>
+        <w:tc>
+          <w:tcPr>
+            <w:tcW w:w="1810" w:type="dxa"/>
+          </w:tcPr>
+          <w:p/>
+        </w:tc>
+        <w:tc>
+          <w:tcPr>
+            <w:tcW w:w="2494" w:type="dxa"/>
+          </w:tcPr>
+          <w:p>
+            <w:r>
+              <w:t>Final Report</w:t>
+            </w:r>
+          </w:p>
+        </w:tc>
+        <w:tc>
+          <w:tcPr>
+            <w:tcW w:w="2202" w:type="dxa"/>
+          </w:tcPr>
+          <w:p/>
+        </w:tc>
+      </w:tr>
+      <w:tr>
+        <w:tc>
+          <w:tcPr>
+            <w:tcW w:w="2350" w:type="dxa"/>
+          </w:tcPr>
+          <w:p>
+            <w:r>
+              <w:t>08/01/2013</w:t>
+            </w:r>
+          </w:p>
+        </w:tc>
+        <w:tc>
+          <w:tcPr>
+            <w:tcW w:w="1810" w:type="dxa"/>
+          </w:tcPr>
+          <w:p/>
+        </w:tc>
+        <w:tc>
+          <w:tcPr>
+            <w:tcW w:w="2494" w:type="dxa"/>
+          </w:tcPr>
+          <w:p>
+            <w:r>
+              <w:t>Project Defense</w:t>
+            </w:r>
+          </w:p>
+        </w:tc>
+        <w:tc>
+          <w:tcPr>
+            <w:tcW w:w="2202" w:type="dxa"/>
+          </w:tcPr>
+          <w:p/>
+        </w:tc>
+      </w:tr>
+    </w:tbl>
+    <w:p/>
     <w:p>
       <w:pPr>
         <w:pStyle w:val="Heading1"/>
       </w:pPr>
       <w:r>
-        <w:lastRenderedPageBreak/>
-        <w:t>Design and Architecture</w:t>
-      </w:r>
-    </w:p>
-    <w:p>
-      <w:proofErr w:type="spellStart"/>
-      <w:proofErr w:type="gramStart"/>
-      <w:r>
-        <w:t>asdasd</w:t>
-      </w:r>
-      <w:proofErr w:type="spellEnd"/>
-      <w:proofErr w:type="gramEnd"/>
-      <w:r>
-        <w:br w:type="page"/>
-      </w:r>
-    </w:p>
-    <w:p>
-      <w:pPr>
-        <w:pStyle w:val="Heading1"/>
-      </w:pPr>
-      <w:r>
-        <w:lastRenderedPageBreak/>
-        <w:t>Implementation</w:t>
-      </w:r>
-    </w:p>
-    <w:p>
-      <w:proofErr w:type="spellStart"/>
-      <w:proofErr w:type="gramStart"/>
-      <w:r>
-        <w:t>asdsd</w:t>
-      </w:r>
-      <w:proofErr w:type="spellEnd"/>
-      <w:proofErr w:type="gramEnd"/>
-      <w:r>
-        <w:br w:type="page"/>
-      </w:r>
-    </w:p>
-    <w:p>
-      <w:pPr>
-        <w:pStyle w:val="Heading1"/>
-      </w:pPr>
-      <w:r>
-        <w:lastRenderedPageBreak/>
-        <w:t>Conclusion</w:t>
-      </w:r>
-    </w:p>
-    <w:p>
-      <w:proofErr w:type="spellStart"/>
-      <w:r>
-        <w:t>Asdasdasdasd</w:t>
-      </w:r>
-      <w:proofErr w:type="spellEnd"/>
-    </w:p>
-    <w:p/>
-    <w:p/>
-    <w:p>
-      <w:pPr>
-        <w:pStyle w:val="Heading1"/>
-      </w:pPr>
-      <w:r>
-        <w:t>Deliverables</w:t>
-      </w:r>
-    </w:p>
-    <w:p>
-      <w:proofErr w:type="spellStart"/>
-      <w:r>
-        <w:t>Asdasdasd</w:t>
-      </w:r>
-      <w:proofErr w:type="spellEnd"/>
-    </w:p>
-    <w:p/>
-    <w:p>
-      <w:pPr>
-        <w:pStyle w:val="Heading1"/>
-      </w:pPr>
-      <w:r>
-        <w:t>Schedule</w:t>
-      </w:r>
-    </w:p>
-    <w:p/>
-    <w:p/>
-    <w:p>
-      <w:pPr>
-        <w:pStyle w:val="Heading1"/>
-      </w:pPr>
-      <w:r>
         <w:t>References</w:t>
+      </w:r>
+    </w:p>
+    <w:p>
+      <w:r>
+        <w:t>This is it.</w:t>
       </w:r>
     </w:p>
     <w:p/>
@@ -968,7 +1440,7 @@
       <w:rPr>
         <w:noProof/>
       </w:rPr>
-      <w:t>6</w:t>
+      <w:t>2</w:t>
     </w:r>
     <w:r>
       <w:fldChar w:fldCharType="end"/>
@@ -1039,6 +1511,92 @@
         <w:rFonts w:ascii="Century Gothic" w:hAnsi="Century Gothic" w:hint="default"/>
         <w:color w:val="0D0D0D" w:themeColor="text1" w:themeTint="F2"/>
       </w:rPr>
+    </w:lvl>
+  </w:abstractNum>
+  <w:abstractNum w:abstractNumId="2">
+    <w:nsid w:val="159523C0"/>
+    <w:multiLevelType w:val="hybridMultilevel"/>
+    <w:tmpl w:val="63CE54F6"/>
+    <w:lvl w:ilvl="0" w:tplc="0409000F">
+      <w:start w:val="1"/>
+      <w:numFmt w:val="decimal"/>
+      <w:lvlText w:val="%1."/>
+      <w:lvlJc w:val="left"/>
+      <w:pPr>
+        <w:ind w:left="720" w:hanging="360"/>
+      </w:pPr>
+    </w:lvl>
+    <w:lvl w:ilvl="1" w:tplc="04090019" w:tentative="1">
+      <w:start w:val="1"/>
+      <w:numFmt w:val="lowerLetter"/>
+      <w:lvlText w:val="%2."/>
+      <w:lvlJc w:val="left"/>
+      <w:pPr>
+        <w:ind w:left="1440" w:hanging="360"/>
+      </w:pPr>
+    </w:lvl>
+    <w:lvl w:ilvl="2" w:tplc="0409001B" w:tentative="1">
+      <w:start w:val="1"/>
+      <w:numFmt w:val="lowerRoman"/>
+      <w:lvlText w:val="%3."/>
+      <w:lvlJc w:val="right"/>
+      <w:pPr>
+        <w:ind w:left="2160" w:hanging="180"/>
+      </w:pPr>
+    </w:lvl>
+    <w:lvl w:ilvl="3" w:tplc="0409000F" w:tentative="1">
+      <w:start w:val="1"/>
+      <w:numFmt w:val="decimal"/>
+      <w:lvlText w:val="%4."/>
+      <w:lvlJc w:val="left"/>
+      <w:pPr>
+        <w:ind w:left="2880" w:hanging="360"/>
+      </w:pPr>
+    </w:lvl>
+    <w:lvl w:ilvl="4" w:tplc="04090019" w:tentative="1">
+      <w:start w:val="1"/>
+      <w:numFmt w:val="lowerLetter"/>
+      <w:lvlText w:val="%5."/>
+      <w:lvlJc w:val="left"/>
+      <w:pPr>
+        <w:ind w:left="3600" w:hanging="360"/>
+      </w:pPr>
+    </w:lvl>
+    <w:lvl w:ilvl="5" w:tplc="0409001B" w:tentative="1">
+      <w:start w:val="1"/>
+      <w:numFmt w:val="lowerRoman"/>
+      <w:lvlText w:val="%6."/>
+      <w:lvlJc w:val="right"/>
+      <w:pPr>
+        <w:ind w:left="4320" w:hanging="180"/>
+      </w:pPr>
+    </w:lvl>
+    <w:lvl w:ilvl="6" w:tplc="0409000F" w:tentative="1">
+      <w:start w:val="1"/>
+      <w:numFmt w:val="decimal"/>
+      <w:lvlText w:val="%7."/>
+      <w:lvlJc w:val="left"/>
+      <w:pPr>
+        <w:ind w:left="5040" w:hanging="360"/>
+      </w:pPr>
+    </w:lvl>
+    <w:lvl w:ilvl="7" w:tplc="04090019" w:tentative="1">
+      <w:start w:val="1"/>
+      <w:numFmt w:val="lowerLetter"/>
+      <w:lvlText w:val="%8."/>
+      <w:lvlJc w:val="left"/>
+      <w:pPr>
+        <w:ind w:left="5760" w:hanging="360"/>
+      </w:pPr>
+    </w:lvl>
+    <w:lvl w:ilvl="8" w:tplc="0409001B" w:tentative="1">
+      <w:start w:val="1"/>
+      <w:numFmt w:val="lowerRoman"/>
+      <w:lvlText w:val="%9."/>
+      <w:lvlJc w:val="right"/>
+      <w:pPr>
+        <w:ind w:left="6480" w:hanging="180"/>
+      </w:pPr>
     </w:lvl>
   </w:abstractNum>
   <w:num w:numId="1">
@@ -1058,6 +1616,9 @@
   </w:num>
   <w:num w:numId="6">
     <w:abstractNumId w:val="0"/>
+  </w:num>
+  <w:num w:numId="7">
+    <w:abstractNumId w:val="2"/>
   </w:num>
 </w:numbering>
 </file>
@@ -2208,66 +2769,23 @@
       </w:tblCellMar>
     </w:tblPr>
   </w:style>
+  <w:style w:type="paragraph" w:styleId="ListParagraph">
+    <w:name w:val="List Paragraph"/>
+    <w:basedOn w:val="Normal"/>
+    <w:uiPriority w:val="34"/>
+    <w:semiHidden/>
+    <w:qFormat/>
+    <w:rsid w:val="00C637B6"/>
+    <w:pPr>
+      <w:ind w:left="720"/>
+      <w:contextualSpacing/>
+    </w:pPr>
+  </w:style>
 </w:styles>
 </file>
 
 <file path=word/glossary/document.xml><?xml version="1.0" encoding="utf-8"?>
-<w:glossaryDocument xmlns:wpc="http://schemas.microsoft.com/office/word/2010/wordprocessingCanvas" xmlns:mc="http://schemas.openxmlformats.org/markup-compatibility/2006" xmlns:o="urn:schemas-microsoft-com:office:office" xmlns:r="http://schemas.openxmlformats.org/officeDocument/2006/relationships" xmlns:m="http://schemas.openxmlformats.org/officeDocument/2006/math" xmlns:v="urn:schemas-microsoft-com:vml" xmlns:wp14="http://schemas.microsoft.com/office/word/2010/wordprocessingDrawing" xmlns:wp="http://schemas.openxmlformats.org/drawingml/2006/wordprocessingDrawing" xmlns:w10="urn:schemas-microsoft-com:office:word" xmlns:w="http://schemas.openxmlformats.org/wordprocessingml/2006/main" xmlns:w14="http://schemas.microsoft.com/office/word/2010/wordml" xmlns:w15="http://schemas.microsoft.com/office/word/2012/wordml" xmlns:wpg="http://schemas.microsoft.com/office/word/2010/wordprocessingGroup" xmlns:wpi="http://schemas.microsoft.com/office/word/2010/wordprocessingInk" xmlns:wne="http://schemas.microsoft.com/office/word/2006/wordml" xmlns:wps="http://schemas.microsoft.com/office/word/2010/wordprocessingShape" mc:Ignorable="w14 w15 wp14">
-  <w:docParts>
-    <w:docPart>
-      <w:docPartPr>
-        <w:name w:val="4374730DC52742F3B4FEF2EC62EF1A2A"/>
-        <w:category>
-          <w:name w:val="General"/>
-          <w:gallery w:val="placeholder"/>
-        </w:category>
-        <w:types>
-          <w:type w:val="bbPlcHdr"/>
-        </w:types>
-        <w:behaviors>
-          <w:behavior w:val="content"/>
-        </w:behaviors>
-        <w:guid w:val="{E0312020-06DD-4224-8FE5-6DC77329E7A8}"/>
-      </w:docPartPr>
-      <w:docPartBody>
-        <w:p>
-          <w:pPr>
-            <w:pStyle w:val="4374730DC52742F3B4FEF2EC62EF1A2A"/>
-          </w:pPr>
-          <w:r>
-            <w:t>[Name]</w:t>
-          </w:r>
-        </w:p>
-      </w:docPartBody>
-    </w:docPart>
-    <w:docPart>
-      <w:docPartPr>
-        <w:name w:val="89F11F25D4B847BAB43D791455DE942E"/>
-        <w:category>
-          <w:name w:val="General"/>
-          <w:gallery w:val="placeholder"/>
-        </w:category>
-        <w:types>
-          <w:type w:val="bbPlcHdr"/>
-        </w:types>
-        <w:behaviors>
-          <w:behavior w:val="content"/>
-        </w:behaviors>
-        <w:guid w:val="{0AEFC10D-A591-4A13-809D-0B0812D0878F}"/>
-      </w:docPartPr>
-      <w:docPartBody>
-        <w:p>
-          <w:pPr>
-            <w:pStyle w:val="89F11F25D4B847BAB43D791455DE942E"/>
-          </w:pPr>
-          <w:r>
-            <w:t>[Date]</w:t>
-          </w:r>
-        </w:p>
-      </w:docPartBody>
-    </w:docPart>
-  </w:docParts>
-</w:glossaryDocument>
+<w:glossaryDocument xmlns:wpc="http://schemas.microsoft.com/office/word/2010/wordprocessingCanvas" xmlns:mc="http://schemas.openxmlformats.org/markup-compatibility/2006" xmlns:o="urn:schemas-microsoft-com:office:office" xmlns:r="http://schemas.openxmlformats.org/officeDocument/2006/relationships" xmlns:m="http://schemas.openxmlformats.org/officeDocument/2006/math" xmlns:v="urn:schemas-microsoft-com:vml" xmlns:wp14="http://schemas.microsoft.com/office/word/2010/wordprocessingDrawing" xmlns:wp="http://schemas.openxmlformats.org/drawingml/2006/wordprocessingDrawing" xmlns:w10="urn:schemas-microsoft-com:office:word" xmlns:w="http://schemas.openxmlformats.org/wordprocessingml/2006/main" xmlns:w14="http://schemas.microsoft.com/office/word/2010/wordml" xmlns:w15="http://schemas.microsoft.com/office/word/2012/wordml" xmlns:wpg="http://schemas.microsoft.com/office/word/2010/wordprocessingGroup" xmlns:wpi="http://schemas.microsoft.com/office/word/2010/wordprocessingInk" xmlns:wne="http://schemas.microsoft.com/office/word/2006/wordml" xmlns:wps="http://schemas.microsoft.com/office/word/2010/wordprocessingShape" mc:Ignorable="w14 w15 wp14"/>
 </file>
 
 <file path=word/glossary/fontTable.xml><?xml version="1.0" encoding="utf-8"?>
@@ -2361,6 +2879,7 @@
   <w:rsids>
     <w:rsidRoot w:val="00AA2826"/>
     <w:rsid w:val="000D519F"/>
+    <w:rsid w:val="008D5556"/>
     <w:rsid w:val="00AA2826"/>
     <w:rsid w:val="00C27EFF"/>
   </w:rsids>
@@ -3233,7 +3752,7 @@
 </file>
 
 <file path=customXml/itemProps3.xml><?xml version="1.0" encoding="utf-8"?>
-<ds:datastoreItem xmlns:ds="http://schemas.openxmlformats.org/officeDocument/2006/customXml" ds:itemID="{A580E93B-EA72-4620-8434-C7E057F62DC9}">
+<ds:datastoreItem xmlns:ds="http://schemas.openxmlformats.org/officeDocument/2006/customXml" ds:itemID="{4DC4FE1E-803E-46EC-92F4-994AFD204952}">
   <ds:schemaRefs>
     <ds:schemaRef ds:uri="http://schemas.openxmlformats.org/officeDocument/2006/bibliography"/>
   </ds:schemaRefs>

</xml_diff>

<commit_message>
Making the proposal more proposal like and less final documentation like
</commit_message>
<xml_diff>
--- a/docs/Proposal.docx
+++ b/docs/Proposal.docx
@@ -28,11 +28,58 @@
         <w:p>
           <w:pPr>
             <w:pStyle w:val="NoSpacing"/>
-            <w:jc w:val="both"/>
+            <w:jc w:val="right"/>
             <w:rPr>
               <w:sz w:val="24"/>
             </w:rPr>
           </w:pPr>
+          <w:r>
+            <w:rPr>
+              <w:noProof/>
+              <w:lang w:eastAsia="en-US"/>
+            </w:rPr>
+            <w:drawing>
+              <wp:inline distT="0" distB="0" distL="0" distR="0">
+                <wp:extent cx="5486400" cy="3582670"/>
+                <wp:effectExtent l="0" t="0" r="0" b="0"/>
+                <wp:docPr id="3" name="Picture 3"/>
+                <wp:cNvGraphicFramePr>
+                  <a:graphicFrameLocks xmlns:a="http://schemas.openxmlformats.org/drawingml/2006/main" noChangeAspect="1"/>
+                </wp:cNvGraphicFramePr>
+                <a:graphic xmlns:a="http://schemas.openxmlformats.org/drawingml/2006/main">
+                  <a:graphicData uri="http://schemas.openxmlformats.org/drawingml/2006/picture">
+                    <pic:pic xmlns:pic="http://schemas.openxmlformats.org/drawingml/2006/picture">
+                      <pic:nvPicPr>
+                        <pic:cNvPr id="3" name="001.jpg"/>
+                        <pic:cNvPicPr/>
+                      </pic:nvPicPr>
+                      <pic:blipFill>
+                        <a:blip r:embed="rId10">
+                          <a:extLst>
+                            <a:ext uri="{28A0092B-C50C-407E-A947-70E740481C1C}">
+                              <a14:useLocalDpi xmlns:a14="http://schemas.microsoft.com/office/drawing/2010/main" val="0"/>
+                            </a:ext>
+                          </a:extLst>
+                        </a:blip>
+                        <a:stretch>
+                          <a:fillRect/>
+                        </a:stretch>
+                      </pic:blipFill>
+                      <pic:spPr>
+                        <a:xfrm>
+                          <a:off x="0" y="0"/>
+                          <a:ext cx="5486400" cy="3582670"/>
+                        </a:xfrm>
+                        <a:prstGeom prst="rect">
+                          <a:avLst/>
+                        </a:prstGeom>
+                      </pic:spPr>
+                    </pic:pic>
+                  </a:graphicData>
+                </a:graphic>
+              </wp:inline>
+            </w:drawing>
+          </w:r>
           <w:r>
             <w:rPr>
               <w:noProof/>
@@ -106,10 +153,19 @@
                                       <w:t xml:space="preserve">Rendering </w:t>
                                     </w:r>
                                     <w:r>
-                                      <w:t>photo</w:t>
+                                      <w:t>P</w:t>
                                     </w:r>
                                     <w:r>
-                                      <w:t>realistic mountain terrain</w:t>
+                                      <w:t>hoto</w:t>
+                                    </w:r>
+                                    <w:r>
+                                      <w:t xml:space="preserve">realistic </w:t>
+                                    </w:r>
+                                    <w:r>
+                                      <w:t>Mountain T</w:t>
+                                    </w:r>
+                                    <w:r>
+                                      <w:t>errain</w:t>
                                     </w:r>
                                   </w:p>
                                 </w:sdtContent>
@@ -159,7 +215,7 @@
                                 <w:pPr>
                                   <w:jc w:val="center"/>
                                 </w:pPr>
-                                <w:hyperlink r:id="rId10" w:history="1">
+                                <w:hyperlink r:id="rId11" w:history="1">
                                   <w:r>
                                     <w:rPr>
                                       <w:rStyle w:val="Hyperlink"/>
@@ -215,10 +271,19 @@
                                 <w:t xml:space="preserve">Rendering </w:t>
                               </w:r>
                               <w:r>
-                                <w:t>photo</w:t>
+                                <w:t>P</w:t>
                               </w:r>
                               <w:r>
-                                <w:t>realistic mountain terrain</w:t>
+                                <w:t>hoto</w:t>
+                              </w:r>
+                              <w:r>
+                                <w:t xml:space="preserve">realistic </w:t>
+                              </w:r>
+                              <w:r>
+                                <w:t>Mountain T</w:t>
+                              </w:r>
+                              <w:r>
+                                <w:t>errain</w:t>
                               </w:r>
                             </w:p>
                           </w:sdtContent>
@@ -268,7 +333,7 @@
                           <w:pPr>
                             <w:jc w:val="center"/>
                           </w:pPr>
-                          <w:hyperlink r:id="rId11" w:history="1">
+                          <w:hyperlink r:id="rId12" w:history="1">
                             <w:r>
                               <w:rPr>
                                 <w:rStyle w:val="Hyperlink"/>
@@ -285,103 +350,18 @@
               </mc:Fallback>
             </mc:AlternateContent>
           </w:r>
+          <w:r>
+            <w:rPr>
+              <w:color w:val="595959" w:themeColor="text1" w:themeTint="A6"/>
+              <w:sz w:val="24"/>
+            </w:rPr>
+            <w:t>[12]</w:t>
+          </w:r>
         </w:p>
         <w:p>
           <w:pPr>
             <w:jc w:val="both"/>
           </w:pPr>
-          <w:r>
-            <w:rPr>
-              <w:noProof/>
-              <w:lang w:eastAsia="en-US"/>
-            </w:rPr>
-            <w:drawing>
-              <wp:anchor distT="0" distB="0" distL="114300" distR="114300" simplePos="0" relativeHeight="251659264" behindDoc="1" locked="0" layoutInCell="1" allowOverlap="0" wp14:anchorId="6C7D5011" wp14:editId="1E75908B">
-                <wp:simplePos x="0" y="0"/>
-                <wp:positionH relativeFrom="margin">
-                  <wp:posOffset>914400</wp:posOffset>
-                </wp:positionH>
-                <wp:positionV relativeFrom="margin">
-                  <wp:posOffset>2717800</wp:posOffset>
-                </wp:positionV>
-                <wp:extent cx="3657600" cy="2863850"/>
-                <wp:effectExtent l="266700" t="266700" r="266700" b="260350"/>
-                <wp:wrapSquare wrapText="bothSides"/>
-                <wp:docPr id="22" name="Picture 1"/>
-                <wp:cNvGraphicFramePr>
-                  <a:graphicFrameLocks xmlns:a="http://schemas.openxmlformats.org/drawingml/2006/main" noChangeAspect="1"/>
-                </wp:cNvGraphicFramePr>
-                <a:graphic xmlns:a="http://schemas.openxmlformats.org/drawingml/2006/main">
-                  <a:graphicData uri="http://schemas.openxmlformats.org/drawingml/2006/picture">
-                    <pic:pic xmlns:pic="http://schemas.openxmlformats.org/drawingml/2006/picture">
-                      <pic:nvPicPr>
-                        <pic:cNvPr id="0" name="Picture 1"/>
-                        <pic:cNvPicPr preferRelativeResize="0">
-                          <a:picLocks noChangeAspect="1" noChangeArrowheads="1"/>
-                        </pic:cNvPicPr>
-                      </pic:nvPicPr>
-                      <pic:blipFill>
-                        <a:blip r:embed="rId12">
-                          <a:extLst>
-                            <a:ext uri="{28A0092B-C50C-407E-A947-70E740481C1C}">
-                              <a14:useLocalDpi xmlns:a14="http://schemas.microsoft.com/office/drawing/2010/main" val="0"/>
-                            </a:ext>
-                          </a:extLst>
-                        </a:blip>
-                        <a:stretch>
-                          <a:fillRect/>
-                        </a:stretch>
-                      </pic:blipFill>
-                      <pic:spPr bwMode="auto">
-                        <a:xfrm>
-                          <a:off x="0" y="0"/>
-                          <a:ext cx="3657600" cy="2863850"/>
-                        </a:xfrm>
-                        <a:prstGeom prst="rect">
-                          <a:avLst/>
-                        </a:prstGeom>
-                        <a:solidFill>
-                          <a:srgbClr val="FFFFFF">
-                            <a:shade val="85000"/>
-                          </a:srgbClr>
-                        </a:solidFill>
-                        <a:ln w="254000" cap="rnd">
-                          <a:solidFill>
-                            <a:srgbClr val="FFFFFF"/>
-                          </a:solidFill>
-                        </a:ln>
-                        <a:effectLst>
-                          <a:outerShdw blurRad="152400" algn="tl" rotWithShape="0">
-                            <a:srgbClr val="000000">
-                              <a:alpha val="25000"/>
-                            </a:srgbClr>
-                          </a:outerShdw>
-                        </a:effectLst>
-                        <a:scene3d>
-                          <a:camera prst="orthographicFront"/>
-                          <a:lightRig rig="twoPt" dir="t">
-                            <a:rot lat="0" lon="0" rev="7800000"/>
-                          </a:lightRig>
-                        </a:scene3d>
-                        <a:sp3d contourW="6350">
-                          <a:bevelT w="6350" h="6350"/>
-                          <a:contourClr>
-                            <a:srgbClr val="C0C0C0"/>
-                          </a:contourClr>
-                        </a:sp3d>
-                      </pic:spPr>
-                    </pic:pic>
-                  </a:graphicData>
-                </a:graphic>
-                <wp14:sizeRelH relativeFrom="page">
-                  <wp14:pctWidth>0</wp14:pctWidth>
-                </wp14:sizeRelH>
-                <wp14:sizeRelV relativeFrom="page">
-                  <wp14:pctHeight>0</wp14:pctHeight>
-                </wp14:sizeRelV>
-              </wp:anchor>
-            </w:drawing>
-          </w:r>
           <w:r>
             <w:rPr>
               <w:noProof/>
@@ -512,7 +492,11 @@
               </mc:Choice>
               <mc:Fallback>
                 <w:pict>
-                  <v:shape w14:anchorId="1F36DB6C" id="Text Box 20" o:spid="_x0000_s1027" type="#_x0000_t202" style="position:absolute;left:0;text-align:left;margin-left:259.3pt;margin-top:0;width:310.5pt;height:20.9pt;z-index:251660288;visibility:visible;mso-wrap-style:square;mso-width-percent:950;mso-height-percent:0;mso-wrap-distance-left:9pt;mso-wrap-distance-top:0;mso-wrap-distance-right:9pt;mso-wrap-distance-bottom:0;mso-position-horizontal:right;mso-position-horizontal-relative:margin;mso-position-vertical:top;mso-position-vertical-relative:bottom-margin-area;mso-width-percent:950;mso-height-percent:0;mso-width-relative:margin;mso-height-relative:margin;v-text-anchor:top" o:gfxdata="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" o:allowoverlap="f" filled="f" stroked="f" strokeweight=".5pt">
+                  <v:shapetype w14:anchorId="1F36DB6C" id="_x0000_t202" coordsize="21600,21600" o:spt="202" path="m,l,21600r21600,l21600,xe">
+                    <v:stroke joinstyle="miter"/>
+                    <v:path gradientshapeok="t" o:connecttype="rect"/>
+                  </v:shapetype>
+                  <v:shape id="Text Box 20" o:spid="_x0000_s1027" type="#_x0000_t202" style="position:absolute;left:0;text-align:left;margin-left:259.3pt;margin-top:0;width:310.5pt;height:20.9pt;z-index:251660288;visibility:visible;mso-wrap-style:square;mso-width-percent:950;mso-height-percent:0;mso-wrap-distance-left:9pt;mso-wrap-distance-top:0;mso-wrap-distance-right:9pt;mso-wrap-distance-bottom:0;mso-position-horizontal:right;mso-position-horizontal-relative:margin;mso-position-vertical:top;mso-position-vertical-relative:bottom-margin-area;mso-width-percent:950;mso-height-percent:0;mso-width-relative:margin;mso-height-relative:margin;v-text-anchor:top" o:gfxdata="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" o:allowoverlap="f" filled="f" stroked="f" strokeweight=".5pt">
                     <v:textbox style="mso-fit-shape-to-text:t" inset="0,,0">
                       <w:txbxContent>
                         <w:p>
@@ -597,7 +581,7 @@
           <w:sz w:val="20"/>
         </w:rPr>
       </w:pPr>
-      <w:bookmarkStart w:id="5" w:name="_Toc385796899"/>
+      <w:bookmarkStart w:id="5" w:name="_Toc387179148"/>
       <w:r>
         <w:rPr>
           <w:rStyle w:val="Heading1Char"/>
@@ -612,7 +596,19 @@
         <w:jc w:val="both"/>
       </w:pPr>
       <w:r>
-        <w:t>Whether you are driving a tank through a war zone or watching a plane fly across Nevada, a common scene in many video games and animated movies is that of a beautiful mountain terrain. The primary goal of this project is to render a 3D scene of photorealistic mountain terrain that is vast and can be navigated using a fly through camera. Performance statistics gathered from the working demonstration are expected to prove that the implemented techniques are both performant and scalable.</w:t>
+        <w:t xml:space="preserve">Whether you are driving a tank through a war zone or watching a plane fly across </w:t>
+      </w:r>
+      <w:r>
+        <w:t>Colorado</w:t>
+      </w:r>
+      <w:r>
+        <w:t>, a common scene in many video games and animated movies is that of a beautiful mountain terrain. The primary goal of this project is to render a 3D scene of</w:t>
+      </w:r>
+      <w:r>
+        <w:t xml:space="preserve"> </w:t>
+      </w:r>
+      <w:r>
+        <w:t>photorealistic mountain terrain that is vast and can be navigated using a fly through camera. Performance statistics gathered from the working demonstration are expected to prove that the implemented techniques are both performant and scalable.</w:t>
       </w:r>
     </w:p>
     <w:p>
@@ -679,7 +675,7 @@
           <w:r>
             <w:fldChar w:fldCharType="separate"/>
           </w:r>
-          <w:hyperlink w:anchor="_Toc385796899" w:history="1">
+          <w:hyperlink w:anchor="_Toc387179148" w:history="1">
             <w:r>
               <w:rPr>
                 <w:rStyle w:val="Hyperlink"/>
@@ -706,7 +702,7 @@
                 <w:noProof/>
                 <w:webHidden/>
               </w:rPr>
-              <w:instrText xml:space="preserve"> PAGEREF _Toc385796899 \h </w:instrText>
+              <w:instrText xml:space="preserve"> PAGEREF _Toc387179148 \h </w:instrText>
             </w:r>
             <w:r>
               <w:rPr>
@@ -752,7 +748,7 @@
               <w:lang w:eastAsia="en-US"/>
             </w:rPr>
           </w:pPr>
-          <w:hyperlink w:anchor="_Toc385796900" w:history="1">
+          <w:hyperlink w:anchor="_Toc387179149" w:history="1">
             <w:r>
               <w:rPr>
                 <w:rStyle w:val="Hyperlink"/>
@@ -779,7 +775,7 @@
                 <w:noProof/>
                 <w:webHidden/>
               </w:rPr>
-              <w:instrText xml:space="preserve"> PAGEREF _Toc385796900 \h </w:instrText>
+              <w:instrText xml:space="preserve"> PAGEREF _Toc387179149 \h </w:instrText>
             </w:r>
             <w:r>
               <w:rPr>
@@ -799,7 +795,7 @@
                 <w:noProof/>
                 <w:webHidden/>
               </w:rPr>
-              <w:t>3</w:t>
+              <w:t>4</w:t>
             </w:r>
             <w:r>
               <w:rPr>
@@ -825,7 +821,7 @@
               <w:lang w:eastAsia="en-US"/>
             </w:rPr>
           </w:pPr>
-          <w:hyperlink w:anchor="_Toc385796901" w:history="1">
+          <w:hyperlink w:anchor="_Toc387179150" w:history="1">
             <w:r>
               <w:rPr>
                 <w:rStyle w:val="Hyperlink"/>
@@ -852,7 +848,7 @@
                 <w:noProof/>
                 <w:webHidden/>
               </w:rPr>
-              <w:instrText xml:space="preserve"> PAGEREF _Toc385796901 \h </w:instrText>
+              <w:instrText xml:space="preserve"> PAGEREF _Toc387179150 \h </w:instrText>
             </w:r>
             <w:r>
               <w:rPr>
@@ -872,7 +868,7 @@
                 <w:noProof/>
                 <w:webHidden/>
               </w:rPr>
-              <w:t>3</w:t>
+              <w:t>5</w:t>
             </w:r>
             <w:r>
               <w:rPr>
@@ -898,7 +894,7 @@
               <w:lang w:eastAsia="en-US"/>
             </w:rPr>
           </w:pPr>
-          <w:hyperlink w:anchor="_Toc385796902" w:history="1">
+          <w:hyperlink w:anchor="_Toc387179151" w:history="1">
             <w:r>
               <w:rPr>
                 <w:rStyle w:val="Hyperlink"/>
@@ -925,7 +921,7 @@
                 <w:noProof/>
                 <w:webHidden/>
               </w:rPr>
-              <w:instrText xml:space="preserve"> PAGEREF _Toc385796902 \h </w:instrText>
+              <w:instrText xml:space="preserve"> PAGEREF _Toc387179151 \h </w:instrText>
             </w:r>
             <w:r>
               <w:rPr>
@@ -945,7 +941,7 @@
                 <w:noProof/>
                 <w:webHidden/>
               </w:rPr>
-              <w:t>4</w:t>
+              <w:t>6</w:t>
             </w:r>
             <w:r>
               <w:rPr>
@@ -971,7 +967,7 @@
               <w:lang w:eastAsia="en-US"/>
             </w:rPr>
           </w:pPr>
-          <w:hyperlink w:anchor="_Toc385796903" w:history="1">
+          <w:hyperlink w:anchor="_Toc387179152" w:history="1">
             <w:r>
               <w:rPr>
                 <w:rStyle w:val="Hyperlink"/>
@@ -998,7 +994,7 @@
                 <w:noProof/>
                 <w:webHidden/>
               </w:rPr>
-              <w:instrText xml:space="preserve"> PAGEREF _Toc385796903 \h </w:instrText>
+              <w:instrText xml:space="preserve"> PAGEREF _Toc387179152 \h </w:instrText>
             </w:r>
             <w:r>
               <w:rPr>
@@ -1018,7 +1014,7 @@
                 <w:noProof/>
                 <w:webHidden/>
               </w:rPr>
-              <w:t>4</w:t>
+              <w:t>6</w:t>
             </w:r>
             <w:r>
               <w:rPr>
@@ -1044,7 +1040,7 @@
               <w:lang w:eastAsia="en-US"/>
             </w:rPr>
           </w:pPr>
-          <w:hyperlink w:anchor="_Toc385796904" w:history="1">
+          <w:hyperlink w:anchor="_Toc387179153" w:history="1">
             <w:r>
               <w:rPr>
                 <w:rStyle w:val="Hyperlink"/>
@@ -1071,7 +1067,7 @@
                 <w:noProof/>
                 <w:webHidden/>
               </w:rPr>
-              <w:instrText xml:space="preserve"> PAGEREF _Toc385796904 \h </w:instrText>
+              <w:instrText xml:space="preserve"> PAGEREF _Toc387179153 \h </w:instrText>
             </w:r>
             <w:r>
               <w:rPr>
@@ -1091,7 +1087,7 @@
                 <w:noProof/>
                 <w:webHidden/>
               </w:rPr>
-              <w:t>4</w:t>
+              <w:t>6</w:t>
             </w:r>
             <w:r>
               <w:rPr>
@@ -1119,7 +1115,7 @@
               <w:lang w:eastAsia="en-US"/>
             </w:rPr>
           </w:pPr>
-          <w:hyperlink w:anchor="_Toc385796905" w:history="1">
+          <w:hyperlink w:anchor="_Toc387179154" w:history="1">
             <w:r>
               <w:rPr>
                 <w:rStyle w:val="Hyperlink"/>
@@ -1146,7 +1142,7 @@
                 <w:noProof/>
                 <w:webHidden/>
               </w:rPr>
-              <w:instrText xml:space="preserve"> PAGEREF _Toc385796905 \h </w:instrText>
+              <w:instrText xml:space="preserve"> PAGEREF _Toc387179154 \h </w:instrText>
             </w:r>
             <w:r>
               <w:rPr>
@@ -1166,7 +1162,7 @@
                 <w:noProof/>
                 <w:webHidden/>
               </w:rPr>
-              <w:t>4</w:t>
+              <w:t>7</w:t>
             </w:r>
             <w:r>
               <w:rPr>
@@ -1194,7 +1190,7 @@
               <w:lang w:eastAsia="en-US"/>
             </w:rPr>
           </w:pPr>
-          <w:hyperlink w:anchor="_Toc385796906" w:history="1">
+          <w:hyperlink w:anchor="_Toc387179155" w:history="1">
             <w:r>
               <w:rPr>
                 <w:rStyle w:val="Hyperlink"/>
@@ -1221,7 +1217,7 @@
                 <w:noProof/>
                 <w:webHidden/>
               </w:rPr>
-              <w:instrText xml:space="preserve"> PAGEREF _Toc385796906 \h </w:instrText>
+              <w:instrText xml:space="preserve"> PAGEREF _Toc387179155 \h </w:instrText>
             </w:r>
             <w:r>
               <w:rPr>
@@ -1241,7 +1237,7 @@
                 <w:noProof/>
                 <w:webHidden/>
               </w:rPr>
-              <w:t>4</w:t>
+              <w:t>7</w:t>
             </w:r>
             <w:r>
               <w:rPr>
@@ -1269,7 +1265,7 @@
               <w:lang w:eastAsia="en-US"/>
             </w:rPr>
           </w:pPr>
-          <w:hyperlink w:anchor="_Toc385796907" w:history="1">
+          <w:hyperlink w:anchor="_Toc387179156" w:history="1">
             <w:r>
               <w:rPr>
                 <w:rStyle w:val="Hyperlink"/>
@@ -1296,7 +1292,7 @@
                 <w:noProof/>
                 <w:webHidden/>
               </w:rPr>
-              <w:instrText xml:space="preserve"> PAGEREF _Toc385796907 \h </w:instrText>
+              <w:instrText xml:space="preserve"> PAGEREF _Toc387179156 \h </w:instrText>
             </w:r>
             <w:r>
               <w:rPr>
@@ -1316,7 +1312,7 @@
                 <w:noProof/>
                 <w:webHidden/>
               </w:rPr>
-              <w:t>6</w:t>
+              <w:t>7</w:t>
             </w:r>
             <w:r>
               <w:rPr>
@@ -1344,7 +1340,7 @@
               <w:lang w:eastAsia="en-US"/>
             </w:rPr>
           </w:pPr>
-          <w:hyperlink w:anchor="_Toc385796908" w:history="1">
+          <w:hyperlink w:anchor="_Toc387179157" w:history="1">
             <w:r>
               <w:rPr>
                 <w:rStyle w:val="Hyperlink"/>
@@ -1371,7 +1367,7 @@
                 <w:noProof/>
                 <w:webHidden/>
               </w:rPr>
-              <w:instrText xml:space="preserve"> PAGEREF _Toc385796908 \h </w:instrText>
+              <w:instrText xml:space="preserve"> PAGEREF _Toc387179157 \h </w:instrText>
             </w:r>
             <w:r>
               <w:rPr>
@@ -1391,7 +1387,7 @@
                 <w:noProof/>
                 <w:webHidden/>
               </w:rPr>
-              <w:t>6</w:t>
+              <w:t>7</w:t>
             </w:r>
             <w:r>
               <w:rPr>
@@ -1419,7 +1415,7 @@
               <w:lang w:eastAsia="en-US"/>
             </w:rPr>
           </w:pPr>
-          <w:hyperlink w:anchor="_Toc385796909" w:history="1">
+          <w:hyperlink w:anchor="_Toc387179158" w:history="1">
             <w:r>
               <w:rPr>
                 <w:rStyle w:val="Hyperlink"/>
@@ -1446,7 +1442,7 @@
                 <w:noProof/>
                 <w:webHidden/>
               </w:rPr>
-              <w:instrText xml:space="preserve"> PAGEREF _Toc385796909 \h </w:instrText>
+              <w:instrText xml:space="preserve"> PAGEREF _Toc387179158 \h </w:instrText>
             </w:r>
             <w:r>
               <w:rPr>
@@ -1494,7 +1490,7 @@
               <w:lang w:eastAsia="en-US"/>
             </w:rPr>
           </w:pPr>
-          <w:hyperlink w:anchor="_Toc385796910" w:history="1">
+          <w:hyperlink w:anchor="_Toc387179159" w:history="1">
             <w:r>
               <w:rPr>
                 <w:rStyle w:val="Hyperlink"/>
@@ -1521,7 +1517,7 @@
                 <w:noProof/>
                 <w:webHidden/>
               </w:rPr>
-              <w:instrText xml:space="preserve"> PAGEREF _Toc385796910 \h </w:instrText>
+              <w:instrText xml:space="preserve"> PAGEREF _Toc387179159 \h </w:instrText>
             </w:r>
             <w:r>
               <w:rPr>
@@ -1541,7 +1537,7 @@
                 <w:noProof/>
                 <w:webHidden/>
               </w:rPr>
-              <w:t>9</w:t>
+              <w:t>8</w:t>
             </w:r>
             <w:r>
               <w:rPr>
@@ -1569,7 +1565,7 @@
               <w:lang w:eastAsia="en-US"/>
             </w:rPr>
           </w:pPr>
-          <w:hyperlink w:anchor="_Toc385796911" w:history="1">
+          <w:hyperlink w:anchor="_Toc387179160" w:history="1">
             <w:r>
               <w:rPr>
                 <w:rStyle w:val="Hyperlink"/>
@@ -1596,7 +1592,7 @@
                 <w:noProof/>
                 <w:webHidden/>
               </w:rPr>
-              <w:instrText xml:space="preserve"> PAGEREF _Toc385796911 \h </w:instrText>
+              <w:instrText xml:space="preserve"> PAGEREF _Toc387179160 \h </w:instrText>
             </w:r>
             <w:r>
               <w:rPr>
@@ -1616,7 +1612,7 @@
                 <w:noProof/>
                 <w:webHidden/>
               </w:rPr>
-              <w:t>9</w:t>
+              <w:t>8</w:t>
             </w:r>
             <w:r>
               <w:rPr>
@@ -1642,7 +1638,7 @@
               <w:lang w:eastAsia="en-US"/>
             </w:rPr>
           </w:pPr>
-          <w:hyperlink w:anchor="_Toc385796912" w:history="1">
+          <w:hyperlink w:anchor="_Toc387179161" w:history="1">
             <w:r>
               <w:rPr>
                 <w:rStyle w:val="Hyperlink"/>
@@ -1669,7 +1665,7 @@
                 <w:noProof/>
                 <w:webHidden/>
               </w:rPr>
-              <w:instrText xml:space="preserve"> PAGEREF _Toc385796912 \h </w:instrText>
+              <w:instrText xml:space="preserve"> PAGEREF _Toc387179161 \h </w:instrText>
             </w:r>
             <w:r>
               <w:rPr>
@@ -1689,7 +1685,380 @@
                 <w:noProof/>
                 <w:webHidden/>
               </w:rPr>
-              <w:t>10</w:t>
+              <w:t>8</w:t>
+            </w:r>
+            <w:r>
+              <w:rPr>
+                <w:noProof/>
+                <w:webHidden/>
+              </w:rPr>
+              <w:fldChar w:fldCharType="end"/>
+            </w:r>
+          </w:hyperlink>
+        </w:p>
+        <w:p>
+          <w:pPr>
+            <w:pStyle w:val="TOC2"/>
+            <w:tabs>
+              <w:tab w:val="right" w:leader="dot" w:pos="8630"/>
+            </w:tabs>
+            <w:rPr>
+              <w:rFonts w:eastAsiaTheme="minorEastAsia"/>
+              <w:noProof/>
+              <w:color w:val="auto"/>
+              <w:sz w:val="22"/>
+              <w:szCs w:val="22"/>
+              <w:lang w:eastAsia="en-US"/>
+            </w:rPr>
+          </w:pPr>
+          <w:hyperlink w:anchor="_Toc387179162" w:history="1">
+            <w:r>
+              <w:rPr>
+                <w:rStyle w:val="Hyperlink"/>
+                <w:noProof/>
+              </w:rPr>
+              <w:t>Potential Challenges</w:t>
+            </w:r>
+            <w:r>
+              <w:rPr>
+                <w:noProof/>
+                <w:webHidden/>
+              </w:rPr>
+              <w:tab/>
+            </w:r>
+            <w:r>
+              <w:rPr>
+                <w:noProof/>
+                <w:webHidden/>
+              </w:rPr>
+              <w:fldChar w:fldCharType="begin"/>
+            </w:r>
+            <w:r>
+              <w:rPr>
+                <w:noProof/>
+                <w:webHidden/>
+              </w:rPr>
+              <w:instrText xml:space="preserve"> PAGEREF _Toc387179162 \h </w:instrText>
+            </w:r>
+            <w:r>
+              <w:rPr>
+                <w:noProof/>
+                <w:webHidden/>
+              </w:rPr>
+            </w:r>
+            <w:r>
+              <w:rPr>
+                <w:noProof/>
+                <w:webHidden/>
+              </w:rPr>
+              <w:fldChar w:fldCharType="separate"/>
+            </w:r>
+            <w:r>
+              <w:rPr>
+                <w:noProof/>
+                <w:webHidden/>
+              </w:rPr>
+              <w:t>9</w:t>
+            </w:r>
+            <w:r>
+              <w:rPr>
+                <w:noProof/>
+                <w:webHidden/>
+              </w:rPr>
+              <w:fldChar w:fldCharType="end"/>
+            </w:r>
+          </w:hyperlink>
+        </w:p>
+        <w:p>
+          <w:pPr>
+            <w:pStyle w:val="TOC3"/>
+            <w:tabs>
+              <w:tab w:val="right" w:leader="dot" w:pos="8630"/>
+            </w:tabs>
+            <w:rPr>
+              <w:rFonts w:eastAsiaTheme="minorEastAsia"/>
+              <w:i w:val="0"/>
+              <w:iCs w:val="0"/>
+              <w:noProof/>
+              <w:color w:val="auto"/>
+              <w:sz w:val="22"/>
+              <w:szCs w:val="22"/>
+              <w:lang w:eastAsia="en-US"/>
+            </w:rPr>
+          </w:pPr>
+          <w:hyperlink w:anchor="_Toc387179163" w:history="1">
+            <w:r>
+              <w:rPr>
+                <w:rStyle w:val="Hyperlink"/>
+                <w:noProof/>
+              </w:rPr>
+              <w:t>Sharp Transitions</w:t>
+            </w:r>
+            <w:r>
+              <w:rPr>
+                <w:noProof/>
+                <w:webHidden/>
+              </w:rPr>
+              <w:tab/>
+            </w:r>
+            <w:r>
+              <w:rPr>
+                <w:noProof/>
+                <w:webHidden/>
+              </w:rPr>
+              <w:fldChar w:fldCharType="begin"/>
+            </w:r>
+            <w:r>
+              <w:rPr>
+                <w:noProof/>
+                <w:webHidden/>
+              </w:rPr>
+              <w:instrText xml:space="preserve"> PAGEREF _Toc387179163 \h </w:instrText>
+            </w:r>
+            <w:r>
+              <w:rPr>
+                <w:noProof/>
+                <w:webHidden/>
+              </w:rPr>
+            </w:r>
+            <w:r>
+              <w:rPr>
+                <w:noProof/>
+                <w:webHidden/>
+              </w:rPr>
+              <w:fldChar w:fldCharType="separate"/>
+            </w:r>
+            <w:r>
+              <w:rPr>
+                <w:noProof/>
+                <w:webHidden/>
+              </w:rPr>
+              <w:t>9</w:t>
+            </w:r>
+            <w:r>
+              <w:rPr>
+                <w:noProof/>
+                <w:webHidden/>
+              </w:rPr>
+              <w:fldChar w:fldCharType="end"/>
+            </w:r>
+          </w:hyperlink>
+        </w:p>
+        <w:p>
+          <w:pPr>
+            <w:pStyle w:val="TOC3"/>
+            <w:tabs>
+              <w:tab w:val="right" w:leader="dot" w:pos="8630"/>
+            </w:tabs>
+            <w:rPr>
+              <w:rFonts w:eastAsiaTheme="minorEastAsia"/>
+              <w:i w:val="0"/>
+              <w:iCs w:val="0"/>
+              <w:noProof/>
+              <w:color w:val="auto"/>
+              <w:sz w:val="22"/>
+              <w:szCs w:val="22"/>
+              <w:lang w:eastAsia="en-US"/>
+            </w:rPr>
+          </w:pPr>
+          <w:hyperlink w:anchor="_Toc387179164" w:history="1">
+            <w:r>
+              <w:rPr>
+                <w:rStyle w:val="Hyperlink"/>
+                <w:noProof/>
+              </w:rPr>
+              <w:t>Sea level</w:t>
+            </w:r>
+            <w:r>
+              <w:rPr>
+                <w:noProof/>
+                <w:webHidden/>
+              </w:rPr>
+              <w:tab/>
+            </w:r>
+            <w:r>
+              <w:rPr>
+                <w:noProof/>
+                <w:webHidden/>
+              </w:rPr>
+              <w:fldChar w:fldCharType="begin"/>
+            </w:r>
+            <w:r>
+              <w:rPr>
+                <w:noProof/>
+                <w:webHidden/>
+              </w:rPr>
+              <w:instrText xml:space="preserve"> PAGEREF _Toc387179164 \h </w:instrText>
+            </w:r>
+            <w:r>
+              <w:rPr>
+                <w:noProof/>
+                <w:webHidden/>
+              </w:rPr>
+            </w:r>
+            <w:r>
+              <w:rPr>
+                <w:noProof/>
+                <w:webHidden/>
+              </w:rPr>
+              <w:fldChar w:fldCharType="separate"/>
+            </w:r>
+            <w:r>
+              <w:rPr>
+                <w:noProof/>
+                <w:webHidden/>
+              </w:rPr>
+              <w:t>9</w:t>
+            </w:r>
+            <w:r>
+              <w:rPr>
+                <w:noProof/>
+                <w:webHidden/>
+              </w:rPr>
+              <w:fldChar w:fldCharType="end"/>
+            </w:r>
+          </w:hyperlink>
+        </w:p>
+        <w:p>
+          <w:pPr>
+            <w:pStyle w:val="TOC3"/>
+            <w:tabs>
+              <w:tab w:val="right" w:leader="dot" w:pos="8630"/>
+            </w:tabs>
+            <w:rPr>
+              <w:rFonts w:eastAsiaTheme="minorEastAsia"/>
+              <w:i w:val="0"/>
+              <w:iCs w:val="0"/>
+              <w:noProof/>
+              <w:color w:val="auto"/>
+              <w:sz w:val="22"/>
+              <w:szCs w:val="22"/>
+              <w:lang w:eastAsia="en-US"/>
+            </w:rPr>
+          </w:pPr>
+          <w:hyperlink w:anchor="_Toc387179165" w:history="1">
+            <w:r>
+              <w:rPr>
+                <w:rStyle w:val="Hyperlink"/>
+                <w:noProof/>
+              </w:rPr>
+              <w:t>Clipping</w:t>
+            </w:r>
+            <w:r>
+              <w:rPr>
+                <w:noProof/>
+                <w:webHidden/>
+              </w:rPr>
+              <w:tab/>
+            </w:r>
+            <w:r>
+              <w:rPr>
+                <w:noProof/>
+                <w:webHidden/>
+              </w:rPr>
+              <w:fldChar w:fldCharType="begin"/>
+            </w:r>
+            <w:r>
+              <w:rPr>
+                <w:noProof/>
+                <w:webHidden/>
+              </w:rPr>
+              <w:instrText xml:space="preserve"> PAGEREF _Toc387179165 \h </w:instrText>
+            </w:r>
+            <w:r>
+              <w:rPr>
+                <w:noProof/>
+                <w:webHidden/>
+              </w:rPr>
+            </w:r>
+            <w:r>
+              <w:rPr>
+                <w:noProof/>
+                <w:webHidden/>
+              </w:rPr>
+              <w:fldChar w:fldCharType="separate"/>
+            </w:r>
+            <w:r>
+              <w:rPr>
+                <w:noProof/>
+                <w:webHidden/>
+              </w:rPr>
+              <w:t>9</w:t>
+            </w:r>
+            <w:r>
+              <w:rPr>
+                <w:noProof/>
+                <w:webHidden/>
+              </w:rPr>
+              <w:fldChar w:fldCharType="end"/>
+            </w:r>
+          </w:hyperlink>
+        </w:p>
+        <w:p>
+          <w:pPr>
+            <w:pStyle w:val="TOC3"/>
+            <w:tabs>
+              <w:tab w:val="right" w:leader="dot" w:pos="8630"/>
+            </w:tabs>
+            <w:rPr>
+              <w:rFonts w:eastAsiaTheme="minorEastAsia"/>
+              <w:i w:val="0"/>
+              <w:iCs w:val="0"/>
+              <w:noProof/>
+              <w:color w:val="auto"/>
+              <w:sz w:val="22"/>
+              <w:szCs w:val="22"/>
+              <w:lang w:eastAsia="en-US"/>
+            </w:rPr>
+          </w:pPr>
+          <w:hyperlink w:anchor="_Toc387179166" w:history="1">
+            <w:r>
+              <w:rPr>
+                <w:rStyle w:val="Hyperlink"/>
+                <w:noProof/>
+              </w:rPr>
+              <w:t>Skybox</w:t>
+            </w:r>
+            <w:r>
+              <w:rPr>
+                <w:noProof/>
+                <w:webHidden/>
+              </w:rPr>
+              <w:tab/>
+            </w:r>
+            <w:r>
+              <w:rPr>
+                <w:noProof/>
+                <w:webHidden/>
+              </w:rPr>
+              <w:fldChar w:fldCharType="begin"/>
+            </w:r>
+            <w:r>
+              <w:rPr>
+                <w:noProof/>
+                <w:webHidden/>
+              </w:rPr>
+              <w:instrText xml:space="preserve"> PAGEREF _Toc387179166 \h </w:instrText>
+            </w:r>
+            <w:r>
+              <w:rPr>
+                <w:noProof/>
+                <w:webHidden/>
+              </w:rPr>
+            </w:r>
+            <w:r>
+              <w:rPr>
+                <w:noProof/>
+                <w:webHidden/>
+              </w:rPr>
+              <w:fldChar w:fldCharType="separate"/>
+            </w:r>
+            <w:r>
+              <w:rPr>
+                <w:noProof/>
+                <w:webHidden/>
+              </w:rPr>
+              <w:t>9</w:t>
             </w:r>
             <w:r>
               <w:rPr>
@@ -1715,13 +2084,13 @@
               <w:lang w:eastAsia="en-US"/>
             </w:rPr>
           </w:pPr>
-          <w:hyperlink w:anchor="_Toc385796913" w:history="1">
+          <w:hyperlink w:anchor="_Toc387179167" w:history="1">
             <w:r>
               <w:rPr>
                 <w:rStyle w:val="Hyperlink"/>
                 <w:noProof/>
               </w:rPr>
-              <w:t>Implementation</w:t>
+              <w:t>Technology</w:t>
             </w:r>
             <w:r>
               <w:rPr>
@@ -1742,7 +2111,7 @@
                 <w:noProof/>
                 <w:webHidden/>
               </w:rPr>
-              <w:instrText xml:space="preserve"> PAGEREF _Toc385796913 \h </w:instrText>
+              <w:instrText xml:space="preserve"> PAGEREF _Toc387179167 \h </w:instrText>
             </w:r>
             <w:r>
               <w:rPr>
@@ -1762,7 +2131,7 @@
                 <w:noProof/>
                 <w:webHidden/>
               </w:rPr>
-              <w:t>10</w:t>
+              <w:t>9</w:t>
             </w:r>
             <w:r>
               <w:rPr>
@@ -1775,12 +2144,14 @@
         </w:p>
         <w:p>
           <w:pPr>
-            <w:pStyle w:val="TOC2"/>
+            <w:pStyle w:val="TOC3"/>
             <w:tabs>
               <w:tab w:val="right" w:leader="dot" w:pos="8630"/>
             </w:tabs>
             <w:rPr>
               <w:rFonts w:eastAsiaTheme="minorEastAsia"/>
+              <w:i w:val="0"/>
+              <w:iCs w:val="0"/>
               <w:noProof/>
               <w:color w:val="auto"/>
               <w:sz w:val="22"/>
@@ -1788,13 +2159,13 @@
               <w:lang w:eastAsia="en-US"/>
             </w:rPr>
           </w:pPr>
-          <w:hyperlink w:anchor="_Toc385796914" w:history="1">
+          <w:hyperlink w:anchor="_Toc387179168" w:history="1">
             <w:r>
               <w:rPr>
                 <w:rStyle w:val="Hyperlink"/>
                 <w:noProof/>
               </w:rPr>
-              <w:t>Technology</w:t>
+              <w:t>Development System Specifications</w:t>
             </w:r>
             <w:r>
               <w:rPr>
@@ -1815,7 +2186,7 @@
                 <w:noProof/>
                 <w:webHidden/>
               </w:rPr>
-              <w:instrText xml:space="preserve"> PAGEREF _Toc385796914 \h </w:instrText>
+              <w:instrText xml:space="preserve"> PAGEREF _Toc387179168 \h </w:instrText>
             </w:r>
             <w:r>
               <w:rPr>
@@ -1835,7 +2206,7 @@
                 <w:noProof/>
                 <w:webHidden/>
               </w:rPr>
-              <w:t>10</w:t>
+              <w:t>9</w:t>
             </w:r>
             <w:r>
               <w:rPr>
@@ -1848,12 +2219,14 @@
         </w:p>
         <w:p>
           <w:pPr>
-            <w:pStyle w:val="TOC2"/>
+            <w:pStyle w:val="TOC3"/>
             <w:tabs>
               <w:tab w:val="right" w:leader="dot" w:pos="8630"/>
             </w:tabs>
             <w:rPr>
               <w:rFonts w:eastAsiaTheme="minorEastAsia"/>
+              <w:i w:val="0"/>
+              <w:iCs w:val="0"/>
               <w:noProof/>
               <w:color w:val="auto"/>
               <w:sz w:val="22"/>
@@ -1861,13 +2234,13 @@
               <w:lang w:eastAsia="en-US"/>
             </w:rPr>
           </w:pPr>
-          <w:hyperlink w:anchor="_Toc385796915" w:history="1">
+          <w:hyperlink w:anchor="_Toc387179169" w:history="1">
             <w:r>
               <w:rPr>
                 <w:rStyle w:val="Hyperlink"/>
                 <w:noProof/>
               </w:rPr>
-              <w:t>Program Design</w:t>
+              <w:t>Software Development Kits</w:t>
             </w:r>
             <w:r>
               <w:rPr>
@@ -1888,7 +2261,82 @@
                 <w:noProof/>
                 <w:webHidden/>
               </w:rPr>
-              <w:instrText xml:space="preserve"> PAGEREF _Toc385796915 \h </w:instrText>
+              <w:instrText xml:space="preserve"> PAGEREF _Toc387179169 \h </w:instrText>
+            </w:r>
+            <w:r>
+              <w:rPr>
+                <w:noProof/>
+                <w:webHidden/>
+              </w:rPr>
+            </w:r>
+            <w:r>
+              <w:rPr>
+                <w:noProof/>
+                <w:webHidden/>
+              </w:rPr>
+              <w:fldChar w:fldCharType="separate"/>
+            </w:r>
+            <w:r>
+              <w:rPr>
+                <w:noProof/>
+                <w:webHidden/>
+              </w:rPr>
+              <w:t>9</w:t>
+            </w:r>
+            <w:r>
+              <w:rPr>
+                <w:noProof/>
+                <w:webHidden/>
+              </w:rPr>
+              <w:fldChar w:fldCharType="end"/>
+            </w:r>
+          </w:hyperlink>
+        </w:p>
+        <w:p>
+          <w:pPr>
+            <w:pStyle w:val="TOC3"/>
+            <w:tabs>
+              <w:tab w:val="right" w:leader="dot" w:pos="8630"/>
+            </w:tabs>
+            <w:rPr>
+              <w:rFonts w:eastAsiaTheme="minorEastAsia"/>
+              <w:i w:val="0"/>
+              <w:iCs w:val="0"/>
+              <w:noProof/>
+              <w:color w:val="auto"/>
+              <w:sz w:val="22"/>
+              <w:szCs w:val="22"/>
+              <w:lang w:eastAsia="en-US"/>
+            </w:rPr>
+          </w:pPr>
+          <w:hyperlink w:anchor="_Toc387179170" w:history="1">
+            <w:r>
+              <w:rPr>
+                <w:rStyle w:val="Hyperlink"/>
+                <w:noProof/>
+              </w:rPr>
+              <w:t>Development Environment</w:t>
+            </w:r>
+            <w:r>
+              <w:rPr>
+                <w:noProof/>
+                <w:webHidden/>
+              </w:rPr>
+              <w:tab/>
+            </w:r>
+            <w:r>
+              <w:rPr>
+                <w:noProof/>
+                <w:webHidden/>
+              </w:rPr>
+              <w:fldChar w:fldCharType="begin"/>
+            </w:r>
+            <w:r>
+              <w:rPr>
+                <w:noProof/>
+                <w:webHidden/>
+              </w:rPr>
+              <w:instrText xml:space="preserve"> PAGEREF _Toc387179170 \h </w:instrText>
             </w:r>
             <w:r>
               <w:rPr>
@@ -1934,13 +2382,13 @@
               <w:lang w:eastAsia="en-US"/>
             </w:rPr>
           </w:pPr>
-          <w:hyperlink w:anchor="_Toc385796916" w:history="1">
+          <w:hyperlink w:anchor="_Toc387179171" w:history="1">
             <w:r>
               <w:rPr>
                 <w:rStyle w:val="Hyperlink"/>
                 <w:noProof/>
               </w:rPr>
-              <w:t>Program User Guide</w:t>
+              <w:t>Conclusion</w:t>
             </w:r>
             <w:r>
               <w:rPr>
@@ -1961,7 +2409,7 @@
                 <w:noProof/>
                 <w:webHidden/>
               </w:rPr>
-              <w:instrText xml:space="preserve"> PAGEREF _Toc385796916 \h </w:instrText>
+              <w:instrText xml:space="preserve"> PAGEREF _Toc387179171 \h </w:instrText>
             </w:r>
             <w:r>
               <w:rPr>
@@ -1981,226 +2429,7 @@
                 <w:noProof/>
                 <w:webHidden/>
               </w:rPr>
-              <w:t>11</w:t>
-            </w:r>
-            <w:r>
-              <w:rPr>
-                <w:noProof/>
-                <w:webHidden/>
-              </w:rPr>
-              <w:fldChar w:fldCharType="end"/>
-            </w:r>
-          </w:hyperlink>
-        </w:p>
-        <w:p>
-          <w:pPr>
-            <w:pStyle w:val="TOC2"/>
-            <w:tabs>
-              <w:tab w:val="right" w:leader="dot" w:pos="8630"/>
-            </w:tabs>
-            <w:rPr>
-              <w:rFonts w:eastAsiaTheme="minorEastAsia"/>
-              <w:noProof/>
-              <w:color w:val="auto"/>
-              <w:sz w:val="22"/>
-              <w:szCs w:val="22"/>
-              <w:lang w:eastAsia="en-US"/>
-            </w:rPr>
-          </w:pPr>
-          <w:hyperlink w:anchor="_Toc385796917" w:history="1">
-            <w:r>
-              <w:rPr>
-                <w:rStyle w:val="Hyperlink"/>
-                <w:noProof/>
-              </w:rPr>
-              <w:t>Running the program</w:t>
-            </w:r>
-            <w:r>
-              <w:rPr>
-                <w:noProof/>
-                <w:webHidden/>
-              </w:rPr>
-              <w:tab/>
-            </w:r>
-            <w:r>
-              <w:rPr>
-                <w:noProof/>
-                <w:webHidden/>
-              </w:rPr>
-              <w:fldChar w:fldCharType="begin"/>
-            </w:r>
-            <w:r>
-              <w:rPr>
-                <w:noProof/>
-                <w:webHidden/>
-              </w:rPr>
-              <w:instrText xml:space="preserve"> PAGEREF _Toc385796917 \h </w:instrText>
-            </w:r>
-            <w:r>
-              <w:rPr>
-                <w:noProof/>
-                <w:webHidden/>
-              </w:rPr>
-            </w:r>
-            <w:r>
-              <w:rPr>
-                <w:noProof/>
-                <w:webHidden/>
-              </w:rPr>
-              <w:fldChar w:fldCharType="separate"/>
-            </w:r>
-            <w:r>
-              <w:rPr>
-                <w:noProof/>
-                <w:webHidden/>
-              </w:rPr>
-              <w:t>11</w:t>
-            </w:r>
-            <w:r>
-              <w:rPr>
-                <w:noProof/>
-                <w:webHidden/>
-              </w:rPr>
-              <w:fldChar w:fldCharType="end"/>
-            </w:r>
-          </w:hyperlink>
-        </w:p>
-        <w:p>
-          <w:pPr>
-            <w:pStyle w:val="TOC2"/>
-            <w:tabs>
-              <w:tab w:val="right" w:leader="dot" w:pos="8630"/>
-            </w:tabs>
-            <w:rPr>
-              <w:rFonts w:eastAsiaTheme="minorEastAsia"/>
-              <w:noProof/>
-              <w:color w:val="auto"/>
-              <w:sz w:val="22"/>
-              <w:szCs w:val="22"/>
-              <w:lang w:eastAsia="en-US"/>
-            </w:rPr>
-          </w:pPr>
-          <w:hyperlink w:anchor="_Toc385796918" w:history="1">
-            <w:r>
-              <w:rPr>
-                <w:rStyle w:val="Hyperlink"/>
-                <w:noProof/>
-              </w:rPr>
-              <w:t>Input</w:t>
-            </w:r>
-            <w:r>
-              <w:rPr>
-                <w:noProof/>
-                <w:webHidden/>
-              </w:rPr>
-              <w:tab/>
-            </w:r>
-            <w:r>
-              <w:rPr>
-                <w:noProof/>
-                <w:webHidden/>
-              </w:rPr>
-              <w:fldChar w:fldCharType="begin"/>
-            </w:r>
-            <w:r>
-              <w:rPr>
-                <w:noProof/>
-                <w:webHidden/>
-              </w:rPr>
-              <w:instrText xml:space="preserve"> PAGEREF _Toc385796918 \h </w:instrText>
-            </w:r>
-            <w:r>
-              <w:rPr>
-                <w:noProof/>
-                <w:webHidden/>
-              </w:rPr>
-            </w:r>
-            <w:r>
-              <w:rPr>
-                <w:noProof/>
-                <w:webHidden/>
-              </w:rPr>
-              <w:fldChar w:fldCharType="separate"/>
-            </w:r>
-            <w:r>
-              <w:rPr>
-                <w:noProof/>
-                <w:webHidden/>
-              </w:rPr>
-              <w:t>11</w:t>
-            </w:r>
-            <w:r>
-              <w:rPr>
-                <w:noProof/>
-                <w:webHidden/>
-              </w:rPr>
-              <w:fldChar w:fldCharType="end"/>
-            </w:r>
-          </w:hyperlink>
-        </w:p>
-        <w:p>
-          <w:pPr>
-            <w:pStyle w:val="TOC2"/>
-            <w:tabs>
-              <w:tab w:val="right" w:leader="dot" w:pos="8630"/>
-            </w:tabs>
-            <w:rPr>
-              <w:rFonts w:eastAsiaTheme="minorEastAsia"/>
-              <w:noProof/>
-              <w:color w:val="auto"/>
-              <w:sz w:val="22"/>
-              <w:szCs w:val="22"/>
-              <w:lang w:eastAsia="en-US"/>
-            </w:rPr>
-          </w:pPr>
-          <w:hyperlink w:anchor="_Toc385796919" w:history="1">
-            <w:r>
-              <w:rPr>
-                <w:rStyle w:val="Hyperlink"/>
-                <w:noProof/>
-              </w:rPr>
-              <w:t>Screenshots</w:t>
-            </w:r>
-            <w:r>
-              <w:rPr>
-                <w:noProof/>
-                <w:webHidden/>
-              </w:rPr>
-              <w:tab/>
-            </w:r>
-            <w:r>
-              <w:rPr>
-                <w:noProof/>
-                <w:webHidden/>
-              </w:rPr>
-              <w:fldChar w:fldCharType="begin"/>
-            </w:r>
-            <w:r>
-              <w:rPr>
-                <w:noProof/>
-                <w:webHidden/>
-              </w:rPr>
-              <w:instrText xml:space="preserve"> PAGEREF _Toc385796919 \h </w:instrText>
-            </w:r>
-            <w:r>
-              <w:rPr>
-                <w:noProof/>
-                <w:webHidden/>
-              </w:rPr>
-            </w:r>
-            <w:r>
-              <w:rPr>
-                <w:noProof/>
-                <w:webHidden/>
-              </w:rPr>
-              <w:fldChar w:fldCharType="separate"/>
-            </w:r>
-            <w:r>
-              <w:rPr>
-                <w:noProof/>
-                <w:webHidden/>
-              </w:rPr>
-              <w:t>12</w:t>
+              <w:t>10</w:t>
             </w:r>
             <w:r>
               <w:rPr>
@@ -2226,13 +2455,13 @@
               <w:lang w:eastAsia="en-US"/>
             </w:rPr>
           </w:pPr>
-          <w:hyperlink w:anchor="_Toc385796920" w:history="1">
+          <w:hyperlink w:anchor="_Toc387179172" w:history="1">
             <w:r>
               <w:rPr>
                 <w:rStyle w:val="Hyperlink"/>
                 <w:noProof/>
               </w:rPr>
-              <w:t>Conclusion</w:t>
+              <w:t>Deliverables</w:t>
             </w:r>
             <w:r>
               <w:rPr>
@@ -2253,7 +2482,7 @@
                 <w:noProof/>
                 <w:webHidden/>
               </w:rPr>
-              <w:instrText xml:space="preserve"> PAGEREF _Toc385796920 \h </w:instrText>
+              <w:instrText xml:space="preserve"> PAGEREF _Toc387179172 \h </w:instrText>
             </w:r>
             <w:r>
               <w:rPr>
@@ -2273,7 +2502,7 @@
                 <w:noProof/>
                 <w:webHidden/>
               </w:rPr>
-              <w:t>13</w:t>
+              <w:t>10</w:t>
             </w:r>
             <w:r>
               <w:rPr>
@@ -2299,13 +2528,13 @@
               <w:lang w:eastAsia="en-US"/>
             </w:rPr>
           </w:pPr>
-          <w:hyperlink w:anchor="_Toc385796921" w:history="1">
+          <w:hyperlink w:anchor="_Toc387179173" w:history="1">
             <w:r>
               <w:rPr>
                 <w:rStyle w:val="Hyperlink"/>
                 <w:noProof/>
               </w:rPr>
-              <w:t>Deliverables</w:t>
+              <w:t>Schedule</w:t>
             </w:r>
             <w:r>
               <w:rPr>
@@ -2326,7 +2555,7 @@
                 <w:noProof/>
                 <w:webHidden/>
               </w:rPr>
-              <w:instrText xml:space="preserve"> PAGEREF _Toc385796921 \h </w:instrText>
+              <w:instrText xml:space="preserve"> PAGEREF _Toc387179173 \h </w:instrText>
             </w:r>
             <w:r>
               <w:rPr>
@@ -2346,7 +2575,7 @@
                 <w:noProof/>
                 <w:webHidden/>
               </w:rPr>
-              <w:t>13</w:t>
+              <w:t>10</w:t>
             </w:r>
             <w:r>
               <w:rPr>
@@ -2372,13 +2601,13 @@
               <w:lang w:eastAsia="en-US"/>
             </w:rPr>
           </w:pPr>
-          <w:hyperlink w:anchor="_Toc385796922" w:history="1">
+          <w:hyperlink w:anchor="_Toc387179174" w:history="1">
             <w:r>
               <w:rPr>
                 <w:rStyle w:val="Hyperlink"/>
                 <w:noProof/>
               </w:rPr>
-              <w:t>Schedule</w:t>
+              <w:t>References</w:t>
             </w:r>
             <w:r>
               <w:rPr>
@@ -2399,7 +2628,7 @@
                 <w:noProof/>
                 <w:webHidden/>
               </w:rPr>
-              <w:instrText xml:space="preserve"> PAGEREF _Toc385796922 \h </w:instrText>
+              <w:instrText xml:space="preserve"> PAGEREF _Toc387179174 \h </w:instrText>
             </w:r>
             <w:r>
               <w:rPr>
@@ -2419,7 +2648,7 @@
                 <w:noProof/>
                 <w:webHidden/>
               </w:rPr>
-              <w:t>14</w:t>
+              <w:t>11</w:t>
             </w:r>
             <w:r>
               <w:rPr>
@@ -2445,13 +2674,13 @@
               <w:lang w:eastAsia="en-US"/>
             </w:rPr>
           </w:pPr>
-          <w:hyperlink w:anchor="_Toc385796923" w:history="1">
+          <w:hyperlink w:anchor="_Toc387179175" w:history="1">
             <w:r>
               <w:rPr>
                 <w:rStyle w:val="Hyperlink"/>
                 <w:noProof/>
               </w:rPr>
-              <w:t>References</w:t>
+              <w:t>Author Information</w:t>
             </w:r>
             <w:r>
               <w:rPr>
@@ -2472,7 +2701,7 @@
                 <w:noProof/>
                 <w:webHidden/>
               </w:rPr>
-              <w:instrText xml:space="preserve"> PAGEREF _Toc385796923 \h </w:instrText>
+              <w:instrText xml:space="preserve"> PAGEREF _Toc387179175 \h </w:instrText>
             </w:r>
             <w:r>
               <w:rPr>
@@ -2492,80 +2721,7 @@
                 <w:noProof/>
                 <w:webHidden/>
               </w:rPr>
-              <w:t>14</w:t>
-            </w:r>
-            <w:r>
-              <w:rPr>
-                <w:noProof/>
-                <w:webHidden/>
-              </w:rPr>
-              <w:fldChar w:fldCharType="end"/>
-            </w:r>
-          </w:hyperlink>
-        </w:p>
-        <w:p>
-          <w:pPr>
-            <w:pStyle w:val="TOC1"/>
-            <w:tabs>
-              <w:tab w:val="right" w:leader="dot" w:pos="8630"/>
-            </w:tabs>
-            <w:rPr>
-              <w:rFonts w:eastAsiaTheme="minorEastAsia"/>
-              <w:noProof/>
-              <w:color w:val="auto"/>
-              <w:sz w:val="22"/>
-              <w:szCs w:val="22"/>
-              <w:lang w:eastAsia="en-US"/>
-            </w:rPr>
-          </w:pPr>
-          <w:hyperlink w:anchor="_Toc385796924" w:history="1">
-            <w:r>
-              <w:rPr>
-                <w:rStyle w:val="Hyperlink"/>
-                <w:noProof/>
-              </w:rPr>
-              <w:t>Author Information</w:t>
-            </w:r>
-            <w:r>
-              <w:rPr>
-                <w:noProof/>
-                <w:webHidden/>
-              </w:rPr>
-              <w:tab/>
-            </w:r>
-            <w:r>
-              <w:rPr>
-                <w:noProof/>
-                <w:webHidden/>
-              </w:rPr>
-              <w:fldChar w:fldCharType="begin"/>
-            </w:r>
-            <w:r>
-              <w:rPr>
-                <w:noProof/>
-                <w:webHidden/>
-              </w:rPr>
-              <w:instrText xml:space="preserve"> PAGEREF _Toc385796924 \h </w:instrText>
-            </w:r>
-            <w:r>
-              <w:rPr>
-                <w:noProof/>
-                <w:webHidden/>
-              </w:rPr>
-            </w:r>
-            <w:r>
-              <w:rPr>
-                <w:noProof/>
-                <w:webHidden/>
-              </w:rPr>
-              <w:fldChar w:fldCharType="separate"/>
-            </w:r>
-            <w:r>
-              <w:rPr>
-                <w:noProof/>
-                <w:webHidden/>
-              </w:rPr>
-              <w:t>14</w:t>
+              <w:t>11</w:t>
             </w:r>
             <w:r>
               <w:rPr>
@@ -2591,6 +2747,141 @@
     <w:p/>
     <w:p>
       <w:pPr>
+        <w:pStyle w:val="Heading1"/>
+      </w:pPr>
+      <w:r>
+        <w:br w:type="page"/>
+      </w:r>
+      <w:bookmarkStart w:id="6" w:name="_Toc387179149"/>
+      <w:r>
+        <w:lastRenderedPageBreak/>
+        <w:t>Introduction</w:t>
+      </w:r>
+      <w:bookmarkEnd w:id="6"/>
+    </w:p>
+    <w:p>
+      <w:pPr>
+        <w:jc w:val="both"/>
+      </w:pPr>
+      <w:r>
+        <w:t>P</w:t>
+      </w:r>
+      <w:r>
+        <w:t xml:space="preserve">hotorealistic simulation of </w:t>
+      </w:r>
+      <w:r>
+        <w:t>mountain terrain form</w:t>
+      </w:r>
+      <w:r>
+        <w:t>s</w:t>
+      </w:r>
+      <w:r>
+        <w:t xml:space="preserve"> the basis of many beautiful outdoor scenes in video games and animated movies. However, the application of mountain terrain rendering is more than just being used to show </w:t>
+      </w:r>
+      <w:r>
+        <w:t>vibrant</w:t>
+      </w:r>
+      <w:r>
+        <w:t xml:space="preserve"> landscape. It forms the foundation </w:t>
+      </w:r>
+      <w:r>
+        <w:t>over</w:t>
+      </w:r>
+      <w:r>
+        <w:t xml:space="preserve"> which many </w:t>
+      </w:r>
+      <w:r>
+        <w:t>environments</w:t>
+      </w:r>
+      <w:r>
+        <w:t xml:space="preserve"> are built upon</w:t>
+      </w:r>
+      <w:r>
+        <w:t>. This ranges from depictions of</w:t>
+      </w:r>
+      <w:r>
+        <w:t xml:space="preserve"> outdoor farms to</w:t>
+      </w:r>
+      <w:r>
+        <w:t xml:space="preserve"> city experiences – </w:t>
+      </w:r>
+      <w:r>
+        <w:t>after all</w:t>
+      </w:r>
+      <w:r>
+        <w:t xml:space="preserve"> the earth is not flat. Therefore it becomes essential </w:t>
+      </w:r>
+      <w:r>
+        <w:t xml:space="preserve">for these programs to </w:t>
+      </w:r>
+      <w:r>
+        <w:t xml:space="preserve">be performant along with being </w:t>
+      </w:r>
+      <w:r>
+        <w:t xml:space="preserve">able to yield </w:t>
+      </w:r>
+      <w:r>
+        <w:t>photorealistic and beautiful</w:t>
+      </w:r>
+      <w:r>
+        <w:t xml:space="preserve"> scenes</w:t>
+      </w:r>
+      <w:r>
+        <w:t xml:space="preserve">. While rendering in </w:t>
+      </w:r>
+      <w:r>
+        <w:t>real-time</w:t>
+      </w:r>
+      <w:r>
+        <w:t xml:space="preserve">, it is </w:t>
+      </w:r>
+      <w:r>
+        <w:t>even more</w:t>
+      </w:r>
+      <w:r>
+        <w:t xml:space="preserve"> important to maintain a high frame</w:t>
+      </w:r>
+      <w:r>
+        <w:t>-</w:t>
+      </w:r>
+      <w:r>
+        <w:t>rate.</w:t>
+      </w:r>
+      <w:r>
+        <w:t xml:space="preserve"> This project intends to use techniques that result in the targeted photorealistic image while still being scalable and performant.</w:t>
+      </w:r>
+      <w:r>
+        <w:t xml:space="preserve"> </w:t>
+      </w:r>
+      <w:r>
+        <w:t>This is also made possible b</w:t>
+      </w:r>
+      <w:r>
+        <w:t xml:space="preserve">y making use of the high power GPU’s and CPU’s along with the advanced </w:t>
+      </w:r>
+      <w:proofErr w:type="spellStart"/>
+      <w:r>
+        <w:t>shader</w:t>
+      </w:r>
+      <w:proofErr w:type="spellEnd"/>
+      <w:r>
+        <w:t xml:space="preserve"> pipeline </w:t>
+      </w:r>
+      <w:r>
+        <w:t>provided with</w:t>
+      </w:r>
+      <w:r>
+        <w:t xml:space="preserve"> the latest graphic development tools</w:t>
+      </w:r>
+      <w:r>
+        <w:t>.</w:t>
+      </w:r>
+      <w:r>
+        <w:t xml:space="preserve"> </w:t>
+      </w:r>
+    </w:p>
+    <w:p>
+      <w:pPr>
         <w:rPr>
           <w:rFonts w:asciiTheme="majorHAnsi" w:eastAsiaTheme="majorEastAsia" w:hAnsiTheme="majorHAnsi" w:cstheme="majorBidi"/>
           <w:color w:val="00A0B8" w:themeColor="accent1"/>
@@ -2606,126 +2897,357 @@
         <w:pStyle w:val="Heading1"/>
         <w:jc w:val="both"/>
       </w:pPr>
-      <w:bookmarkStart w:id="6" w:name="_Toc385796900"/>
+      <w:bookmarkStart w:id="7" w:name="_Toc387179150"/>
       <w:r>
         <w:lastRenderedPageBreak/>
-        <w:t>Introduction</w:t>
-      </w:r>
-      <w:bookmarkEnd w:id="6"/>
+        <w:t>Background</w:t>
+      </w:r>
+      <w:bookmarkEnd w:id="7"/>
     </w:p>
     <w:p>
       <w:pPr>
         <w:jc w:val="both"/>
       </w:pPr>
       <w:r>
-        <w:t xml:space="preserve">Beautiful photorealistic simulation of </w:t>
-      </w:r>
-      <w:r>
-        <w:t>mountain terrain form</w:t>
+        <w:t xml:space="preserve">A lot of work has been </w:t>
+      </w:r>
+      <w:r>
+        <w:t>done</w:t>
+      </w:r>
+      <w:r>
+        <w:t xml:space="preserve"> in terrain rendering due to its vast applications in movies, video games and</w:t>
+      </w:r>
+      <w:r>
+        <w:t xml:space="preserve"> digital</w:t>
+      </w:r>
+      <w:r>
+        <w:t xml:space="preserve"> art. Various techniques can be applied at </w:t>
+      </w:r>
+      <w:r>
+        <w:t>different</w:t>
+      </w:r>
+      <w:r>
+        <w:t xml:space="preserve"> stages of the implementation.</w:t>
+      </w:r>
+    </w:p>
+    <w:p>
+      <w:pPr>
+        <w:jc w:val="both"/>
+      </w:pPr>
+      <w:r>
+        <w:t>Historically, many fractal algorithms</w:t>
+      </w:r>
+      <w:r>
+        <w:t xml:space="preserve"> have been used to implement terrain. In 1979-1980 John Carpenter presented a video accompanying his SIGHPRAGPH paper</w:t>
+      </w:r>
+      <w:r>
+        <w:t xml:space="preserve"> – “</w:t>
+      </w:r>
+      <w:r>
+        <w:t>Computer</w:t>
+      </w:r>
+      <w:r>
+        <w:t xml:space="preserve"> </w:t>
+      </w:r>
+      <w:r>
+        <w:t>Rendering of Fractal Curves and</w:t>
+      </w:r>
+      <w:r>
+        <w:t xml:space="preserve"> </w:t>
+      </w:r>
+      <w:r>
+        <w:t>Surfaces</w:t>
+      </w:r>
+      <w:r>
+        <w:t>”</w:t>
+      </w:r>
+      <w:r>
+        <w:t>.</w:t>
+      </w:r>
+      <w:r>
+        <w:t xml:space="preserve"> This paper introduced techniques to synthesize fractal geometry and apply it to rendering.</w:t>
+      </w:r>
+      <w:r>
+        <w:t xml:space="preserve"> The following image is from his movie, demonstrating its application to render fractal terrain. </w:t>
+      </w:r>
+    </w:p>
+    <w:p>
+      <w:pPr>
+        <w:jc w:val="both"/>
+      </w:pPr>
+      <w:r>
+        <w:rPr>
+          <w:noProof/>
+          <w:lang w:eastAsia="en-US"/>
+        </w:rPr>
+        <w:drawing>
+          <wp:inline distT="0" distB="0" distL="0" distR="0">
+            <wp:extent cx="5486400" cy="4079875"/>
+            <wp:effectExtent l="0" t="0" r="0" b="0"/>
+            <wp:docPr id="1" name="Picture 1"/>
+            <wp:cNvGraphicFramePr>
+              <a:graphicFrameLocks xmlns:a="http://schemas.openxmlformats.org/drawingml/2006/main" noChangeAspect="1"/>
+            </wp:cNvGraphicFramePr>
+            <a:graphic xmlns:a="http://schemas.openxmlformats.org/drawingml/2006/main">
+              <a:graphicData uri="http://schemas.openxmlformats.org/drawingml/2006/picture">
+                <pic:pic xmlns:pic="http://schemas.openxmlformats.org/drawingml/2006/picture">
+                  <pic:nvPicPr>
+                    <pic:cNvPr id="1" name="LorenCarpentersSCreenshot.png"/>
+                    <pic:cNvPicPr/>
+                  </pic:nvPicPr>
+                  <pic:blipFill>
+                    <a:blip r:embed="rId13">
+                      <a:extLst>
+                        <a:ext uri="{28A0092B-C50C-407E-A947-70E740481C1C}">
+                          <a14:useLocalDpi xmlns:a14="http://schemas.microsoft.com/office/drawing/2010/main" val="0"/>
+                        </a:ext>
+                      </a:extLst>
+                    </a:blip>
+                    <a:stretch>
+                      <a:fillRect/>
+                    </a:stretch>
+                  </pic:blipFill>
+                  <pic:spPr>
+                    <a:xfrm>
+                      <a:off x="0" y="0"/>
+                      <a:ext cx="5486400" cy="4079875"/>
+                    </a:xfrm>
+                    <a:prstGeom prst="rect">
+                      <a:avLst/>
+                    </a:prstGeom>
+                  </pic:spPr>
+                </pic:pic>
+              </a:graphicData>
+            </a:graphic>
+          </wp:inline>
+        </w:drawing>
+      </w:r>
+      <w:r>
+        <w:t>[1]</w:t>
+      </w:r>
+    </w:p>
+    <w:p>
+      <w:pPr>
+        <w:jc w:val="both"/>
+      </w:pPr>
+      <w:r>
+        <w:t xml:space="preserve">The fractal technique employed here to construct the terrain is a subdivision technique. </w:t>
+      </w:r>
+      <w:r>
+        <w:t>We start with a fractal curve composed of two end points and a roughness factor to be used as an offset. We then calculate a midpoint by choosing a constrained random process. The calculated midpoint then forms a common endpoint to the two resulting fractal sub-curves. This process</w:t>
+      </w:r>
+      <w:r>
+        <w:t xml:space="preserve"> of subdivision</w:t>
+      </w:r>
+      <w:r>
+        <w:t xml:space="preserve"> is repeated to </w:t>
+      </w:r>
+      <w:r>
+        <w:t>arrive at the required terrain height map. The choice of the roughness factor and the random process determines characteristics of the resulting terrain</w:t>
+      </w:r>
+      <w:proofErr w:type="gramStart"/>
+      <w:r>
+        <w:t>.</w:t>
+      </w:r>
+      <w:r>
+        <w:t>[</w:t>
+      </w:r>
+      <w:proofErr w:type="gramEnd"/>
+      <w:r>
+        <w:t>1]</w:t>
+      </w:r>
+    </w:p>
+    <w:p>
+      <w:pPr>
+        <w:jc w:val="both"/>
+      </w:pPr>
+      <w:r>
+        <w:t>A</w:t>
+      </w:r>
+      <w:r>
+        <w:t xml:space="preserve"> common </w:t>
+      </w:r>
+      <w:r>
+        <w:t>variant of the above technique</w:t>
+      </w:r>
+      <w:r>
+        <w:t xml:space="preserve"> is the ‘Diamond Square’ recursive subdivision algorithm. This technique starts with height values for the four corners of a rectangle. A random value within a fixed range is added to the average of these four values. This value is applied</w:t>
+      </w:r>
+      <w:r>
+        <w:t xml:space="preserve"> to the center of the rectangle, therefore </w:t>
+      </w:r>
+      <w:r>
+        <w:t xml:space="preserve">subdividing the rectangle into four smaller </w:t>
+      </w:r>
+      <w:r>
+        <w:t>diamonds</w:t>
+      </w:r>
+      <w:r>
+        <w:t xml:space="preserve">. </w:t>
+      </w:r>
+      <w:r>
+        <w:t xml:space="preserve">Applying the same process </w:t>
+      </w:r>
+      <w:r>
+        <w:lastRenderedPageBreak/>
+        <w:t>to each diamond results in square</w:t>
+      </w:r>
+      <w:r>
+        <w:t>s again.</w:t>
+      </w:r>
+      <w:r>
+        <w:t xml:space="preserve"> </w:t>
+      </w:r>
+      <w:r>
+        <w:t>T</w:t>
+      </w:r>
+      <w:r>
+        <w:t>his recursive subdivision is</w:t>
+      </w:r>
+      <w:r>
+        <w:t xml:space="preserve"> continued to generate an array of height maps. </w:t>
+      </w:r>
+      <w:r>
+        <w:t>[6]</w:t>
+      </w:r>
+    </w:p>
+    <w:p>
+      <w:pPr>
+        <w:jc w:val="both"/>
+      </w:pPr>
+      <w:r>
+        <w:t xml:space="preserve">In our implementation we use the </w:t>
+      </w:r>
+      <w:proofErr w:type="spellStart"/>
+      <w:r>
+        <w:t>Perlin</w:t>
+      </w:r>
+      <w:proofErr w:type="spellEnd"/>
+      <w:r>
+        <w:t xml:space="preserve"> noise generator to generate a 2 dimensional array of heights. </w:t>
+      </w:r>
+      <w:r>
+        <w:t xml:space="preserve">The </w:t>
+      </w:r>
+      <w:proofErr w:type="spellStart"/>
+      <w:r>
+        <w:t>Perlin</w:t>
+      </w:r>
+      <w:proofErr w:type="spellEnd"/>
+      <w:r>
+        <w:t xml:space="preserve"> noise generation techniq</w:t>
+      </w:r>
+      <w:r>
+        <w:t xml:space="preserve">ue was introduced by K </w:t>
+      </w:r>
+      <w:proofErr w:type="spellStart"/>
+      <w:r>
+        <w:t>Perlin</w:t>
+      </w:r>
+      <w:proofErr w:type="spellEnd"/>
+      <w:r>
+        <w:t>. The general idea of the proposed algorithm was to produce pseudo random signal over 3 dimensions that seems like it has been run through a low-pass filter – that removes high spatial frequencies. A 2 dimensional snap shot of the generated noise</w:t>
+      </w:r>
+      <w:r>
+        <w:t xml:space="preserve"> is encoded and saved as a resource file that the terrain rendering program can consume. </w:t>
+      </w:r>
+      <w:r>
+        <w:t>[4]</w:t>
+      </w:r>
+    </w:p>
+    <w:p>
+      <w:pPr>
+        <w:jc w:val="both"/>
+      </w:pPr>
+      <w:r>
+        <w:t>Once the height map is generated, various tessellation techniques can be applied to each primitive pro</w:t>
+      </w:r>
+      <w:r>
+        <w:t>v</w:t>
+      </w:r>
+      <w:r>
+        <w:t>ided by the height map generator. Using sophisticated technique</w:t>
       </w:r>
       <w:r>
         <w:t>s</w:t>
       </w:r>
       <w:r>
-        <w:t xml:space="preserve"> the basis of many beautiful outdoor scenes in video games and animated movies. However, the application of mountain terrain rendering is more than just being used to show </w:t>
-      </w:r>
-      <w:r>
-        <w:t>beautiful</w:t>
-      </w:r>
-      <w:r>
-        <w:t xml:space="preserve"> landscape. It forms the foundation </w:t>
-      </w:r>
-      <w:r>
-        <w:t>over</w:t>
-      </w:r>
-      <w:r>
-        <w:t xml:space="preserve"> which many </w:t>
-      </w:r>
-      <w:r>
-        <w:t>environments</w:t>
-      </w:r>
-      <w:r>
-        <w:t xml:space="preserve"> are built upon</w:t>
-      </w:r>
-      <w:r>
-        <w:t>. This ranges from depictions of</w:t>
-      </w:r>
-      <w:r>
-        <w:t xml:space="preserve"> outdoor farms or city experiences – </w:t>
-      </w:r>
-      <w:r>
-        <w:t>after all</w:t>
-      </w:r>
-      <w:r>
-        <w:t xml:space="preserve"> the earth is not flat. Therefore it becomes essential </w:t>
-      </w:r>
-      <w:r>
-        <w:t xml:space="preserve">for these programs to </w:t>
-      </w:r>
-      <w:r>
-        <w:t xml:space="preserve">be performant along with being </w:t>
-      </w:r>
-      <w:r>
-        <w:t xml:space="preserve">able to yield </w:t>
-      </w:r>
-      <w:r>
-        <w:t>photorealistic and beautiful</w:t>
-      </w:r>
-      <w:r>
-        <w:t xml:space="preserve"> scenes</w:t>
-      </w:r>
-      <w:r>
-        <w:t xml:space="preserve">. While rendering in </w:t>
-      </w:r>
-      <w:r>
-        <w:t>real-time</w:t>
-      </w:r>
-      <w:r>
-        <w:t xml:space="preserve">, it is </w:t>
-      </w:r>
-      <w:r>
-        <w:t>even more</w:t>
-      </w:r>
-      <w:r>
-        <w:t xml:space="preserve"> important to maintain a high frame</w:t>
-      </w:r>
-      <w:r>
-        <w:t>-</w:t>
-      </w:r>
-      <w:r>
-        <w:t>rate.</w:t>
-      </w:r>
-      <w:r>
-        <w:t xml:space="preserve"> This project intends to use techniques that result in the targeted photorealistic image while still being scalable and performant.</w:t>
-      </w:r>
-      <w:r>
-        <w:t xml:space="preserve"> </w:t>
-      </w:r>
-      <w:r>
-        <w:t>This is also made possible b</w:t>
-      </w:r>
-      <w:r>
-        <w:t xml:space="preserve">y making use of the high power GPU’s and CPU’s along with the advanced </w:t>
+        <w:t xml:space="preserve"> can result in more natural looking terrain with roughness and bumps. </w:t>
+      </w:r>
+      <w:r>
+        <w:t>L</w:t>
+      </w:r>
+      <w:r>
+        <w:t>ess sophisticated technique</w:t>
+      </w:r>
+      <w:r>
+        <w:t>s</w:t>
+      </w:r>
+      <w:r>
+        <w:t xml:space="preserve"> will result in a more flat appearance. Lighting the terrain scene by itself can be a challenging task and various models of lighting can be implemented. Depending on the scene requirement</w:t>
+      </w:r>
+      <w:r>
+        <w:t xml:space="preserve"> -</w:t>
+      </w:r>
+      <w:r>
+        <w:t xml:space="preserve"> directional lights, spot lights</w:t>
+      </w:r>
+      <w:r>
+        <w:t xml:space="preserve">, light sources and </w:t>
+      </w:r>
+      <w:r>
+        <w:t>shadows be implemented.</w:t>
+      </w:r>
+      <w:r>
+        <w:t xml:space="preserve"> For the purpose of this project a simple directional light is implemented using the </w:t>
       </w:r>
       <w:proofErr w:type="spellStart"/>
       <w:r>
-        <w:t>shader</w:t>
+        <w:t>Phong</w:t>
       </w:r>
       <w:proofErr w:type="spellEnd"/>
       <w:r>
-        <w:t xml:space="preserve"> pipelines </w:t>
-      </w:r>
-      <w:r>
-        <w:t>provided with</w:t>
-      </w:r>
-      <w:r>
-        <w:t xml:space="preserve"> the latest graphic development tools</w:t>
-      </w:r>
-      <w:r>
-        <w:t>.</w:t>
-      </w:r>
-      <w:r>
-        <w:t xml:space="preserve"> </w:t>
+        <w:t xml:space="preserve"> Illumination model.</w:t>
+      </w:r>
+    </w:p>
+    <w:p>
+      <w:pPr>
+        <w:jc w:val="both"/>
+      </w:pPr>
+      <w:r>
+        <w:t xml:space="preserve">Once the wire mesh of the terrain is available, we must apply color to the scene. This can be performed either using procedural techniques or texture mapping. Procedural techniques calculate the color of each pixel on the terrain procedurally using various mathematical models. Texture mapping techniques use pictures of real terrain </w:t>
+      </w:r>
+      <w:r>
+        <w:t xml:space="preserve">elements </w:t>
+      </w:r>
+      <w:r>
+        <w:t>and blend them together.</w:t>
+      </w:r>
+    </w:p>
+    <w:p>
+      <w:pPr>
+        <w:jc w:val="both"/>
+      </w:pPr>
+      <w:r>
+        <w:t>Many 3d modeling</w:t>
+      </w:r>
+      <w:r>
+        <w:t xml:space="preserve"> tools are now available that allow artists to author beautiful looking terrain that can then be used as part of a scene or a video game. </w:t>
+      </w:r>
+      <w:r>
+        <w:t>While a</w:t>
+      </w:r>
+      <w:r>
+        <w:t>dvances in graphics hardware and software ha</w:t>
+      </w:r>
+      <w:r>
+        <w:t>ve</w:t>
+      </w:r>
+      <w:r>
+        <w:t xml:space="preserve"> made it possible to achieve beautiful</w:t>
+      </w:r>
+      <w:r>
+        <w:t xml:space="preserve"> real-time rendering of terrain using such modeling tools, it is still a challenging task for a vast terrain to be authored by an artist.</w:t>
       </w:r>
     </w:p>
     <w:p>
@@ -2733,143 +3255,7 @@
         <w:pStyle w:val="Heading1"/>
         <w:jc w:val="both"/>
       </w:pPr>
-      <w:bookmarkStart w:id="7" w:name="_Toc385796901"/>
-      <w:r>
-        <w:t>Background</w:t>
-      </w:r>
-      <w:bookmarkEnd w:id="7"/>
-    </w:p>
-    <w:p>
-      <w:pPr>
-        <w:jc w:val="both"/>
-      </w:pPr>
-      <w:r>
-        <w:t>A lot of work has been invested in terrain rendering due to its vast applications in movies, video games and</w:t>
-      </w:r>
-      <w:r>
-        <w:t xml:space="preserve"> digital</w:t>
-      </w:r>
-      <w:r>
-        <w:t xml:space="preserve"> art. Various techniques can be applied at various stages of the implementation. Starting with the</w:t>
-      </w:r>
-      <w:r>
-        <w:t xml:space="preserve"> height map generation - </w:t>
-      </w:r>
-      <w:r>
-        <w:t xml:space="preserve">A common technique used is the ‘Diamond Square’ recursive subdivision algorithm. This technique starts with height values for the four corners of a rectangle. A random value within a fixed range is added to the average of these four values. This value is applied to the center of the rectangle subdividing the rectangle into four smaller </w:t>
-      </w:r>
-      <w:r>
-        <w:t>diamonds</w:t>
-      </w:r>
-      <w:r>
-        <w:t xml:space="preserve">. </w:t>
-      </w:r>
-      <w:r>
-        <w:t xml:space="preserve"> Applying the same process to each diamond results in square again and this recursive subdivision can be continued to generate an array of height maps. In our implementation we use the </w:t>
-      </w:r>
-      <w:proofErr w:type="spellStart"/>
-      <w:r>
-        <w:t>Perlin</w:t>
-      </w:r>
-      <w:proofErr w:type="spellEnd"/>
-      <w:r>
-        <w:t xml:space="preserve"> noise generator to generate a 2 dimensional array of heights. Once the height map is generated, it is encoded and saved as a resource file that the terrain rendering program can consume. This guarantees that the terrain looks the same every time the program is run and more importantly avoids the rather expensive height generation every time</w:t>
-      </w:r>
-      <w:r>
-        <w:t xml:space="preserve"> the program is run</w:t>
-      </w:r>
-      <w:r>
-        <w:t xml:space="preserve">. </w:t>
-      </w:r>
-    </w:p>
-    <w:p>
-      <w:pPr>
-        <w:jc w:val="both"/>
-      </w:pPr>
-      <w:r>
-        <w:t>Once the height map is generated, various tessellation techniques can be applied to each primitive pro</w:t>
-      </w:r>
-      <w:r>
-        <w:t>v</w:t>
-      </w:r>
-      <w:r>
-        <w:t>ided by the height map generator. Using sophisticated technique</w:t>
-      </w:r>
-      <w:r>
-        <w:t>s</w:t>
-      </w:r>
-      <w:r>
-        <w:t xml:space="preserve"> can result in more natural looking terrain with roughness and bumps. </w:t>
-      </w:r>
-      <w:r>
-        <w:t>L</w:t>
-      </w:r>
-      <w:r>
-        <w:t xml:space="preserve">ess sophisticated technique will result in a more flat appearance. </w:t>
-      </w:r>
-    </w:p>
-    <w:p>
-      <w:pPr>
-        <w:jc w:val="both"/>
-      </w:pPr>
-      <w:r>
-        <w:t>Lighting the terrain scene by itself can be a challenging task and various models of lighting can be implemented. Depending on the scene requirement directional lights, spot lights</w:t>
-      </w:r>
-      <w:r>
-        <w:t xml:space="preserve">, light sources and </w:t>
-      </w:r>
-      <w:r>
-        <w:t>shadows be implemented.</w:t>
-      </w:r>
-    </w:p>
-    <w:p>
-      <w:pPr>
-        <w:jc w:val="both"/>
-      </w:pPr>
-      <w:r>
-        <w:t xml:space="preserve">Once the wire mesh of the terrain is available, we must apply color to the scene. This can be performed either using procedural techniques or texture mapping. Procedural techniques calculate the color of each pixel on the terrain procedurally using various mathematical models. Texture mapping techniques use pictures of real terrain </w:t>
-      </w:r>
-      <w:r>
-        <w:t xml:space="preserve">elements </w:t>
-      </w:r>
-      <w:r>
-        <w:t>and blend them together.</w:t>
-      </w:r>
-    </w:p>
-    <w:p>
-      <w:pPr>
-        <w:jc w:val="both"/>
-      </w:pPr>
-      <w:r>
-        <w:t xml:space="preserve">The sky in the mountain terrain scene contributes largely to photorealism. Depending on the scope and the </w:t>
-      </w:r>
-      <w:r>
-        <w:t xml:space="preserve">requirements of the project various techniques can be implemented to render skies and clouds. However a simple and popular cheat to this the skybox that uses textures of the sky and applies them to the insides of a cube. </w:t>
-      </w:r>
-    </w:p>
-    <w:p>
-      <w:pPr>
-        <w:jc w:val="both"/>
-      </w:pPr>
-      <w:r>
-        <w:lastRenderedPageBreak/>
-        <w:t xml:space="preserve">The basic controls for flight navigation are Pitch, Yaw and movement along the 3 axis. This can be implemented using basic vector geometry. </w:t>
-      </w:r>
-    </w:p>
-    <w:p>
-      <w:pPr>
-        <w:jc w:val="both"/>
-      </w:pPr>
-      <w:r>
-        <w:t>In practice, sophisticated tools are now available that allow artists to author beautiful looking terrain that can then be used as part of a scene or a video game. Advances in graphics hardware and software has made it possible to achieve beautiful real-time rendering of terrain.</w:t>
-      </w:r>
-    </w:p>
-    <w:p>
-      <w:pPr>
-        <w:pStyle w:val="Heading1"/>
-        <w:jc w:val="both"/>
-      </w:pPr>
-      <w:bookmarkStart w:id="8" w:name="_Toc385796902"/>
+      <w:bookmarkStart w:id="8" w:name="_Toc387179151"/>
       <w:r>
         <w:t>Approach</w:t>
       </w:r>
@@ -2880,7 +3266,7 @@
         <w:pStyle w:val="Heading2"/>
         <w:jc w:val="both"/>
       </w:pPr>
-      <w:bookmarkStart w:id="9" w:name="_Toc385796903"/>
+      <w:bookmarkStart w:id="9" w:name="_Toc387179152"/>
       <w:r>
         <w:t>Scene Description</w:t>
       </w:r>
@@ -2909,7 +3295,13 @@
         <w:t xml:space="preserve">alistic mountain terrain scene </w:t>
       </w:r>
       <w:r>
-        <w:t>with grass rock and water</w:t>
+        <w:t>with grass</w:t>
+      </w:r>
+      <w:r>
+        <w:t>,</w:t>
+      </w:r>
+      <w:r>
+        <w:t xml:space="preserve"> rock and water</w:t>
       </w:r>
       <w:r>
         <w:t>.</w:t>
@@ -2923,7 +3315,7 @@
         <w:pStyle w:val="Heading2"/>
         <w:jc w:val="both"/>
       </w:pPr>
-      <w:bookmarkStart w:id="10" w:name="_Toc385796904"/>
+      <w:bookmarkStart w:id="10" w:name="_Toc387179153"/>
       <w:r>
         <w:t>Techniques</w:t>
       </w:r>
@@ -2934,7 +3326,13 @@
         <w:jc w:val="both"/>
       </w:pPr>
       <w:r>
-        <w:t xml:space="preserve">The following techniques are used in the </w:t>
+        <w:t>The following techniques are used in the</w:t>
+      </w:r>
+      <w:r>
+        <w:t>ir</w:t>
+      </w:r>
+      <w:r>
+        <w:t xml:space="preserve"> </w:t>
       </w:r>
       <w:r>
         <w:t>respective</w:t>
@@ -2960,7 +3358,33 @@
         <w:t xml:space="preserve"> generation</w:t>
       </w:r>
       <w:r>
-        <w:t xml:space="preserve"> algorithm. We convert these heights into a list of triangles in the tessellation stage. We then calculate the normal </w:t>
+        <w:t xml:space="preserve"> algorithm. </w:t>
+      </w:r>
+      <w:r>
+        <w:t>T</w:t>
+      </w:r>
+      <w:r>
+        <w:t>hese heights</w:t>
+      </w:r>
+      <w:r>
+        <w:t xml:space="preserve"> are converted</w:t>
+      </w:r>
+      <w:r>
+        <w:t xml:space="preserve"> into a list of triangles in the tessellation stage. </w:t>
+      </w:r>
+      <w:r>
+        <w:t xml:space="preserve">The </w:t>
+      </w:r>
+      <w:proofErr w:type="spellStart"/>
+      <w:r>
+        <w:t>normals</w:t>
+      </w:r>
+      <w:proofErr w:type="spellEnd"/>
+      <w:r>
+        <w:t xml:space="preserve"> at each vertex are then calculated</w:t>
+      </w:r>
+      <w:r>
+        <w:t xml:space="preserve"> </w:t>
       </w:r>
       <w:r>
         <w:t>at each vertex by ap</w:t>
@@ -2969,7 +3393,13 @@
         <w:t xml:space="preserve">plying simple vector geometry. </w:t>
       </w:r>
       <w:r>
-        <w:t xml:space="preserve">The </w:t>
+        <w:t>The</w:t>
+      </w:r>
+      <w:r>
+        <w:t>se</w:t>
+      </w:r>
+      <w:r>
+        <w:t xml:space="preserve"> </w:t>
       </w:r>
       <w:proofErr w:type="spellStart"/>
       <w:r>
@@ -2980,7 +3410,11 @@
       </w:r>
       <w:proofErr w:type="spellEnd"/>
       <w:r>
-        <w:t xml:space="preserve"> are used in the lighting and texturing calculation</w:t>
+        <w:t xml:space="preserve"> are used </w:t>
+      </w:r>
+      <w:r>
+        <w:lastRenderedPageBreak/>
+        <w:t>in the lighting and texturing calculation</w:t>
       </w:r>
       <w:r>
         <w:t>.</w:t>
@@ -3000,7 +3434,7 @@
         <w:pStyle w:val="Heading3"/>
         <w:jc w:val="both"/>
       </w:pPr>
-      <w:bookmarkStart w:id="11" w:name="_Toc385796905"/>
+      <w:bookmarkStart w:id="11" w:name="_Toc387179154"/>
       <w:r>
         <w:t>Height Map</w:t>
       </w:r>
@@ -3022,7 +3456,7 @@
         <w:t xml:space="preserve"> noise algorithm in the form of a grey scale bitmap. The resource file is put through a smoothing face to avoid sharp transitions in height values.</w:t>
       </w:r>
       <w:r>
-        <w:t xml:space="preserve"> The height map encoded into the grey scale image is saved away as a bitmap file for the terrain rendering program to read.</w:t>
+        <w:t xml:space="preserve"> The height map encoded into the grey scale image is saved as a bitmap file for the terrain rendering program to read.</w:t>
       </w:r>
     </w:p>
     <w:p>
@@ -3030,7 +3464,7 @@
         <w:pStyle w:val="Heading3"/>
         <w:jc w:val="both"/>
       </w:pPr>
-      <w:bookmarkStart w:id="12" w:name="_Toc385796906"/>
+      <w:bookmarkStart w:id="12" w:name="_Toc387179155"/>
       <w:r>
         <w:t>Tessellation</w:t>
       </w:r>
@@ -3053,7 +3487,19 @@
         <w:t xml:space="preserve"> M * N grid of rectangles in the XZ plane. </w:t>
       </w:r>
       <w:r>
-        <w:t>The rectangles formed by the grid are divided into triangles which for the primitives for rendering. It can be observed that each vertex is shared by 6 adjacent triangles. Therefore to avoid duplicate vertex data, indices of the vertices</w:t>
+        <w:t xml:space="preserve">The rectangles formed by the grid are divided into triangles which </w:t>
+      </w:r>
+      <w:r>
+        <w:t>are</w:t>
+      </w:r>
+      <w:r>
+        <w:t xml:space="preserve"> the primitives for rendering. It can be observed that each vertex is shared by 6 adjacent triangles. </w:t>
+      </w:r>
+      <w:r>
+        <w:t>T</w:t>
+      </w:r>
+      <w:r>
+        <w:t>o avoid duplicate vertex data, indices of the vertices</w:t>
       </w:r>
       <w:r>
         <w:t xml:space="preserve"> forming the triangles are stored for rendering.</w:t>
@@ -3064,55 +3510,10 @@
         <w:jc w:val="both"/>
       </w:pPr>
       <w:r>
-        <w:lastRenderedPageBreak/>
-        <w:pict>
-          <v:shapetype id="_x0000_t75" coordsize="21600,21600" o:spt="75" o:preferrelative="t" path="m@4@5l@4@11@9@11@9@5xe" filled="f" stroked="f">
-            <v:stroke joinstyle="miter"/>
-            <v:formulas>
-              <v:f eqn="if lineDrawn pixelLineWidth 0"/>
-              <v:f eqn="sum @0 1 0"/>
-              <v:f eqn="sum 0 0 @1"/>
-              <v:f eqn="prod @2 1 2"/>
-              <v:f eqn="prod @3 21600 pixelWidth"/>
-              <v:f eqn="prod @3 21600 pixelHeight"/>
-              <v:f eqn="sum @0 0 1"/>
-              <v:f eqn="prod @6 1 2"/>
-              <v:f eqn="prod @7 21600 pixelWidth"/>
-              <v:f eqn="sum @8 21600 0"/>
-              <v:f eqn="prod @7 21600 pixelHeight"/>
-              <v:f eqn="sum @10 21600 0"/>
-            </v:formulas>
-            <v:path o:extrusionok="f" gradientshapeok="t" o:connecttype="rect"/>
-            <o:lock v:ext="edit" aspectratio="t"/>
-          </v:shapetype>
-          <v:shape id="_x0000_i1025" type="#_x0000_t75" style="width:431.65pt;height:338.05pt">
-            <v:imagedata r:id="rId13" o:title="Screenshot 2014-03-30 17"/>
-          </v:shape>
-        </w:pict>
-      </w:r>
-    </w:p>
-    <w:p>
-      <w:pPr>
-        <w:jc w:val="both"/>
-      </w:pPr>
-      <w:r>
         <w:t xml:space="preserve">The values from the height map are then applied to the vertices in the grid. </w:t>
       </w:r>
       <w:r>
         <w:t>Rendering the triangles now results in the wire-mesh image of the mountain terrain.</w:t>
-      </w:r>
-    </w:p>
-    <w:p>
-      <w:pPr>
-        <w:jc w:val="both"/>
-      </w:pPr>
-      <w:r>
-        <w:lastRenderedPageBreak/>
-        <w:pict>
-          <v:shape id="_x0000_i1026" type="#_x0000_t75" style="width:431.65pt;height:338.05pt">
-            <v:imagedata r:id="rId14" o:title="Screenshot 2014-03-30 17"/>
-          </v:shape>
-        </w:pict>
       </w:r>
     </w:p>
     <w:p>
@@ -3120,7 +3521,7 @@
         <w:pStyle w:val="Heading3"/>
         <w:jc w:val="both"/>
       </w:pPr>
-      <w:bookmarkStart w:id="13" w:name="_Toc385796907"/>
+      <w:bookmarkStart w:id="13" w:name="_Toc387179156"/>
       <w:r>
         <w:t xml:space="preserve">Calculating </w:t>
       </w:r>
@@ -3146,7 +3547,13 @@
       <w:proofErr w:type="spellEnd"/>
       <w:proofErr w:type="gramEnd"/>
       <w:r>
-        <w:t xml:space="preserve"> and c – the normal can be calculated with the following cross product:</w:t>
+        <w:t xml:space="preserve"> and c – the normal can be calculated </w:t>
+      </w:r>
+      <w:r>
+        <w:t>using</w:t>
+      </w:r>
+      <w:r>
+        <w:t xml:space="preserve"> the following cross product:</w:t>
       </w:r>
     </w:p>
     <w:p>
@@ -3195,7 +3602,19 @@
         <w:rPr>
           <w:rFonts w:eastAsiaTheme="minorEastAsia"/>
         </w:rPr>
-        <w:t xml:space="preserve">For each quad in the gird, the normal is calculated for the upper right vertex as the average of the </w:t>
+        <w:t xml:space="preserve">For each quad in the </w:t>
+      </w:r>
+      <w:r>
+        <w:rPr>
+          <w:rFonts w:eastAsiaTheme="minorEastAsia"/>
+        </w:rPr>
+        <w:t>grid</w:t>
+      </w:r>
+      <w:r>
+        <w:rPr>
+          <w:rFonts w:eastAsiaTheme="minorEastAsia"/>
+        </w:rPr>
+        <w:t xml:space="preserve">, the normal is calculated for the upper right vertex as the average of the </w:t>
       </w:r>
       <w:proofErr w:type="spellStart"/>
       <w:r>
@@ -3223,7 +3642,7 @@
         <w:pStyle w:val="Heading3"/>
         <w:jc w:val="both"/>
       </w:pPr>
-      <w:bookmarkStart w:id="14" w:name="_Toc385796908"/>
+      <w:bookmarkStart w:id="14" w:name="_Toc387179157"/>
       <w:r>
         <w:t>Lighting</w:t>
       </w:r>
@@ -3234,7 +3653,10 @@
         <w:jc w:val="both"/>
       </w:pPr>
       <w:r>
-        <w:t xml:space="preserve">The normal calculated at each vertex is used to implement lighting at the pixel </w:t>
+        <w:t>The normal calculated at each vertex is used to implement lighting at the pixe</w:t>
+      </w:r>
+      <w:r>
+        <w:t xml:space="preserve">l </w:t>
       </w:r>
       <w:proofErr w:type="spellStart"/>
       <w:r>
@@ -3242,38 +3664,137 @@
       </w:r>
       <w:proofErr w:type="spellEnd"/>
       <w:r>
-        <w:t xml:space="preserve">. The program sets the Directional light </w:t>
-      </w:r>
-      <w:r>
-        <w:t xml:space="preserve">parameters </w:t>
+        <w:t>. The program sets the d</w:t>
+      </w:r>
+      <w:r>
+        <w:t xml:space="preserve">irectional light </w:t>
+      </w:r>
+      <w:r>
+        <w:t>parameters. This includes</w:t>
+      </w:r>
+      <w:r>
+        <w:t xml:space="preserve"> the ambient light, the diffuse light intensity and the diffuse light direction. The pixel </w:t>
       </w:r>
       <w:proofErr w:type="spellStart"/>
       <w:r>
-        <w:t>i.e</w:t>
+        <w:t>shader</w:t>
       </w:r>
       <w:proofErr w:type="spellEnd"/>
       <w:r>
-        <w:t xml:space="preserve"> the ambient light, the diffuse light intensity and the diffuse light direction. The pixel </w:t>
+        <w:t xml:space="preserve"> </w:t>
+      </w:r>
+      <w:r>
+        <w:t xml:space="preserve">will use the </w:t>
       </w:r>
       <w:proofErr w:type="spellStart"/>
       <w:r>
+        <w:t>Phong</w:t>
+      </w:r>
+      <w:proofErr w:type="spellEnd"/>
+      <w:r>
+        <w:t xml:space="preserve"> illumination model to calculate the intensity of each pixel on the terrain</w:t>
+      </w:r>
+      <w:r>
+        <w:t>.</w:t>
+      </w:r>
+    </w:p>
+    <w:p>
+      <w:pPr>
+        <w:pStyle w:val="Heading3"/>
+        <w:jc w:val="both"/>
+      </w:pPr>
+      <w:bookmarkStart w:id="15" w:name="_Toc387179158"/>
+      <w:r>
+        <w:t>Multi-Texturing</w:t>
+      </w:r>
+      <w:bookmarkEnd w:id="15"/>
+    </w:p>
+    <w:p>
+      <w:pPr>
+        <w:jc w:val="both"/>
+      </w:pPr>
+      <w:r>
+        <w:t>To perform the textur</w:t>
+      </w:r>
+      <w:r>
+        <w:t>ing</w:t>
+      </w:r>
+      <w:r>
+        <w:t xml:space="preserve"> of the terrain, we try to mimic what we observe while looking at images of real mountain terrain</w:t>
+      </w:r>
+      <w:r>
+        <w:t>.</w:t>
+      </w:r>
+      <w:r>
+        <w:t xml:space="preserve"> </w:t>
+      </w:r>
+      <w:r>
+        <w:t xml:space="preserve">A noticeable </w:t>
+      </w:r>
+      <w:r>
+        <w:t xml:space="preserve">observation </w:t>
+      </w:r>
+      <w:r>
+        <w:t xml:space="preserve">is </w:t>
+      </w:r>
+      <w:r>
+        <w:t>that areas of th</w:t>
+      </w:r>
+      <w:r>
+        <w:t xml:space="preserve">e terrain that have a high slope </w:t>
+      </w:r>
+      <w:r>
+        <w:t xml:space="preserve">appear to be rocky and areas that are more flat appear to be relatively grassier. We use this observation in our technique of texturing </w:t>
+      </w:r>
+      <w:r>
+        <w:t>by</w:t>
+      </w:r>
+      <w:r>
+        <w:t xml:space="preserve"> apply</w:t>
+      </w:r>
+      <w:r>
+        <w:t>ing</w:t>
+      </w:r>
+      <w:r>
+        <w:t xml:space="preserve"> a higher fraction of </w:t>
+      </w:r>
+      <w:r>
+        <w:t>rocky texture</w:t>
+      </w:r>
+      <w:r>
+        <w:t xml:space="preserve"> to areas of the terrain with higher slope </w:t>
+      </w:r>
+      <w:r>
+        <w:t>while</w:t>
+      </w:r>
+      <w:r>
+        <w:t xml:space="preserve"> apply</w:t>
+      </w:r>
+      <w:r>
+        <w:t>ing</w:t>
+      </w:r>
+      <w:r>
+        <w:t xml:space="preserve"> higher fraction of grass texture to areas of the terrain with lower slope. </w:t>
+      </w:r>
+    </w:p>
+    <w:p>
+      <w:pPr>
+        <w:jc w:val="both"/>
+      </w:pPr>
+      <w:r>
+        <w:lastRenderedPageBreak/>
+        <w:t>This slope factor can be easily calculated</w:t>
+      </w:r>
+      <w:r>
+        <w:t xml:space="preserve"> for each vertex in the fragment </w:t>
+      </w:r>
+      <w:proofErr w:type="spellStart"/>
+      <w:r>
         <w:t>shader</w:t>
       </w:r>
       <w:proofErr w:type="spellEnd"/>
       <w:r>
-        <w:t xml:space="preserve"> </w:t>
-      </w:r>
-      <w:r>
-        <w:t>calculates</w:t>
-      </w:r>
-      <w:r>
-        <w:t xml:space="preserve"> the dot product of the calculated normal with the </w:t>
-      </w:r>
-      <w:r>
-        <w:t>diffuse</w:t>
-      </w:r>
-      <w:r>
-        <w:t xml:space="preserve"> light direction to compute the intensity of light at the current pixel.</w:t>
+        <w:t xml:space="preserve"> by taking the dot product of the up vector with the normal of the triangle being textured. </w:t>
       </w:r>
     </w:p>
     <w:p>
@@ -3281,132 +3802,46 @@
         <w:jc w:val="center"/>
       </w:pPr>
       <w:r>
-        <w:t xml:space="preserve">I = </w:t>
-      </w:r>
-      <w:proofErr w:type="spellStart"/>
-      <w:r>
-        <w:t>I</w:t>
-      </w:r>
-      <w:r>
-        <w:softHyphen/>
-      </w:r>
-      <w:r>
-        <w:softHyphen/>
-      </w:r>
-      <w:r>
-        <w:rPr>
-          <w:vertAlign w:val="subscript"/>
-        </w:rPr>
-        <w:t>a</w:t>
-      </w:r>
-      <w:proofErr w:type="spellEnd"/>
-      <w:r>
-        <w:t xml:space="preserve"> + I</w:t>
-      </w:r>
-      <w:r>
-        <w:rPr>
-          <w:vertAlign w:val="subscript"/>
-        </w:rPr>
-        <w:t>d</w:t>
-      </w:r>
-      <w:r>
-        <w:t xml:space="preserve"> * </w:t>
+        <w:t>S = Up dot N where</w:t>
       </w:r>
       <w:proofErr w:type="gramStart"/>
       <w:r>
-        <w:t>( N</w:t>
+        <w:t>,</w:t>
       </w:r>
       <w:proofErr w:type="gramEnd"/>
       <w:r>
-        <w:t xml:space="preserve"> dot </w:t>
-      </w:r>
-      <w:proofErr w:type="spellStart"/>
-      <w:r>
-        <w:t>L</w:t>
-      </w:r>
-      <w:r>
-        <w:rPr>
-          <w:vertAlign w:val="subscript"/>
-        </w:rPr>
-        <w:t>d</w:t>
-      </w:r>
-      <w:proofErr w:type="spellEnd"/>
-      <w:r>
-        <w:t xml:space="preserve"> ) where,</w:t>
-      </w:r>
-    </w:p>
-    <w:p>
-      <w:pPr>
-        <w:jc w:val="center"/>
-      </w:pPr>
-      <w:r>
-        <w:t>I – is the intensity of light at the vertex</w:t>
-      </w:r>
-      <w:r>
         <w:br/>
-      </w:r>
-      <w:proofErr w:type="spellStart"/>
-      <w:r>
-        <w:t>I</w:t>
-      </w:r>
-      <w:r>
-        <w:rPr>
-          <w:vertAlign w:val="subscript"/>
-        </w:rPr>
-        <w:t>a</w:t>
-      </w:r>
-      <w:proofErr w:type="spellEnd"/>
-      <w:r>
-        <w:t xml:space="preserve"> – is the ambient light intensity</w:t>
+        <w:t>S - is the slope factor being calculated</w:t>
       </w:r>
       <w:r>
         <w:br/>
-      </w:r>
-      <w:r>
-        <w:lastRenderedPageBreak/>
-        <w:t>I</w:t>
-      </w:r>
-      <w:r>
-        <w:rPr>
-          <w:vertAlign w:val="subscript"/>
-        </w:rPr>
-        <w:t>d</w:t>
-      </w:r>
-      <w:r>
-        <w:t xml:space="preserve"> – is the diffuse light intensity</w:t>
+        <w:t>Up - is the Up vector (0,1,0)</w:t>
       </w:r>
       <w:r>
         <w:br/>
         <w:t>N – is the normal calculated for the vertex</w:t>
       </w:r>
-      <w:r>
-        <w:br/>
-      </w:r>
-      <w:proofErr w:type="spellStart"/>
-      <w:r>
-        <w:t>L</w:t>
-      </w:r>
-      <w:r>
-        <w:rPr>
-          <w:vertAlign w:val="subscript"/>
-        </w:rPr>
-        <w:t>d</w:t>
-      </w:r>
-      <w:proofErr w:type="spellEnd"/>
-      <w:r>
-        <w:t xml:space="preserve"> – is the direction of the diffuse light</w:t>
-      </w:r>
     </w:p>
     <w:p>
       <w:pPr>
         <w:jc w:val="both"/>
       </w:pPr>
       <w:r>
-        <w:pict>
-          <v:shape id="_x0000_i1027" type="#_x0000_t75" style="width:431.65pt;height:338.05pt">
-            <v:imagedata r:id="rId15" o:title="Screenshot 2014-03-30 17"/>
-          </v:shape>
-        </w:pict>
+        <w:t xml:space="preserve">We then maintain a sea level and render a flat water texture for areas of the terrain that are at a height below the sea level. We perform additional calculation and add </w:t>
+      </w:r>
+      <w:r>
+        <w:t xml:space="preserve">a </w:t>
+      </w:r>
+      <w:r>
+        <w:t>random factor to make the transition between the rock/grass texture to water texture seem more natural.</w:t>
+      </w:r>
+    </w:p>
+    <w:p>
+      <w:pPr>
+        <w:jc w:val="both"/>
+      </w:pPr>
+      <w:r>
+        <w:t>The multi-texturing along with lighting gives us the photorealistic mountain terrain that we target.</w:t>
       </w:r>
     </w:p>
     <w:p>
@@ -3414,109 +3849,47 @@
         <w:pStyle w:val="Heading3"/>
         <w:jc w:val="both"/>
       </w:pPr>
-      <w:bookmarkStart w:id="15" w:name="_Toc385796909"/>
-      <w:r>
-        <w:t>Multi-Texturing</w:t>
-      </w:r>
-      <w:bookmarkEnd w:id="15"/>
+      <w:bookmarkStart w:id="16" w:name="_Toc387179159"/>
+      <w:r>
+        <w:t>Skybox</w:t>
+      </w:r>
+      <w:bookmarkEnd w:id="16"/>
     </w:p>
     <w:p>
       <w:pPr>
         <w:jc w:val="both"/>
       </w:pPr>
       <w:r>
-        <w:t xml:space="preserve">To perform the texture of the terrain, we try to mimic what we observe while looking at images of real mountain terrain, noticeably the observation that areas of the terrain that have a high slop have appear to be rocky and areas that are more flat appear to be relatively grassier. We use this observation in our technique of texturing and apply a higher fraction of terrain to areas of the terrain with higher slope and apply higher fraction of grass texture to areas of the terrain with lower slope. </w:t>
-      </w:r>
-    </w:p>
-    <w:p>
-      <w:pPr>
-        <w:jc w:val="both"/>
-      </w:pPr>
-      <w:r>
-        <w:t>This slope factor can be easily calculated</w:t>
-      </w:r>
-      <w:r>
-        <w:t xml:space="preserve"> for each vertex in the fragment </w:t>
-      </w:r>
-      <w:proofErr w:type="spellStart"/>
-      <w:r>
-        <w:t>shader</w:t>
-      </w:r>
-      <w:proofErr w:type="spellEnd"/>
-      <w:r>
-        <w:t xml:space="preserve"> by taking the dot product of the up vector with the normal of the triangle being textured. </w:t>
-      </w:r>
-    </w:p>
-    <w:p>
-      <w:pPr>
-        <w:jc w:val="center"/>
-      </w:pPr>
-      <w:r>
-        <w:t>S = Up dot N where</w:t>
+        <w:t xml:space="preserve">The skybox is implemented by rendering a cube </w:t>
+      </w:r>
+      <w:r>
+        <w:t xml:space="preserve">centered </w:t>
       </w:r>
       <w:proofErr w:type="gramStart"/>
       <w:r>
-        <w:t>,</w:t>
+        <w:t>around</w:t>
       </w:r>
       <w:proofErr w:type="gramEnd"/>
       <w:r>
-        <w:br/>
-        <w:t>S - is the slope factor being calculated</w:t>
-      </w:r>
-      <w:r>
-        <w:br/>
-        <w:t>Up - is the Up vector (0,1,0)</w:t>
-      </w:r>
-      <w:r>
-        <w:br/>
-        <w:t>N – is the normal calculated for the vertex</w:t>
-      </w:r>
-    </w:p>
-    <w:p>
-      <w:pPr>
-        <w:jc w:val="both"/>
-      </w:pPr>
-      <w:r>
-        <w:lastRenderedPageBreak/>
-        <w:t>We then maintain a sea level and render a flat water texture for areas of the terrain that are at a height below the sea level. We perform additional calculation and add random factor to make the transition between the rock/grass texture to water texture seem more natural.</w:t>
-      </w:r>
-    </w:p>
-    <w:p>
-      <w:pPr>
-        <w:jc w:val="both"/>
-      </w:pPr>
-    </w:p>
-    <w:p>
-      <w:pPr>
-        <w:jc w:val="both"/>
-      </w:pPr>
-      <w:r>
-        <w:pict>
-          <v:shape id="_x0000_i1028" type="#_x0000_t75" style="width:431.65pt;height:338.05pt">
-            <v:imagedata r:id="rId16" o:title="Screenshot 2014-03-30 17"/>
-          </v:shape>
-        </w:pict>
-      </w:r>
-    </w:p>
-    <w:p>
-      <w:pPr>
-        <w:jc w:val="both"/>
-      </w:pPr>
-      <w:r>
-        <w:t>The multi-texturing along with lighting gives us the photorealistic mountain terrain that we target.</w:t>
-      </w:r>
-    </w:p>
-    <w:p>
-      <w:pPr>
-        <w:jc w:val="both"/>
-      </w:pPr>
-      <w:r>
-        <w:lastRenderedPageBreak/>
-        <w:pict>
-          <v:shape id="_x0000_i1029" type="#_x0000_t75" style="width:431.65pt;height:338.05pt">
-            <v:imagedata r:id="rId17" o:title="Screenshot 2014-03-30 17"/>
-          </v:shape>
-        </w:pict>
+        <w:t xml:space="preserve"> the camera position. Tile-able sky textures are rendered on</w:t>
+      </w:r>
+      <w:r>
+        <w:t>to</w:t>
+      </w:r>
+      <w:r>
+        <w:t xml:space="preserve"> the 6 interiors faces of the </w:t>
+      </w:r>
+      <w:r>
+        <w:t>cube</w:t>
+      </w:r>
+      <w:r>
+        <w:t>. As the camera moves, the cube moves along and continues to maintain the camera position a</w:t>
+      </w:r>
+      <w:r>
+        <w:t>t</w:t>
+      </w:r>
+      <w:r>
+        <w:t xml:space="preserve"> its center. This gives the player a feel that the sky is at an infinite distance.</w:t>
       </w:r>
     </w:p>
     <w:p>
@@ -3524,62 +3897,24 @@
         <w:pStyle w:val="Heading3"/>
         <w:jc w:val="both"/>
       </w:pPr>
-      <w:bookmarkStart w:id="16" w:name="_Toc385796910"/>
-      <w:r>
-        <w:t>Skybox</w:t>
-      </w:r>
-      <w:bookmarkEnd w:id="16"/>
+      <w:bookmarkStart w:id="17" w:name="_Toc387179160"/>
+      <w:r>
+        <w:t>Camera Controls</w:t>
+      </w:r>
+      <w:bookmarkEnd w:id="17"/>
     </w:p>
     <w:p>
       <w:pPr>
         <w:jc w:val="both"/>
       </w:pPr>
       <w:r>
-        <w:t xml:space="preserve">The skybox is implemented by rendering a cube </w:t>
-      </w:r>
-      <w:r>
-        <w:t xml:space="preserve">centered </w:t>
-      </w:r>
-      <w:proofErr w:type="gramStart"/>
-      <w:r>
-        <w:t>around</w:t>
-      </w:r>
-      <w:proofErr w:type="gramEnd"/>
-      <w:r>
-        <w:t xml:space="preserve"> the camera position. Tile-able sky textures are rendered on</w:t>
-      </w:r>
-      <w:r>
-        <w:t>to</w:t>
-      </w:r>
-      <w:r>
-        <w:t xml:space="preserve"> the 6 interiors faces of the </w:t>
-      </w:r>
-      <w:r>
-        <w:t>cube</w:t>
-      </w:r>
-      <w:r>
-        <w:t>. As the camera moves, the cube moves along and continues to maintain the camera position as its centers. This gives the player a feel that the sky is at an infinite distance.</w:t>
-      </w:r>
-    </w:p>
-    <w:p>
-      <w:pPr>
-        <w:pStyle w:val="Heading3"/>
-        <w:jc w:val="both"/>
-      </w:pPr>
-      <w:bookmarkStart w:id="17" w:name="_Toc385796911"/>
-      <w:r>
-        <w:t>Camera Controls</w:t>
-      </w:r>
-      <w:bookmarkStart w:id="18" w:name="_GoBack"/>
-      <w:bookmarkEnd w:id="17"/>
-      <w:bookmarkEnd w:id="18"/>
-    </w:p>
-    <w:p>
-      <w:pPr>
-        <w:jc w:val="both"/>
-      </w:pPr>
-      <w:r>
-        <w:t>Simply camera controls are implemented to move the camera around in the 3d world. This is implemented by maintaining 3 values for the camera:</w:t>
+        <w:t>Simpl</w:t>
+      </w:r>
+      <w:r>
+        <w:t>e</w:t>
+      </w:r>
+      <w:r>
+        <w:t xml:space="preserve"> camera controls are implemented to move the camera around in the 3d world. This is implemented by maintaining 3 values for the camera:</w:t>
       </w:r>
     </w:p>
     <w:p>
@@ -3648,7 +3983,10 @@
         <w:jc w:val="both"/>
       </w:pPr>
       <w:r>
-        <w:t>View Direction (v) = (p-e)</w:t>
+        <w:t>View d</w:t>
+      </w:r>
+      <w:r>
+        <w:t>irection (v) = (p-e)</w:t>
       </w:r>
     </w:p>
     <w:p>
@@ -3661,7 +3999,10 @@
         <w:jc w:val="both"/>
       </w:pPr>
       <w:r>
-        <w:t>Right Vector (r) = u X v</w:t>
+        <w:t>Right v</w:t>
+      </w:r>
+      <w:r>
+        <w:t>ector (r) = u X v</w:t>
       </w:r>
     </w:p>
     <w:p>
@@ -3685,7 +4026,6 @@
         <w:rPr>
           <w:rStyle w:val="Emphasis"/>
         </w:rPr>
-        <w:lastRenderedPageBreak/>
         <w:t>Move forward/back</w:t>
       </w:r>
       <w:r>
@@ -3738,59 +4078,152 @@
         <w:pStyle w:val="Heading2"/>
         <w:jc w:val="both"/>
       </w:pPr>
-      <w:bookmarkStart w:id="19" w:name="_Toc385796912"/>
+      <w:bookmarkStart w:id="18" w:name="_Toc387179161"/>
       <w:r>
         <w:t>Performance Statistics</w:t>
       </w:r>
+      <w:bookmarkEnd w:id="18"/>
+    </w:p>
+    <w:p>
+      <w:pPr>
+        <w:jc w:val="both"/>
+      </w:pPr>
+      <w:r>
+        <w:t xml:space="preserve">A separate window is rendered with performance statistics that are obtained in real-time from the scene rendering.  This data is collected from profiling code embedded in the program. </w:t>
+      </w:r>
+      <w:r>
+        <w:t>Performance</w:t>
+      </w:r>
+      <w:r>
+        <w:t xml:space="preserve"> </w:t>
+      </w:r>
+      <w:r>
+        <w:lastRenderedPageBreak/>
+        <w:t>statistics recorded include current FPS (frames per second), average FPS, total number of triangles drawn</w:t>
+      </w:r>
+      <w:r>
+        <w:t xml:space="preserve">, memory usage and CPU time for the </w:t>
+      </w:r>
+      <w:r>
+        <w:t>overall program</w:t>
+      </w:r>
+      <w:r>
+        <w:t xml:space="preserve"> and for different stages of the mountain terrain rendering, as discussed above. </w:t>
+      </w:r>
+    </w:p>
+    <w:p>
+      <w:pPr>
+        <w:pStyle w:val="Heading2"/>
+      </w:pPr>
+      <w:bookmarkStart w:id="19" w:name="_Toc387179162"/>
+      <w:r>
+        <w:t>Potential Challenges</w:t>
+      </w:r>
       <w:bookmarkEnd w:id="19"/>
     </w:p>
     <w:p>
       <w:pPr>
+        <w:pStyle w:val="Heading3"/>
+      </w:pPr>
+      <w:bookmarkStart w:id="20" w:name="_Toc387179163"/>
+      <w:r>
+        <w:t>Sharp Transitions</w:t>
+      </w:r>
+      <w:bookmarkEnd w:id="20"/>
+    </w:p>
+    <w:p>
+      <w:pPr>
         <w:jc w:val="both"/>
       </w:pPr>
       <w:r>
-        <w:t xml:space="preserve">A separate window is rendered with performance statistics that are obtained in real-time from the scene rendering.  This data is collected from profiling code embedded into the program. </w:t>
-      </w:r>
-      <w:r>
-        <w:t>Performance</w:t>
-      </w:r>
-      <w:r>
-        <w:t xml:space="preserve"> statistics recorded include current FPS (frames per second), average FPS, total number of triangles drawn</w:t>
-      </w:r>
-      <w:r>
-        <w:t xml:space="preserve">, memory usage and CPU time for the program overall and for different stages of the mountain terrain rendering, as discussed above. </w:t>
+        <w:t xml:space="preserve">By directly applying the techniques discussed above, we expect to see sharp transitions between vertices with respective to lighting and texturing. To prevent this, we will apply smoothing passes across the data sets. For the height map, </w:t>
+      </w:r>
+      <w:r>
+        <w:t>we apply a smoothing phase where the height of each vertex is influenced by the heights of its neighbors. Shared normal will be calculated for each vertex making the lighting and texturing transitions across vertices more natural.</w:t>
+      </w:r>
+    </w:p>
+    <w:p>
+      <w:pPr>
+        <w:pStyle w:val="Heading3"/>
+      </w:pPr>
+      <w:bookmarkStart w:id="21" w:name="_Toc387179164"/>
+      <w:r>
+        <w:t>Sea level</w:t>
+      </w:r>
+      <w:bookmarkEnd w:id="21"/>
+    </w:p>
+    <w:p>
+      <w:pPr>
+        <w:jc w:val="both"/>
+      </w:pPr>
+      <w:r>
+        <w:t>Maintaining a flat sea level across the terrain map might look at the transitions between land and water. To make this look more natural, we will try to implement a texturing blending technique between land and water. We will also need to work around a threshold sea-level at transitions, so it does not look the height at which the water appears is exactly the same across the terrain.</w:t>
+      </w:r>
+    </w:p>
+    <w:p>
+      <w:pPr>
+        <w:pStyle w:val="Heading3"/>
+      </w:pPr>
+      <w:bookmarkStart w:id="22" w:name="_Toc387179165"/>
+      <w:r>
+        <w:t>Clipping</w:t>
+      </w:r>
+      <w:bookmarkEnd w:id="22"/>
+    </w:p>
+    <w:p>
+      <w:pPr>
+        <w:jc w:val="both"/>
+      </w:pPr>
+      <w:r>
+        <w:t>Since no form of collision detection is implemented, it is possible that the user flies through the terrain. To prevent this we could perform simple calculations at each user move to find and prevent clipping through the terrain without implementing a full blown collision detection system.</w:t>
+      </w:r>
+    </w:p>
+    <w:p>
+      <w:pPr>
+        <w:pStyle w:val="Heading3"/>
+      </w:pPr>
+      <w:bookmarkStart w:id="23" w:name="_Toc387179166"/>
+      <w:r>
+        <w:t>Skybox</w:t>
+      </w:r>
+      <w:bookmarkEnd w:id="23"/>
+    </w:p>
+    <w:p>
+      <w:pPr>
+        <w:jc w:val="both"/>
+      </w:pPr>
+      <w:r>
+        <w:t>Since the skybox is a fixed size cube around the camera position, it would break at the corners of the terrain</w:t>
+      </w:r>
+      <w:r>
+        <w:t xml:space="preserve"> because the terrain itself it finite</w:t>
+      </w:r>
+      <w:r>
+        <w:t xml:space="preserve">. </w:t>
+      </w:r>
+      <w:r>
+        <w:t xml:space="preserve">Choosing a skybox whose bottom face blends easily into the water texture could help make this less noticeable. Another potential solution to this is to avoid the camera from </w:t>
       </w:r>
     </w:p>
     <w:p>
       <w:pPr>
         <w:pStyle w:val="Heading1"/>
-        <w:jc w:val="both"/>
-      </w:pPr>
-      <w:bookmarkStart w:id="20" w:name="_Toc385796913"/>
-      <w:r>
-        <w:t>Implementation</w:t>
-      </w:r>
-      <w:bookmarkEnd w:id="20"/>
-    </w:p>
-    <w:p>
-      <w:pPr>
-        <w:pStyle w:val="Heading2"/>
-        <w:jc w:val="both"/>
-      </w:pPr>
-      <w:bookmarkStart w:id="21" w:name="_Toc385796914"/>
+      </w:pPr>
+      <w:bookmarkStart w:id="24" w:name="_Toc387179167"/>
       <w:r>
         <w:t>Technology</w:t>
       </w:r>
-      <w:bookmarkEnd w:id="21"/>
-    </w:p>
-    <w:p>
-      <w:pPr>
-        <w:pStyle w:val="Heading4"/>
-        <w:jc w:val="both"/>
-      </w:pPr>
+      <w:bookmarkEnd w:id="24"/>
+    </w:p>
+    <w:p>
+      <w:pPr>
+        <w:pStyle w:val="Heading3"/>
+      </w:pPr>
+      <w:bookmarkStart w:id="25" w:name="_Toc387179168"/>
       <w:r>
         <w:t>Development System Specifications</w:t>
       </w:r>
+      <w:bookmarkEnd w:id="25"/>
     </w:p>
     <w:p>
       <w:pPr>
@@ -3849,17 +4282,23 @@
     </w:p>
     <w:p>
       <w:pPr>
-        <w:jc w:val="both"/>
+        <w:pStyle w:val="Heading3"/>
         <w:rPr>
           <w:rStyle w:val="Heading4Char"/>
+          <w:i w:val="0"/>
+          <w:iCs w:val="0"/>
         </w:rPr>
       </w:pPr>
+      <w:bookmarkStart w:id="26" w:name="_Toc387179169"/>
       <w:r>
         <w:rPr>
           <w:rStyle w:val="Heading4Char"/>
+          <w:i w:val="0"/>
+          <w:iCs w:val="0"/>
         </w:rPr>
         <w:t>Software Development Kits</w:t>
       </w:r>
+      <w:bookmarkEnd w:id="26"/>
     </w:p>
     <w:p>
       <w:pPr>
@@ -3922,12 +4361,14 @@
     </w:p>
     <w:p>
       <w:pPr>
-        <w:pStyle w:val="Heading4"/>
-        <w:jc w:val="both"/>
-      </w:pPr>
-      <w:r>
+        <w:pStyle w:val="Heading3"/>
+      </w:pPr>
+      <w:bookmarkStart w:id="27" w:name="_Toc387179170"/>
+      <w:r>
+        <w:lastRenderedPageBreak/>
         <w:t>Development Environment</w:t>
       </w:r>
+      <w:bookmarkEnd w:id="27"/>
     </w:p>
     <w:p>
       <w:pPr>
@@ -3974,267 +4415,94 @@
     </w:p>
     <w:p>
       <w:pPr>
-        <w:pStyle w:val="Heading2"/>
-      </w:pPr>
-      <w:bookmarkStart w:id="22" w:name="_Toc385796915"/>
-      <w:r>
-        <w:t>Program Design</w:t>
-      </w:r>
-      <w:bookmarkEnd w:id="22"/>
-    </w:p>
-    <w:p>
-      <w:pPr>
-        <w:jc w:val="both"/>
-      </w:pPr>
-      <w:r>
-        <w:t>The final documentation will have details of the design used to implement the program. Supporting Use-case diagrams, Sequence Diagrams and Program structure diagrams will be provided to clearly explain the program implementation</w:t>
-      </w:r>
-    </w:p>
-    <w:p>
-      <w:pPr>
         <w:pStyle w:val="Heading1"/>
         <w:jc w:val="both"/>
       </w:pPr>
-      <w:bookmarkStart w:id="23" w:name="_Toc385796916"/>
-      <w:r>
-        <w:lastRenderedPageBreak/>
-        <w:t>Program User Guide</w:t>
-      </w:r>
-      <w:bookmarkEnd w:id="23"/>
-    </w:p>
-    <w:p>
-      <w:pPr>
-        <w:pStyle w:val="Heading2"/>
+      <w:bookmarkStart w:id="28" w:name="_Toc387179171"/>
+      <w:r>
+        <w:t>Conclusion</w:t>
+      </w:r>
+      <w:bookmarkEnd w:id="28"/>
+    </w:p>
+    <w:p>
+      <w:pPr>
         <w:jc w:val="both"/>
       </w:pPr>
-      <w:bookmarkStart w:id="24" w:name="_Toc385796917"/>
-      <w:r>
-        <w:t>Running the program</w:t>
-      </w:r>
-      <w:bookmarkEnd w:id="24"/>
+      <w:r>
+        <w:t xml:space="preserve">The multi-texturing technique introduced in this project is intuitive and easy to work with because it mimics the way real terrain looks. The final texturing of the terrain can be adjusted elaborately by tuning the blending of rock, grass and water textures. This technique is scalable and additional layers of texture such as snow or soil can be added easily. </w:t>
+      </w:r>
+      <w:r>
+        <w:t xml:space="preserve"> This technique will also allows us to use large hi</w:t>
+      </w:r>
+      <w:r>
+        <w:t>gh quality texture images because</w:t>
+      </w:r>
+      <w:r>
+        <w:t xml:space="preserve"> each texture is applied onto a region</w:t>
+      </w:r>
+      <w:r>
+        <w:t xml:space="preserve"> of </w:t>
+      </w:r>
+      <w:r>
+        <w:t>th</w:t>
+      </w:r>
+      <w:r>
+        <w:t>e terrain</w:t>
+      </w:r>
+      <w:r>
+        <w:t xml:space="preserve"> match</w:t>
+      </w:r>
+      <w:r>
+        <w:t>ing</w:t>
+      </w:r>
+      <w:r>
+        <w:t xml:space="preserve"> its dimension</w:t>
+      </w:r>
+      <w:r>
+        <w:t xml:space="preserve"> and</w:t>
+      </w:r>
+      <w:bookmarkStart w:id="29" w:name="_GoBack"/>
+      <w:bookmarkEnd w:id="29"/>
+      <w:r>
+        <w:t xml:space="preserve"> maintaining its detail.</w:t>
+      </w:r>
     </w:p>
     <w:p>
       <w:pPr>
         <w:jc w:val="both"/>
       </w:pPr>
       <w:r>
-        <w:t xml:space="preserve">Given the source code, </w:t>
-      </w:r>
-      <w:r>
-        <w:t>we compile and build the 2 sol</w:t>
-      </w:r>
-      <w:r>
-        <w:t xml:space="preserve">utions </w:t>
-      </w:r>
-      <w:r>
-        <w:t xml:space="preserve">– “GenerateHeighmap.sln” </w:t>
-      </w:r>
-      <w:r>
-        <w:t>and “</w:t>
-      </w:r>
-      <w:r>
-        <w:t xml:space="preserve">MountainTerrain.sln” in </w:t>
-      </w:r>
-      <w:r>
-        <w:t xml:space="preserve">Microsoft </w:t>
-      </w:r>
-      <w:r>
-        <w:t>Visual Studio 2013.</w:t>
-      </w:r>
-    </w:p>
-    <w:p>
-      <w:pPr>
-        <w:jc w:val="both"/>
-      </w:pPr>
-      <w:r>
-        <w:t xml:space="preserve">First we run the height map generation program – “GenerateHeightmap.exe” to output a random height map in the form of </w:t>
-      </w:r>
-      <w:r>
-        <w:t>the</w:t>
-      </w:r>
-      <w:r>
-        <w:t xml:space="preserve"> grey scale bitmap image.</w:t>
-      </w:r>
-      <w:r>
-        <w:t xml:space="preserve"> We then “MountainTerrain.exe” to see the rendered mountain terrain scene. The scene can be navigated and tweaked using the input controls described below in the “Input” section. Some screenshots are also attached in the “Screenshots” section.</w:t>
-      </w:r>
-    </w:p>
-    <w:p>
-      <w:pPr>
-        <w:pStyle w:val="Heading2"/>
-        <w:jc w:val="both"/>
-      </w:pPr>
-      <w:bookmarkStart w:id="25" w:name="_Toc385796918"/>
-      <w:r>
-        <w:t>Input</w:t>
-      </w:r>
-      <w:bookmarkEnd w:id="25"/>
-    </w:p>
-    <w:p>
-      <w:r>
-        <w:t>The program can be interacted with to navigate the scene using the fly through camera or to switch off/on features. The following keys are supported.</w:t>
-      </w:r>
-    </w:p>
-    <w:p>
-      <w:pPr>
-        <w:pStyle w:val="ListParagraph"/>
-        <w:numPr>
-          <w:ilvl w:val="0"/>
-          <w:numId w:val="16"/>
-        </w:numPr>
-      </w:pPr>
-      <w:r>
-        <w:t>‘w’ – Move camera forward</w:t>
-      </w:r>
-    </w:p>
-    <w:p>
-      <w:pPr>
-        <w:pStyle w:val="ListParagraph"/>
-        <w:numPr>
-          <w:ilvl w:val="0"/>
-          <w:numId w:val="16"/>
-        </w:numPr>
-      </w:pPr>
-      <w:r>
-        <w:t>‘s’ – Move camera back</w:t>
-      </w:r>
-    </w:p>
-    <w:p>
-      <w:pPr>
-        <w:pStyle w:val="ListParagraph"/>
-        <w:numPr>
-          <w:ilvl w:val="0"/>
-          <w:numId w:val="16"/>
-        </w:numPr>
-      </w:pPr>
-      <w:r>
-        <w:t>‘a’ – Yaw camera left</w:t>
-      </w:r>
-    </w:p>
-    <w:p>
-      <w:pPr>
-        <w:pStyle w:val="ListParagraph"/>
-        <w:numPr>
-          <w:ilvl w:val="0"/>
-          <w:numId w:val="16"/>
-        </w:numPr>
-      </w:pPr>
-      <w:r>
-        <w:t>‘d’ – Yaw camera right</w:t>
-      </w:r>
-    </w:p>
-    <w:p>
-      <w:pPr>
-        <w:pStyle w:val="ListParagraph"/>
-        <w:numPr>
-          <w:ilvl w:val="0"/>
-          <w:numId w:val="16"/>
-        </w:numPr>
-      </w:pPr>
-      <w:r>
-        <w:t>‘e’ – Pitch camera up</w:t>
-      </w:r>
-    </w:p>
-    <w:p>
-      <w:pPr>
-        <w:pStyle w:val="ListParagraph"/>
-        <w:numPr>
-          <w:ilvl w:val="0"/>
-          <w:numId w:val="16"/>
-        </w:numPr>
-      </w:pPr>
-      <w:r>
-        <w:t>‘c’ – Pitch camera down</w:t>
-      </w:r>
-    </w:p>
-    <w:p>
-      <w:pPr>
-        <w:pStyle w:val="ListParagraph"/>
-        <w:numPr>
-          <w:ilvl w:val="0"/>
-          <w:numId w:val="16"/>
-        </w:numPr>
-      </w:pPr>
-      <w:r>
-        <w:t>‘k’ – Screen shot</w:t>
-      </w:r>
-    </w:p>
-    <w:p>
-      <w:pPr>
-        <w:pStyle w:val="ListParagraph"/>
-        <w:numPr>
-          <w:ilvl w:val="0"/>
-          <w:numId w:val="16"/>
-        </w:numPr>
-      </w:pPr>
-      <w:r>
-        <w:t>‘l’ – Toggle Lighting</w:t>
-      </w:r>
-    </w:p>
-    <w:p>
-      <w:pPr>
-        <w:pStyle w:val="ListParagraph"/>
-        <w:numPr>
-          <w:ilvl w:val="0"/>
-          <w:numId w:val="16"/>
-        </w:numPr>
-      </w:pPr>
-      <w:r>
-        <w:t xml:space="preserve">‘m’ – Toggle </w:t>
-      </w:r>
-      <w:proofErr w:type="spellStart"/>
-      <w:r>
-        <w:t>wiremesh</w:t>
-      </w:r>
-      <w:proofErr w:type="spellEnd"/>
-    </w:p>
-    <w:p>
-      <w:pPr>
-        <w:pStyle w:val="ListParagraph"/>
-        <w:numPr>
-          <w:ilvl w:val="0"/>
-          <w:numId w:val="16"/>
-        </w:numPr>
-      </w:pPr>
-      <w:r>
-        <w:t>‘t’ – Toggle texturing</w:t>
-      </w:r>
-    </w:p>
-    <w:p>
-      <w:pPr>
-        <w:pStyle w:val="Heading2"/>
-        <w:jc w:val="both"/>
-      </w:pPr>
-      <w:bookmarkStart w:id="26" w:name="_Toc385796919"/>
-      <w:r>
-        <w:lastRenderedPageBreak/>
-        <w:t>Screenshots</w:t>
-      </w:r>
-      <w:bookmarkEnd w:id="26"/>
-    </w:p>
-    <w:p>
-      <w:pPr>
-        <w:jc w:val="both"/>
-      </w:pPr>
-      <w:r>
-        <w:pict>
-          <v:shape id="_x0000_i1030" type="#_x0000_t75" style="width:431.65pt;height:338.05pt">
-            <v:imagedata r:id="rId18" o:title="Screenshot 2014-03-24 08"/>
-          </v:shape>
-        </w:pict>
-      </w:r>
-    </w:p>
-    <w:p>
-      <w:pPr>
-        <w:jc w:val="both"/>
-      </w:pPr>
-      <w:r>
-        <w:lastRenderedPageBreak/>
-        <w:pict>
-          <v:shape id="_x0000_i1031" type="#_x0000_t75" style="width:431.65pt;height:338.05pt">
-            <v:imagedata r:id="rId19" o:title="Screenshot 2014-03-24 09"/>
-          </v:shape>
-        </w:pict>
+        <w:t xml:space="preserve">This project </w:t>
+      </w:r>
+      <w:r>
+        <w:t xml:space="preserve">also </w:t>
+      </w:r>
+      <w:r>
+        <w:t xml:space="preserve">demonstrates that the </w:t>
+      </w:r>
+      <w:r>
+        <w:t xml:space="preserve">proposed multi-texturing technique can easily be adopted along with some of the popular techniques. It also </w:t>
+      </w:r>
+      <w:r>
+        <w:t>demonstrate</w:t>
+      </w:r>
+      <w:r>
+        <w:t>s</w:t>
+      </w:r>
+      <w:r>
+        <w:t xml:space="preserve"> that the combination of techniques described can be used to render photo-realistic mountain terrain</w:t>
+      </w:r>
+      <w:r>
+        <w:t xml:space="preserve"> while also allowing it be customized easily using the different parameters exposed</w:t>
+      </w:r>
+      <w:r>
+        <w:t xml:space="preserve">. The performance statistics to be collected under different parameters are expected to prove that the solution is efficient and scales easily </w:t>
+      </w:r>
+      <w:r>
+        <w:t>with</w:t>
+      </w:r>
+      <w:r>
+        <w:t xml:space="preserve"> the scene requirements.</w:t>
       </w:r>
     </w:p>
     <w:p>
@@ -4242,30 +4510,11 @@
         <w:pStyle w:val="Heading1"/>
         <w:jc w:val="both"/>
       </w:pPr>
-      <w:bookmarkStart w:id="27" w:name="_Toc385796920"/>
-      <w:r>
-        <w:t>Conclusion</w:t>
-      </w:r>
-      <w:bookmarkEnd w:id="27"/>
-    </w:p>
-    <w:p>
-      <w:pPr>
-        <w:jc w:val="both"/>
-      </w:pPr>
-      <w:r>
-        <w:t>This project intends to demonstrate that the combination of techniques described can be used to render photo-realistic mountain terrain. The performance statistics to be collected under different parameters are expected to prove that the solution is efficient and scales easily as per the scene requirements.</w:t>
-      </w:r>
-    </w:p>
-    <w:p>
-      <w:pPr>
-        <w:pStyle w:val="Heading1"/>
-        <w:jc w:val="both"/>
-      </w:pPr>
-      <w:bookmarkStart w:id="28" w:name="_Toc385796921"/>
+      <w:bookmarkStart w:id="30" w:name="_Toc387179172"/>
       <w:r>
         <w:t>Deliverables</w:t>
       </w:r>
-      <w:bookmarkEnd w:id="28"/>
+      <w:bookmarkEnd w:id="30"/>
     </w:p>
     <w:p>
       <w:pPr>
@@ -4358,12 +4607,11 @@
         <w:pStyle w:val="Heading1"/>
         <w:jc w:val="both"/>
       </w:pPr>
-      <w:bookmarkStart w:id="29" w:name="_Toc385796922"/>
-      <w:r>
-        <w:lastRenderedPageBreak/>
+      <w:bookmarkStart w:id="31" w:name="_Toc387179173"/>
+      <w:r>
         <w:t>Schedule</w:t>
       </w:r>
-      <w:bookmarkEnd w:id="29"/>
+      <w:bookmarkEnd w:id="31"/>
     </w:p>
     <w:tbl>
       <w:tblPr>
@@ -4773,52 +5021,465 @@
     </w:tbl>
     <w:p>
       <w:pPr>
-        <w:jc w:val="both"/>
-      </w:pPr>
-    </w:p>
-    <w:p>
-      <w:pPr>
         <w:pStyle w:val="Heading1"/>
         <w:jc w:val="both"/>
       </w:pPr>
-      <w:bookmarkStart w:id="30" w:name="_Toc385796923"/>
-      <w:r>
+      <w:bookmarkStart w:id="32" w:name="_Toc387179174"/>
+      <w:r>
+        <w:lastRenderedPageBreak/>
         <w:t>References</w:t>
       </w:r>
-      <w:bookmarkEnd w:id="30"/>
-    </w:p>
-    <w:p>
-      <w:pPr>
-        <w:jc w:val="both"/>
-      </w:pPr>
-      <w:r>
-        <w:t>This is it.</w:t>
-      </w:r>
-    </w:p>
-    <w:p>
-      <w:pPr>
-        <w:jc w:val="both"/>
-      </w:pPr>
+      <w:bookmarkEnd w:id="32"/>
+    </w:p>
+    <w:p>
+      <w:pPr>
+        <w:pStyle w:val="ListParagraph"/>
+        <w:numPr>
+          <w:ilvl w:val="0"/>
+          <w:numId w:val="17"/>
+        </w:numPr>
+        <w:spacing w:before="0" w:after="160" w:line="259" w:lineRule="auto"/>
+        <w:rPr>
+          <w:rStyle w:val="Strong"/>
+          <w:bCs w:val="0"/>
+        </w:rPr>
+      </w:pPr>
+      <w:r>
+        <w:rPr>
+          <w:rStyle w:val="Strong"/>
+          <w:bCs w:val="0"/>
+        </w:rPr>
+        <w:t>Computer Rendering of Fractal Curves and Surfaces</w:t>
+      </w:r>
+      <w:r>
+        <w:rPr>
+          <w:rStyle w:val="Strong"/>
+          <w:bCs w:val="0"/>
+        </w:rPr>
+        <w:br/>
+      </w:r>
+      <w:r>
+        <w:rPr>
+          <w:rStyle w:val="Strong"/>
+          <w:b w:val="0"/>
+          <w:bCs w:val="0"/>
+        </w:rPr>
+        <w:t>Lore</w:t>
+      </w:r>
+      <w:r>
+        <w:rPr>
+          <w:rStyle w:val="Strong"/>
+          <w:b w:val="0"/>
+          <w:bCs w:val="0"/>
+        </w:rPr>
+        <w:t>n C. Carpenter</w:t>
+      </w:r>
+      <w:r>
+        <w:rPr>
+          <w:rStyle w:val="Strong"/>
+          <w:b w:val="0"/>
+          <w:bCs w:val="0"/>
+        </w:rPr>
+        <w:br/>
+        <w:t>Boeing Computer Services</w:t>
+      </w:r>
+      <w:r>
+        <w:rPr>
+          <w:rStyle w:val="Strong"/>
+          <w:b w:val="0"/>
+          <w:bCs w:val="0"/>
+        </w:rPr>
+        <w:br/>
+        <w:t>Seattle, Washington</w:t>
+      </w:r>
+    </w:p>
+    <w:p>
+      <w:pPr>
+        <w:pStyle w:val="ListParagraph"/>
+        <w:numPr>
+          <w:ilvl w:val="0"/>
+          <w:numId w:val="17"/>
+        </w:numPr>
+        <w:spacing w:before="0" w:after="160" w:line="259" w:lineRule="auto"/>
+        <w:rPr>
+          <w:rStyle w:val="Strong"/>
+          <w:bCs w:val="0"/>
+        </w:rPr>
+      </w:pPr>
+      <w:r>
+        <w:rPr>
+          <w:rStyle w:val="Strong"/>
+          <w:bCs w:val="0"/>
+        </w:rPr>
+        <w:t>An Image Synthesizer</w:t>
+      </w:r>
+      <w:r>
+        <w:rPr>
+          <w:rStyle w:val="Strong"/>
+          <w:bCs w:val="0"/>
+        </w:rPr>
+        <w:br/>
+      </w:r>
+      <w:r>
+        <w:rPr>
+          <w:rStyle w:val="Strong"/>
+          <w:b w:val="0"/>
+          <w:bCs w:val="0"/>
+        </w:rPr>
+        <w:t xml:space="preserve">Ken </w:t>
+      </w:r>
+      <w:proofErr w:type="spellStart"/>
+      <w:r>
+        <w:rPr>
+          <w:rStyle w:val="Strong"/>
+          <w:b w:val="0"/>
+          <w:bCs w:val="0"/>
+        </w:rPr>
+        <w:t>Perlin</w:t>
+      </w:r>
+      <w:proofErr w:type="spellEnd"/>
+      <w:r>
+        <w:rPr>
+          <w:rStyle w:val="Strong"/>
+          <w:b w:val="0"/>
+          <w:bCs w:val="0"/>
+        </w:rPr>
+        <w:br/>
+        <w:t>Courant Institute of Mathematical Sciences</w:t>
+      </w:r>
+      <w:r>
+        <w:rPr>
+          <w:rStyle w:val="Strong"/>
+          <w:b w:val="0"/>
+          <w:bCs w:val="0"/>
+        </w:rPr>
+        <w:br/>
+        <w:t>New York University</w:t>
+      </w:r>
+    </w:p>
+    <w:p>
+      <w:pPr>
+        <w:pStyle w:val="ListParagraph"/>
+        <w:numPr>
+          <w:ilvl w:val="0"/>
+          <w:numId w:val="17"/>
+        </w:numPr>
+        <w:spacing w:before="0" w:after="160" w:line="259" w:lineRule="auto"/>
+      </w:pPr>
+      <w:r>
+        <w:rPr>
+          <w:rStyle w:val="Strong"/>
+        </w:rPr>
+        <w:t>Improving Noise</w:t>
+      </w:r>
+      <w:r>
+        <w:br/>
+      </w:r>
+      <w:r>
+        <w:t xml:space="preserve">Ken </w:t>
+      </w:r>
+      <w:proofErr w:type="spellStart"/>
+      <w:r>
+        <w:t>Perlin</w:t>
+      </w:r>
+      <w:proofErr w:type="spellEnd"/>
+      <w:r>
+        <w:br/>
+        <w:t>Media Research Laboratory</w:t>
+      </w:r>
+      <w:r>
+        <w:br/>
+        <w:t>Dept. Of Computer Science</w:t>
+      </w:r>
+      <w:r>
+        <w:br/>
+        <w:t>New York University</w:t>
+      </w:r>
+    </w:p>
+    <w:p>
+      <w:pPr>
+        <w:pStyle w:val="ListParagraph"/>
+        <w:numPr>
+          <w:ilvl w:val="0"/>
+          <w:numId w:val="17"/>
+        </w:numPr>
+        <w:spacing w:before="0" w:after="160" w:line="259" w:lineRule="auto"/>
+      </w:pPr>
+      <w:r>
+        <w:rPr>
+          <w:b/>
+        </w:rPr>
+        <w:t xml:space="preserve">Implementing Improved </w:t>
+      </w:r>
+      <w:proofErr w:type="spellStart"/>
+      <w:r>
+        <w:rPr>
+          <w:b/>
+        </w:rPr>
+        <w:t>Perlin</w:t>
+      </w:r>
+      <w:proofErr w:type="spellEnd"/>
+      <w:r>
+        <w:rPr>
+          <w:b/>
+        </w:rPr>
+        <w:t xml:space="preserve"> Noise</w:t>
+      </w:r>
+      <w:r>
+        <w:br/>
+      </w:r>
+      <w:hyperlink r:id="rId14" w:history="1">
+        <w:r>
+          <w:rPr>
+            <w:rStyle w:val="Hyperlink"/>
+          </w:rPr>
+          <w:t>http://http.developer.nvidia.com/GPUGems/gpugems_ch05.html</w:t>
+        </w:r>
+      </w:hyperlink>
+      <w:r>
+        <w:t xml:space="preserve"> </w:t>
+      </w:r>
+    </w:p>
+    <w:p>
+      <w:pPr>
+        <w:pStyle w:val="ListParagraph"/>
+        <w:numPr>
+          <w:ilvl w:val="0"/>
+          <w:numId w:val="17"/>
+        </w:numPr>
+        <w:spacing w:before="0" w:after="160" w:line="259" w:lineRule="auto"/>
+      </w:pPr>
+      <w:r>
+        <w:rPr>
+          <w:rStyle w:val="Strong"/>
+        </w:rPr>
+        <w:t>The Ultimate DirectX Tutorial</w:t>
+      </w:r>
+      <w:r>
+        <w:br/>
+      </w:r>
+      <w:hyperlink r:id="rId15" w:history="1">
+        <w:r>
+          <w:rPr>
+            <w:rStyle w:val="Hyperlink"/>
+          </w:rPr>
+          <w:t>http://www.directxtutorial.com/Lesson.aspx?lessonid=11-1-3</w:t>
+        </w:r>
+      </w:hyperlink>
+      <w:r>
+        <w:t xml:space="preserve"> </w:t>
+      </w:r>
+    </w:p>
+    <w:p>
+      <w:pPr>
+        <w:pStyle w:val="ListParagraph"/>
+        <w:numPr>
+          <w:ilvl w:val="0"/>
+          <w:numId w:val="17"/>
+        </w:numPr>
+        <w:spacing w:before="0" w:after="160" w:line="259" w:lineRule="auto"/>
+      </w:pPr>
+      <w:r>
+        <w:rPr>
+          <w:rStyle w:val="Strong"/>
+        </w:rPr>
+        <w:t>Generating Random Fractal Terrain</w:t>
+      </w:r>
+      <w:r>
+        <w:br/>
+      </w:r>
+      <w:hyperlink r:id="rId16" w:history="1">
+        <w:r>
+          <w:rPr>
+            <w:rStyle w:val="Hyperlink"/>
+          </w:rPr>
+          <w:t>http://gameprogrammer.com/fractal.html</w:t>
+        </w:r>
+      </w:hyperlink>
+    </w:p>
+    <w:p>
+      <w:pPr>
+        <w:pStyle w:val="ListParagraph"/>
+        <w:numPr>
+          <w:ilvl w:val="0"/>
+          <w:numId w:val="17"/>
+        </w:numPr>
+        <w:spacing w:before="0" w:after="160" w:line="259" w:lineRule="auto"/>
+      </w:pPr>
+      <w:r>
+        <w:rPr>
+          <w:rStyle w:val="Strong"/>
+        </w:rPr>
+        <w:t>Multi-textured Terrain in OpenGL</w:t>
+      </w:r>
+      <w:r>
+        <w:br/>
+      </w:r>
+      <w:hyperlink r:id="rId17" w:history="1">
+        <w:r>
+          <w:rPr>
+            <w:rStyle w:val="Hyperlink"/>
+          </w:rPr>
+          <w:t>http://3dgep.com/?p=1116</w:t>
+        </w:r>
+      </w:hyperlink>
+    </w:p>
+    <w:p>
+      <w:pPr>
+        <w:pStyle w:val="ListParagraph"/>
+        <w:numPr>
+          <w:ilvl w:val="0"/>
+          <w:numId w:val="17"/>
+        </w:numPr>
+        <w:spacing w:before="0" w:after="160" w:line="259" w:lineRule="auto"/>
+      </w:pPr>
+      <w:r>
+        <w:rPr>
+          <w:rStyle w:val="Strong"/>
+        </w:rPr>
+        <w:t>Introduction to OpenGL for Game Programmers</w:t>
+      </w:r>
+      <w:r>
+        <w:br/>
+      </w:r>
+      <w:hyperlink r:id="rId18" w:history="1">
+        <w:r>
+          <w:rPr>
+            <w:rStyle w:val="Hyperlink"/>
+          </w:rPr>
+          <w:t>http://3dgep.com/?p=636</w:t>
+        </w:r>
+      </w:hyperlink>
+    </w:p>
+    <w:p>
+      <w:pPr>
+        <w:pStyle w:val="ListParagraph"/>
+        <w:numPr>
+          <w:ilvl w:val="0"/>
+          <w:numId w:val="17"/>
+        </w:numPr>
+        <w:spacing w:before="0" w:after="160" w:line="259" w:lineRule="auto"/>
+      </w:pPr>
+      <w:r>
+        <w:rPr>
+          <w:rStyle w:val="Strong"/>
+        </w:rPr>
+        <w:t>Skybox tutorial</w:t>
+      </w:r>
+      <w:r>
+        <w:br/>
+      </w:r>
+      <w:hyperlink r:id="rId19" w:history="1">
+        <w:r>
+          <w:rPr>
+            <w:rStyle w:val="Hyperlink"/>
+          </w:rPr>
+          <w:t>http://sidvind.com/wiki/Skybox_tutorial</w:t>
+        </w:r>
+      </w:hyperlink>
+    </w:p>
+    <w:p>
+      <w:pPr>
+        <w:pStyle w:val="ListParagraph"/>
+        <w:numPr>
+          <w:ilvl w:val="0"/>
+          <w:numId w:val="17"/>
+        </w:numPr>
+        <w:spacing w:before="0" w:after="160" w:line="259" w:lineRule="auto"/>
+        <w:rPr>
+          <w:rStyle w:val="Hyperlink"/>
+          <w:color w:val="595959" w:themeColor="text1" w:themeTint="A6"/>
+          <w:u w:val="none"/>
+        </w:rPr>
+      </w:pPr>
+      <w:r>
+        <w:rPr>
+          <w:rStyle w:val="Strong"/>
+        </w:rPr>
+        <w:t>Multi Texturing in OpenGL</w:t>
+      </w:r>
+      <w:r>
+        <w:br/>
+      </w:r>
+      <w:hyperlink r:id="rId20" w:history="1">
+        <w:r>
+          <w:rPr>
+            <w:rStyle w:val="Hyperlink"/>
+          </w:rPr>
+          <w:t>http://berkelium.com/OpenGL/GDC99/multitexture.html</w:t>
+        </w:r>
+      </w:hyperlink>
+    </w:p>
+    <w:p>
+      <w:pPr>
+        <w:pStyle w:val="ListParagraph"/>
+        <w:numPr>
+          <w:ilvl w:val="0"/>
+          <w:numId w:val="17"/>
+        </w:numPr>
+        <w:spacing w:before="0" w:after="160" w:line="259" w:lineRule="auto"/>
+      </w:pPr>
+      <w:r>
+        <w:rPr>
+          <w:rStyle w:val="Strong"/>
+        </w:rPr>
+        <w:t xml:space="preserve">Image gallery of </w:t>
+      </w:r>
+      <w:proofErr w:type="spellStart"/>
+      <w:r>
+        <w:rPr>
+          <w:rStyle w:val="Strong"/>
+        </w:rPr>
+        <w:t>Kodai</w:t>
+      </w:r>
+      <w:proofErr w:type="spellEnd"/>
+      <w:r>
+        <w:rPr>
+          <w:rStyle w:val="Strong"/>
+        </w:rPr>
+        <w:t xml:space="preserve"> </w:t>
+      </w:r>
+      <w:proofErr w:type="spellStart"/>
+      <w:r>
+        <w:rPr>
+          <w:rStyle w:val="Strong"/>
+        </w:rPr>
+        <w:t>Kanal</w:t>
+      </w:r>
+      <w:proofErr w:type="spellEnd"/>
+      <w:r>
+        <w:rPr>
+          <w:rStyle w:val="Strong"/>
+        </w:rPr>
+        <w:br/>
+      </w:r>
+      <w:hyperlink r:id="rId21" w:history="1">
+        <w:r>
+          <w:rPr>
+            <w:rStyle w:val="Hyperlink"/>
+          </w:rPr>
+          <w:t>http://filmlocationmanagerkannan.com/kodaikanal.html</w:t>
+        </w:r>
+      </w:hyperlink>
+      <w:r>
+        <w:t xml:space="preserve"> </w:t>
+      </w:r>
     </w:p>
     <w:p>
       <w:pPr>
         <w:pStyle w:val="Heading1"/>
       </w:pPr>
-      <w:bookmarkStart w:id="31" w:name="_Toc385796924"/>
+      <w:bookmarkStart w:id="33" w:name="_Toc387179175"/>
       <w:r>
         <w:t>Author Information</w:t>
       </w:r>
-      <w:bookmarkEnd w:id="31"/>
+      <w:bookmarkEnd w:id="33"/>
     </w:p>
     <w:p>
       <w:pPr>
         <w:jc w:val="center"/>
       </w:pPr>
       <w:r>
-        <w:t>/*-------------------------------------------------------------------------------------------------------------------*/</w:t>
-      </w:r>
-      <w:r>
-        <w:br/>
         <w:t>/*-------------------------------------------------------------------------------------------------------------------*/</w:t>
       </w:r>
     </w:p>
@@ -4850,7 +5511,7 @@
       <w:r>
         <w:br/>
       </w:r>
-      <w:hyperlink r:id="rId20" w:history="1">
+      <w:hyperlink r:id="rId22" w:history="1">
         <w:r>
           <w:rPr>
             <w:rStyle w:val="Hyperlink"/>
@@ -4861,7 +5522,7 @@
       <w:r>
         <w:br/>
       </w:r>
-      <w:hyperlink r:id="rId21" w:history="1">
+      <w:hyperlink r:id="rId23" w:history="1">
         <w:r>
           <w:rPr>
             <w:rStyle w:val="Hyperlink"/>
@@ -4869,26 +5530,13 @@
           <w:t>kkm6815@rit.edu</w:t>
         </w:r>
       </w:hyperlink>
-    </w:p>
-    <w:p>
-      <w:pPr>
-        <w:jc w:val="center"/>
-      </w:pPr>
-      <w:r>
-        <w:t>/*-------------------------------------------------------------------------------------------------------------------*/</w:t>
-      </w:r>
       <w:r>
         <w:br/>
         <w:t>/*-------------------------------------------------------------------------------------------------------------------*/</w:t>
       </w:r>
     </w:p>
-    <w:p>
-      <w:pPr>
-        <w:jc w:val="center"/>
-      </w:pPr>
-    </w:p>
     <w:sectPr>
-      <w:footerReference w:type="default" r:id="rId22"/>
+      <w:footerReference w:type="default" r:id="rId24"/>
       <w:pgSz w:w="12240" w:h="15840"/>
       <w:pgMar w:top="1728" w:right="1800" w:bottom="1440" w:left="1800" w:header="720" w:footer="720" w:gutter="0"/>
       <w:pgNumType w:start="0"/>
@@ -4947,7 +5595,7 @@
       <w:rPr>
         <w:noProof/>
       </w:rPr>
-      <w:t>10</w:t>
+      <w:t>9</w:t>
     </w:r>
     <w:r>
       <w:fldChar w:fldCharType="end"/>
@@ -5457,6 +6105,92 @@
     </w:lvl>
   </w:abstractNum>
   <w:abstractNum w:abstractNumId="7">
+    <w:nsid w:val="20FC25F3"/>
+    <w:multiLevelType w:val="hybridMultilevel"/>
+    <w:tmpl w:val="4D74F1C8"/>
+    <w:lvl w:ilvl="0" w:tplc="0409000F">
+      <w:start w:val="1"/>
+      <w:numFmt w:val="decimal"/>
+      <w:lvlText w:val="%1."/>
+      <w:lvlJc w:val="left"/>
+      <w:pPr>
+        <w:ind w:left="720" w:hanging="360"/>
+      </w:pPr>
+    </w:lvl>
+    <w:lvl w:ilvl="1" w:tplc="04090019" w:tentative="1">
+      <w:start w:val="1"/>
+      <w:numFmt w:val="lowerLetter"/>
+      <w:lvlText w:val="%2."/>
+      <w:lvlJc w:val="left"/>
+      <w:pPr>
+        <w:ind w:left="1440" w:hanging="360"/>
+      </w:pPr>
+    </w:lvl>
+    <w:lvl w:ilvl="2" w:tplc="0409001B" w:tentative="1">
+      <w:start w:val="1"/>
+      <w:numFmt w:val="lowerRoman"/>
+      <w:lvlText w:val="%3."/>
+      <w:lvlJc w:val="right"/>
+      <w:pPr>
+        <w:ind w:left="2160" w:hanging="180"/>
+      </w:pPr>
+    </w:lvl>
+    <w:lvl w:ilvl="3" w:tplc="0409000F" w:tentative="1">
+      <w:start w:val="1"/>
+      <w:numFmt w:val="decimal"/>
+      <w:lvlText w:val="%4."/>
+      <w:lvlJc w:val="left"/>
+      <w:pPr>
+        <w:ind w:left="2880" w:hanging="360"/>
+      </w:pPr>
+    </w:lvl>
+    <w:lvl w:ilvl="4" w:tplc="04090019" w:tentative="1">
+      <w:start w:val="1"/>
+      <w:numFmt w:val="lowerLetter"/>
+      <w:lvlText w:val="%5."/>
+      <w:lvlJc w:val="left"/>
+      <w:pPr>
+        <w:ind w:left="3600" w:hanging="360"/>
+      </w:pPr>
+    </w:lvl>
+    <w:lvl w:ilvl="5" w:tplc="0409001B" w:tentative="1">
+      <w:start w:val="1"/>
+      <w:numFmt w:val="lowerRoman"/>
+      <w:lvlText w:val="%6."/>
+      <w:lvlJc w:val="right"/>
+      <w:pPr>
+        <w:ind w:left="4320" w:hanging="180"/>
+      </w:pPr>
+    </w:lvl>
+    <w:lvl w:ilvl="6" w:tplc="0409000F" w:tentative="1">
+      <w:start w:val="1"/>
+      <w:numFmt w:val="decimal"/>
+      <w:lvlText w:val="%7."/>
+      <w:lvlJc w:val="left"/>
+      <w:pPr>
+        <w:ind w:left="5040" w:hanging="360"/>
+      </w:pPr>
+    </w:lvl>
+    <w:lvl w:ilvl="7" w:tplc="04090019" w:tentative="1">
+      <w:start w:val="1"/>
+      <w:numFmt w:val="lowerLetter"/>
+      <w:lvlText w:val="%8."/>
+      <w:lvlJc w:val="left"/>
+      <w:pPr>
+        <w:ind w:left="5760" w:hanging="360"/>
+      </w:pPr>
+    </w:lvl>
+    <w:lvl w:ilvl="8" w:tplc="0409001B" w:tentative="1">
+      <w:start w:val="1"/>
+      <w:numFmt w:val="lowerRoman"/>
+      <w:lvlText w:val="%9."/>
+      <w:lvlJc w:val="right"/>
+      <w:pPr>
+        <w:ind w:left="6480" w:hanging="180"/>
+      </w:pPr>
+    </w:lvl>
+  </w:abstractNum>
+  <w:abstractNum w:abstractNumId="8">
     <w:nsid w:val="34BD7C20"/>
     <w:multiLevelType w:val="hybridMultilevel"/>
     <w:tmpl w:val="D2104198"/>
@@ -5545,7 +6279,7 @@
       </w:pPr>
     </w:lvl>
   </w:abstractNum>
-  <w:abstractNum w:abstractNumId="8">
+  <w:abstractNum w:abstractNumId="9">
     <w:nsid w:val="389865E0"/>
     <w:multiLevelType w:val="hybridMultilevel"/>
     <w:tmpl w:val="C4DEFBCE"/>
@@ -5634,7 +6368,7 @@
       </w:pPr>
     </w:lvl>
   </w:abstractNum>
-  <w:abstractNum w:abstractNumId="9">
+  <w:abstractNum w:abstractNumId="10">
     <w:nsid w:val="44941E2C"/>
     <w:multiLevelType w:val="hybridMultilevel"/>
     <w:tmpl w:val="7784A664"/>
@@ -5723,7 +6457,7 @@
       </w:pPr>
     </w:lvl>
   </w:abstractNum>
-  <w:abstractNum w:abstractNumId="10">
+  <w:abstractNum w:abstractNumId="11">
     <w:nsid w:val="685E3805"/>
     <w:multiLevelType w:val="hybridMultilevel"/>
     <w:tmpl w:val="89FE5572"/>
@@ -5836,7 +6570,7 @@
       </w:rPr>
     </w:lvl>
   </w:abstractNum>
-  <w:abstractNum w:abstractNumId="11">
+  <w:abstractNum w:abstractNumId="12">
     <w:nsid w:val="699D7BAB"/>
     <w:multiLevelType w:val="hybridMultilevel"/>
     <w:tmpl w:val="55805F42"/>
@@ -5944,13 +6678,13 @@
     <w:abstractNumId w:val="5"/>
   </w:num>
   <w:num w:numId="8">
-    <w:abstractNumId w:val="9"/>
+    <w:abstractNumId w:val="10"/>
   </w:num>
   <w:num w:numId="9">
     <w:abstractNumId w:val="3"/>
   </w:num>
   <w:num w:numId="10">
-    <w:abstractNumId w:val="11"/>
+    <w:abstractNumId w:val="12"/>
   </w:num>
   <w:num w:numId="11">
     <w:abstractNumId w:val="6"/>
@@ -5959,16 +6693,19 @@
     <w:abstractNumId w:val="2"/>
   </w:num>
   <w:num w:numId="13">
-    <w:abstractNumId w:val="7"/>
+    <w:abstractNumId w:val="8"/>
   </w:num>
   <w:num w:numId="14">
-    <w:abstractNumId w:val="8"/>
+    <w:abstractNumId w:val="9"/>
   </w:num>
   <w:num w:numId="15">
     <w:abstractNumId w:val="4"/>
   </w:num>
   <w:num w:numId="16">
-    <w:abstractNumId w:val="10"/>
+    <w:abstractNumId w:val="11"/>
+  </w:num>
+  <w:num w:numId="17">
+    <w:abstractNumId w:val="7"/>
   </w:num>
 </w:numbering>
 </file>
@@ -7121,7 +7858,6 @@
     <w:name w:val="List Paragraph"/>
     <w:basedOn w:val="Normal"/>
     <w:uiPriority w:val="34"/>
-    <w:semiHidden/>
     <w:qFormat/>
     <w:rsid w:val="00C637B6"/>
     <w:pPr>
@@ -7139,6 +7875,17 @@
     <w:rPr>
       <w:color w:val="5F7791" w:themeColor="followedHyperlink"/>
       <w:u w:val="single"/>
+    </w:rPr>
+  </w:style>
+  <w:style w:type="character" w:styleId="Strong">
+    <w:name w:val="Strong"/>
+    <w:basedOn w:val="DefaultParagraphFont"/>
+    <w:uiPriority w:val="22"/>
+    <w:qFormat/>
+    <w:rsid w:val="00636643"/>
+    <w:rPr>
+      <w:b/>
+      <w:bCs/>
     </w:rPr>
   </w:style>
 </w:styles>
@@ -7470,7 +8217,7 @@
 </file>
 
 <file path=customXml/itemProps3.xml><?xml version="1.0" encoding="utf-8"?>
-<ds:datastoreItem xmlns:ds="http://schemas.openxmlformats.org/officeDocument/2006/customXml" ds:itemID="{608A58B1-6641-4690-A24A-F9893AC45A10}">
+<ds:datastoreItem xmlns:ds="http://schemas.openxmlformats.org/officeDocument/2006/customXml" ds:itemID="{600309C8-1CD1-4D4A-BB59-3A3610201562}">
   <ds:schemaRefs>
     <ds:schemaRef ds:uri="http://schemas.openxmlformats.org/officeDocument/2006/bibliography"/>
   </ds:schemaRefs>

</xml_diff>